<commit_message>
doc: final version updated
added evals and stuff
</commit_message>
<xml_diff>
--- a/doc/BluebrookAirport_SDI_Final/REPORT/BluebrookAirport_SDI_Report.docx
+++ b/doc/BluebrookAirport_SDI_Final/REPORT/BluebrookAirport_SDI_Report.docx
@@ -1,6 +1,6 @@
 
 <file path=word/document.xml><?xml version="1.0" encoding="utf-8"?>
-<w:document xmlns:wpc="http://schemas.microsoft.com/office/word/2010/wordprocessingCanvas" xmlns:cx="http://schemas.microsoft.com/office/drawing/2014/chartex" xmlns:cx1="http://schemas.microsoft.com/office/drawing/2015/9/8/chartex" xmlns:mc="http://schemas.openxmlformats.org/markup-compatibility/2006" xmlns:o="urn:schemas-microsoft-com:office:office" xmlns:r="http://schemas.openxmlformats.org/officeDocument/2006/relationships" xmlns:m="http://schemas.openxmlformats.org/officeDocument/2006/math" xmlns:v="urn:schemas-microsoft-com:vml" xmlns:wp14="http://schemas.microsoft.com/office/word/2010/wordprocessingDrawing" xmlns:wp="http://schemas.openxmlformats.org/drawingml/2006/wordprocessingDrawing" xmlns:w10="urn:schemas-microsoft-com:office:word" xmlns:w="http://schemas.openxmlformats.org/wordprocessingml/2006/main" xmlns:w14="http://schemas.microsoft.com/office/word/2010/wordml" xmlns:w15="http://schemas.microsoft.com/office/word/2012/wordml" xmlns:w16se="http://schemas.microsoft.com/office/word/2015/wordml/symex" xmlns:wpg="http://schemas.microsoft.com/office/word/2010/wordprocessingGroup" xmlns:wpi="http://schemas.microsoft.com/office/word/2010/wordprocessingInk" xmlns:wne="http://schemas.microsoft.com/office/word/2006/wordml" xmlns:wps="http://schemas.microsoft.com/office/word/2010/wordprocessingShape" mc:Ignorable="w14 w15 w16se wp14">
+<w:document xmlns:wpc="http://schemas.microsoft.com/office/word/2010/wordprocessingCanvas" xmlns:mo="http://schemas.microsoft.com/office/mac/office/2008/main" xmlns:mc="http://schemas.openxmlformats.org/markup-compatibility/2006" xmlns:mv="urn:schemas-microsoft-com:mac:vml" xmlns:o="urn:schemas-microsoft-com:office:office" xmlns:r="http://schemas.openxmlformats.org/officeDocument/2006/relationships" xmlns:m="http://schemas.openxmlformats.org/officeDocument/2006/math" xmlns:v="urn:schemas-microsoft-com:vml" xmlns:wp14="http://schemas.microsoft.com/office/word/2010/wordprocessingDrawing" xmlns:wp="http://schemas.openxmlformats.org/drawingml/2006/wordprocessingDrawing" xmlns:w10="urn:schemas-microsoft-com:office:word" xmlns:w="http://schemas.openxmlformats.org/wordprocessingml/2006/main" xmlns:w14="http://schemas.microsoft.com/office/word/2010/wordml" xmlns:w15="http://schemas.microsoft.com/office/word/2012/wordml" xmlns:wpg="http://schemas.microsoft.com/office/word/2010/wordprocessingGroup" xmlns:wpi="http://schemas.microsoft.com/office/word/2010/wordprocessingInk" xmlns:wne="http://schemas.microsoft.com/office/word/2006/wordml" xmlns:wps="http://schemas.microsoft.com/office/word/2010/wordprocessingShape" mc:Ignorable="w14 w15 wp14">
   <w:background w:color="FFFFFF"/>
   <w:body>
     <w:p/>
@@ -55,6 +55,7 @@
           <w:b/>
           <w:bCs/>
           <w:noProof/>
+          <w:lang w:eastAsia="en-GB"/>
         </w:rPr>
         <w:drawing>
           <wp:inline distT="0" distB="0" distL="0" distR="0" wp14:anchorId="082BE3B7" wp14:editId="16CB892C">
@@ -263,13 +264,635 @@
       <w:bookmarkEnd w:id="4"/>
     </w:p>
     <w:p>
-      <w:r>
-        <w:rPr>
-          <w:highlight w:val="red"/>
-        </w:rPr>
-        <w:t>[TO COMPLETE]</w:t>
-      </w:r>
-    </w:p>
+      <w:pPr>
+        <w:pStyle w:val="ListParagraph"/>
+        <w:numPr>
+          <w:ilvl w:val="0"/>
+          <w:numId w:val="10"/>
+        </w:numPr>
+      </w:pPr>
+      <w:r>
+        <w:t>Manage all flights</w:t>
+      </w:r>
+    </w:p>
+    <w:p>
+      <w:pPr>
+        <w:pStyle w:val="ListParagraph"/>
+        <w:numPr>
+          <w:ilvl w:val="0"/>
+          <w:numId w:val="10"/>
+        </w:numPr>
+      </w:pPr>
+      <w:r>
+        <w:t>Store airplane related data including passenger’s data, plane capacity, which seats are booked.</w:t>
+      </w:r>
+    </w:p>
+    <w:p>
+      <w:pPr>
+        <w:pStyle w:val="ListParagraph"/>
+        <w:numPr>
+          <w:ilvl w:val="0"/>
+          <w:numId w:val="10"/>
+        </w:numPr>
+      </w:pPr>
+      <w:r>
+        <w:t>Monitor departure and arrivals. These two types of information should be displayed in different monitors across the screens available in the airport.</w:t>
+      </w:r>
+    </w:p>
+    <w:p>
+      <w:pPr>
+        <w:pStyle w:val="ListParagraph"/>
+        <w:numPr>
+          <w:ilvl w:val="0"/>
+          <w:numId w:val="10"/>
+        </w:numPr>
+      </w:pPr>
+      <w:r>
+        <w:t>Provide search options</w:t>
+      </w:r>
+      <w:r>
+        <w:t>:</w:t>
+      </w:r>
+      <w:r>
+        <w:t xml:space="preserve"> Allow users to search for flight or passenger info, depe</w:t>
+      </w:r>
+      <w:r>
+        <w:t>nding of their level of access.</w:t>
+      </w:r>
+    </w:p>
+    <w:p>
+      <w:pPr>
+        <w:pStyle w:val="ListParagraph"/>
+        <w:numPr>
+          <w:ilvl w:val="0"/>
+          <w:numId w:val="10"/>
+        </w:numPr>
+      </w:pPr>
+      <w:r>
+        <w:t>Display seat allocations (if GUI display booked seats in red – user can’t click on them and display non booked seats in green?)</w:t>
+      </w:r>
+    </w:p>
+    <w:p>
+      <w:pPr>
+        <w:pStyle w:val="ListParagraph"/>
+        <w:numPr>
+          <w:ilvl w:val="0"/>
+          <w:numId w:val="10"/>
+        </w:numPr>
+      </w:pPr>
+      <w:r>
+        <w:t>Handle security: c</w:t>
+      </w:r>
+      <w:r>
+        <w:t>heck passengers identify, if ok let them pass through the airport</w:t>
+      </w:r>
+    </w:p>
+    <w:p>
+      <w:pPr>
+        <w:pStyle w:val="ListParagraph"/>
+        <w:numPr>
+          <w:ilvl w:val="0"/>
+          <w:numId w:val="10"/>
+        </w:numPr>
+      </w:pPr>
+      <w:r>
+        <w:t>Passengers/Security and admin have different level of access to the system</w:t>
+      </w:r>
+    </w:p>
+    <w:tbl>
+      <w:tblPr>
+        <w:tblStyle w:val="TableGrid"/>
+        <w:tblW w:w="9276" w:type="dxa"/>
+        <w:tblLook w:val="04A0" w:firstRow="1" w:lastRow="0" w:firstColumn="1" w:lastColumn="0" w:noHBand="0" w:noVBand="1"/>
+      </w:tblPr>
+      <w:tblGrid>
+        <w:gridCol w:w="2319"/>
+        <w:gridCol w:w="2319"/>
+        <w:gridCol w:w="3295"/>
+        <w:gridCol w:w="1343"/>
+      </w:tblGrid>
+      <w:tr>
+        <w:trPr>
+          <w:trHeight w:val="325"/>
+        </w:trPr>
+        <w:tc>
+          <w:tcPr>
+            <w:tcW w:w="2319" w:type="dxa"/>
+          </w:tcPr>
+          <w:p>
+            <w:pPr>
+              <w:rPr>
+                <w:i/>
+                <w:iCs/>
+              </w:rPr>
+            </w:pPr>
+            <w:r>
+              <w:rPr>
+                <w:i/>
+                <w:iCs/>
+              </w:rPr>
+              <w:t>F</w:t>
+            </w:r>
+            <w:r>
+              <w:rPr>
+                <w:i/>
+                <w:iCs/>
+              </w:rPr>
+              <w:t>R</w:t>
+            </w:r>
+          </w:p>
+        </w:tc>
+        <w:tc>
+          <w:tcPr>
+            <w:tcW w:w="2319" w:type="dxa"/>
+          </w:tcPr>
+          <w:p>
+            <w:pPr>
+              <w:rPr>
+                <w:i/>
+                <w:iCs/>
+              </w:rPr>
+            </w:pPr>
+            <w:r>
+              <w:rPr>
+                <w:i/>
+                <w:iCs/>
+              </w:rPr>
+              <w:t>Requirement</w:t>
+            </w:r>
+          </w:p>
+        </w:tc>
+        <w:tc>
+          <w:tcPr>
+            <w:tcW w:w="3295" w:type="dxa"/>
+          </w:tcPr>
+          <w:p>
+            <w:pPr>
+              <w:rPr>
+                <w:i/>
+                <w:iCs/>
+              </w:rPr>
+            </w:pPr>
+            <w:r>
+              <w:rPr>
+                <w:i/>
+                <w:iCs/>
+              </w:rPr>
+              <w:t xml:space="preserve">Implications </w:t>
+            </w:r>
+          </w:p>
+        </w:tc>
+        <w:tc>
+          <w:tcPr>
+            <w:tcW w:w="1343" w:type="dxa"/>
+          </w:tcPr>
+          <w:p>
+            <w:pPr>
+              <w:rPr>
+                <w:i/>
+                <w:iCs/>
+              </w:rPr>
+            </w:pPr>
+            <w:r>
+              <w:rPr>
+                <w:i/>
+                <w:iCs/>
+              </w:rPr>
+              <w:t>Type of Requirement</w:t>
+            </w:r>
+          </w:p>
+        </w:tc>
+      </w:tr>
+      <w:tr>
+        <w:trPr>
+          <w:trHeight w:val="1650"/>
+        </w:trPr>
+        <w:tc>
+          <w:tcPr>
+            <w:tcW w:w="2319" w:type="dxa"/>
+          </w:tcPr>
+          <w:p>
+            <w:r>
+              <w:t>F</w:t>
+            </w:r>
+            <w:r>
+              <w:t>R1</w:t>
+            </w:r>
+          </w:p>
+        </w:tc>
+        <w:tc>
+          <w:tcPr>
+            <w:tcW w:w="2319" w:type="dxa"/>
+          </w:tcPr>
+          <w:p>
+            <w:r>
+              <w:t>Manage Flight</w:t>
+            </w:r>
+          </w:p>
+        </w:tc>
+        <w:tc>
+          <w:tcPr>
+            <w:tcW w:w="3295" w:type="dxa"/>
+          </w:tcPr>
+          <w:p>
+            <w:r>
+              <w:t>Data Structure required for handling:</w:t>
+            </w:r>
+          </w:p>
+          <w:p>
+            <w:r>
+              <w:t>-Schedule</w:t>
+            </w:r>
+          </w:p>
+          <w:p>
+            <w:r>
+              <w:t>Live Departure/Arrival</w:t>
+            </w:r>
+          </w:p>
+          <w:p>
+            <w:r>
+              <w:t>-Flight information (number, no of seats, airline etc.)</w:t>
+            </w:r>
+          </w:p>
+          <w:p/>
+          <w:p/>
+          <w:p/>
+          <w:p/>
+        </w:tc>
+        <w:tc>
+          <w:tcPr>
+            <w:tcW w:w="1343" w:type="dxa"/>
+          </w:tcPr>
+          <w:p>
+            <w:r>
+              <w:t>Functional</w:t>
+            </w:r>
+          </w:p>
+        </w:tc>
+      </w:tr>
+      <w:tr>
+        <w:trPr>
+          <w:trHeight w:val="651"/>
+        </w:trPr>
+        <w:tc>
+          <w:tcPr>
+            <w:tcW w:w="2319" w:type="dxa"/>
+          </w:tcPr>
+          <w:p>
+            <w:r>
+              <w:t>FR</w:t>
+            </w:r>
+            <w:r>
+              <w:t>2</w:t>
+            </w:r>
+          </w:p>
+        </w:tc>
+        <w:tc>
+          <w:tcPr>
+            <w:tcW w:w="2319" w:type="dxa"/>
+          </w:tcPr>
+          <w:p>
+            <w:r>
+              <w:t>Manage airport spaces &amp; staff</w:t>
+            </w:r>
+          </w:p>
+        </w:tc>
+        <w:tc>
+          <w:tcPr>
+            <w:tcW w:w="3295" w:type="dxa"/>
+          </w:tcPr>
+          <w:p>
+            <w:pPr>
+              <w:pStyle w:val="NoSpacing"/>
+            </w:pPr>
+            <w:r>
+              <w:t>Data structures required for handling:</w:t>
+            </w:r>
+          </w:p>
+          <w:p>
+            <w:pPr>
+              <w:pStyle w:val="NoSpacing"/>
+            </w:pPr>
+            <w:r>
+              <w:t>-</w:t>
+            </w:r>
+            <w:r>
+              <w:t>airport runways</w:t>
+            </w:r>
+          </w:p>
+          <w:p>
+            <w:pPr>
+              <w:pStyle w:val="NoSpacing"/>
+            </w:pPr>
+            <w:r>
+              <w:t>-</w:t>
+            </w:r>
+            <w:r>
+              <w:t>airport bays</w:t>
+            </w:r>
+          </w:p>
+          <w:p>
+            <w:r>
+              <w:t>ground force</w:t>
+            </w:r>
+          </w:p>
+          <w:p>
+            <w:r>
+              <w:t>-assign staff to bay for landing airplane</w:t>
+            </w:r>
+          </w:p>
+        </w:tc>
+        <w:tc>
+          <w:tcPr>
+            <w:tcW w:w="1343" w:type="dxa"/>
+          </w:tcPr>
+          <w:p>
+            <w:r>
+              <w:t>Functional</w:t>
+            </w:r>
+          </w:p>
+        </w:tc>
+      </w:tr>
+      <w:tr>
+        <w:trPr>
+          <w:trHeight w:val="673"/>
+        </w:trPr>
+        <w:tc>
+          <w:tcPr>
+            <w:tcW w:w="2319" w:type="dxa"/>
+          </w:tcPr>
+          <w:p>
+            <w:r>
+              <w:t>FR</w:t>
+            </w:r>
+            <w:r>
+              <w:t>3</w:t>
+            </w:r>
+          </w:p>
+        </w:tc>
+        <w:tc>
+          <w:tcPr>
+            <w:tcW w:w="2319" w:type="dxa"/>
+          </w:tcPr>
+          <w:p>
+            <w:r>
+              <w:t>Manage passenger info</w:t>
+            </w:r>
+          </w:p>
+        </w:tc>
+        <w:tc>
+          <w:tcPr>
+            <w:tcW w:w="3295" w:type="dxa"/>
+          </w:tcPr>
+          <w:p>
+            <w:r>
+              <w:t>Edit passenger personal details (name, address, booking history etc.)</w:t>
+            </w:r>
+          </w:p>
+          <w:p/>
+        </w:tc>
+        <w:tc>
+          <w:tcPr>
+            <w:tcW w:w="1343" w:type="dxa"/>
+          </w:tcPr>
+          <w:p>
+            <w:r>
+              <w:t>Functional</w:t>
+            </w:r>
+          </w:p>
+        </w:tc>
+      </w:tr>
+      <w:tr>
+        <w:trPr>
+          <w:trHeight w:val="325"/>
+        </w:trPr>
+        <w:tc>
+          <w:tcPr>
+            <w:tcW w:w="2319" w:type="dxa"/>
+          </w:tcPr>
+          <w:p>
+            <w:r>
+              <w:t>FR</w:t>
+            </w:r>
+            <w:r>
+              <w:t>4</w:t>
+            </w:r>
+          </w:p>
+        </w:tc>
+        <w:tc>
+          <w:tcPr>
+            <w:tcW w:w="2319" w:type="dxa"/>
+          </w:tcPr>
+          <w:p>
+            <w:r>
+              <w:t>Manage Staff info</w:t>
+            </w:r>
+          </w:p>
+        </w:tc>
+        <w:tc>
+          <w:tcPr>
+            <w:tcW w:w="3295" w:type="dxa"/>
+          </w:tcPr>
+          <w:p>
+            <w:r>
+              <w:t>Edit staff personal information (name, address etc.)</w:t>
+            </w:r>
+          </w:p>
+          <w:p>
+            <w:r>
+              <w:t>Assign staff to terminal</w:t>
+            </w:r>
+          </w:p>
+        </w:tc>
+        <w:tc>
+          <w:tcPr>
+            <w:tcW w:w="1343" w:type="dxa"/>
+          </w:tcPr>
+          <w:p>
+            <w:r>
+              <w:t xml:space="preserve">Functional </w:t>
+            </w:r>
+          </w:p>
+        </w:tc>
+      </w:tr>
+      <w:tr>
+        <w:trPr>
+          <w:trHeight w:val="325"/>
+        </w:trPr>
+        <w:tc>
+          <w:tcPr>
+            <w:tcW w:w="2319" w:type="dxa"/>
+          </w:tcPr>
+          <w:p>
+            <w:r>
+              <w:t>FR</w:t>
+            </w:r>
+            <w:r>
+              <w:t>5</w:t>
+            </w:r>
+          </w:p>
+        </w:tc>
+        <w:tc>
+          <w:tcPr>
+            <w:tcW w:w="2319" w:type="dxa"/>
+          </w:tcPr>
+          <w:p>
+            <w:r>
+              <w:t>Assign physical spaces to flights</w:t>
+            </w:r>
+          </w:p>
+        </w:tc>
+        <w:tc>
+          <w:tcPr>
+            <w:tcW w:w="3295" w:type="dxa"/>
+          </w:tcPr>
+          <w:p>
+            <w:pPr>
+              <w:pStyle w:val="NoSpacing"/>
+            </w:pPr>
+            <w:r>
+              <w:t xml:space="preserve">Correlate requirements 1 and 2. Generate error messages if there is an attempt to assign a runway/airport bay being used in a </w:t>
+            </w:r>
+            <w:r>
+              <w:lastRenderedPageBreak/>
+              <w:t>particular time slot.</w:t>
+            </w:r>
+          </w:p>
+          <w:p>
+            <w:r>
+              <w:t>Prioritise landings and departures.</w:t>
+            </w:r>
+          </w:p>
+        </w:tc>
+        <w:tc>
+          <w:tcPr>
+            <w:tcW w:w="1343" w:type="dxa"/>
+          </w:tcPr>
+          <w:p>
+            <w:r>
+              <w:lastRenderedPageBreak/>
+              <w:t>Functional</w:t>
+            </w:r>
+          </w:p>
+        </w:tc>
+      </w:tr>
+      <w:tr>
+        <w:trPr>
+          <w:trHeight w:val="325"/>
+        </w:trPr>
+        <w:tc>
+          <w:tcPr>
+            <w:tcW w:w="2319" w:type="dxa"/>
+          </w:tcPr>
+          <w:p>
+            <w:r>
+              <w:lastRenderedPageBreak/>
+              <w:t>FR</w:t>
+            </w:r>
+            <w:r>
+              <w:t>6</w:t>
+            </w:r>
+          </w:p>
+        </w:tc>
+        <w:tc>
+          <w:tcPr>
+            <w:tcW w:w="2319" w:type="dxa"/>
+          </w:tcPr>
+          <w:p>
+            <w:r>
+              <w:t>Login system</w:t>
+            </w:r>
+          </w:p>
+        </w:tc>
+        <w:tc>
+          <w:tcPr>
+            <w:tcW w:w="3295" w:type="dxa"/>
+          </w:tcPr>
+          <w:p>
+            <w:pPr>
+              <w:pStyle w:val="NoSpacing"/>
+            </w:pPr>
+            <w:r>
+              <w:t>Create account for new user or staff member</w:t>
+            </w:r>
+          </w:p>
+          <w:p>
+            <w:pPr>
+              <w:pStyle w:val="NoSpacing"/>
+            </w:pPr>
+            <w:r>
+              <w:t xml:space="preserve">Log in to system using stored credentials </w:t>
+            </w:r>
+          </w:p>
+          <w:p>
+            <w:pPr>
+              <w:pStyle w:val="NoSpacing"/>
+            </w:pPr>
+          </w:p>
+        </w:tc>
+        <w:tc>
+          <w:tcPr>
+            <w:tcW w:w="1343" w:type="dxa"/>
+          </w:tcPr>
+          <w:p>
+            <w:r>
+              <w:t>Functional</w:t>
+            </w:r>
+          </w:p>
+        </w:tc>
+      </w:tr>
+      <w:tr>
+        <w:trPr>
+          <w:trHeight w:val="325"/>
+        </w:trPr>
+        <w:tc>
+          <w:tcPr>
+            <w:tcW w:w="2319" w:type="dxa"/>
+          </w:tcPr>
+          <w:p>
+            <w:r>
+              <w:t>FR</w:t>
+            </w:r>
+            <w:r>
+              <w:t>7</w:t>
+            </w:r>
+          </w:p>
+        </w:tc>
+        <w:tc>
+          <w:tcPr>
+            <w:tcW w:w="2319" w:type="dxa"/>
+          </w:tcPr>
+          <w:p>
+            <w:r>
+              <w:t>Book/Cancel/Edit flight</w:t>
+            </w:r>
+          </w:p>
+        </w:tc>
+        <w:tc>
+          <w:tcPr>
+            <w:tcW w:w="3295" w:type="dxa"/>
+          </w:tcPr>
+          <w:p>
+            <w:pPr>
+              <w:pStyle w:val="NoSpacing"/>
+            </w:pPr>
+            <w:r>
+              <w:t>Staff and passenger can create, confirm, edit, and cancel booking. They can change seat and class. Passengers can also make payment</w:t>
+            </w:r>
+          </w:p>
+        </w:tc>
+        <w:tc>
+          <w:tcPr>
+            <w:tcW w:w="1343" w:type="dxa"/>
+          </w:tcPr>
+          <w:p>
+            <w:r>
+              <w:t>Functional</w:t>
+            </w:r>
+          </w:p>
+        </w:tc>
+      </w:tr>
+    </w:tbl>
     <w:p/>
     <w:p/>
     <w:p/>
@@ -351,6 +974,7 @@
       <w:r>
         <w:rPr>
           <w:noProof/>
+          <w:lang w:eastAsia="en-GB"/>
         </w:rPr>
         <w:drawing>
           <wp:inline distT="0" distB="0" distL="0" distR="0" wp14:anchorId="37B094FA" wp14:editId="674BB0D2">
@@ -436,6 +1060,7 @@
       <w:r>
         <w:rPr>
           <w:noProof/>
+          <w:lang w:eastAsia="en-GB"/>
         </w:rPr>
         <w:drawing>
           <wp:inline distT="0" distB="0" distL="0" distR="0" wp14:anchorId="2578CE08" wp14:editId="64FD646F">
@@ -509,13 +1134,58 @@
     <w:p>
       <w:r>
         <w:rPr>
-          <w:highlight w:val="red"/>
-        </w:rPr>
-        <w:t>[TO COMPLETE]</w:t>
-      </w:r>
-    </w:p>
-    <w:p/>
-    <w:p>
+          <w:noProof/>
+          <w:lang w:eastAsia="en-GB"/>
+        </w:rPr>
+        <w:drawing>
+          <wp:inline distT="0" distB="0" distL="0" distR="0" wp14:anchorId="510BED78" wp14:editId="617E75F5">
+            <wp:extent cx="5729605" cy="5116195"/>
+            <wp:effectExtent l="0" t="0" r="10795" b="0"/>
+            <wp:docPr id="5" name="Picture 5" descr="../../2.%20Requirements/ClassDiagram1.png"/>
+            <wp:cNvGraphicFramePr>
+              <a:graphicFrameLocks xmlns:a="http://schemas.openxmlformats.org/drawingml/2006/main" noChangeAspect="1"/>
+            </wp:cNvGraphicFramePr>
+            <a:graphic xmlns:a="http://schemas.openxmlformats.org/drawingml/2006/main">
+              <a:graphicData uri="http://schemas.openxmlformats.org/drawingml/2006/picture">
+                <pic:pic xmlns:pic="http://schemas.openxmlformats.org/drawingml/2006/picture">
+                  <pic:nvPicPr>
+                    <pic:cNvPr id="0" name="Picture 1" descr="../../2.%20Requirements/ClassDiagram1.png"/>
+                    <pic:cNvPicPr>
+                      <a:picLocks noChangeAspect="1" noChangeArrowheads="1"/>
+                    </pic:cNvPicPr>
+                  </pic:nvPicPr>
+                  <pic:blipFill>
+                    <a:blip r:embed="rId11">
+                      <a:extLst>
+                        <a:ext uri="{28A0092B-C50C-407E-A947-70E740481C1C}">
+                          <a14:useLocalDpi xmlns:a14="http://schemas.microsoft.com/office/drawing/2010/main" val="0"/>
+                        </a:ext>
+                      </a:extLst>
+                    </a:blip>
+                    <a:srcRect/>
+                    <a:stretch>
+                      <a:fillRect/>
+                    </a:stretch>
+                  </pic:blipFill>
+                  <pic:spPr bwMode="auto">
+                    <a:xfrm>
+                      <a:off x="0" y="0"/>
+                      <a:ext cx="5729605" cy="5116195"/>
+                    </a:xfrm>
+                    <a:prstGeom prst="rect">
+                      <a:avLst/>
+                    </a:prstGeom>
+                    <a:noFill/>
+                    <a:ln>
+                      <a:noFill/>
+                    </a:ln>
+                  </pic:spPr>
+                </pic:pic>
+              </a:graphicData>
+            </a:graphic>
+          </wp:inline>
+        </w:drawing>
+      </w:r>
       <w:r>
         <w:br w:type="page"/>
       </w:r>
@@ -587,6 +1257,7 @@
       <w:r>
         <w:rPr>
           <w:noProof/>
+          <w:lang w:eastAsia="en-GB"/>
         </w:rPr>
         <w:drawing>
           <wp:inline distT="0" distB="0" distL="0" distR="0" wp14:anchorId="33E171E7" wp14:editId="35F95D1B">
@@ -606,7 +1277,7 @@
                     </pic:cNvPicPr>
                   </pic:nvPicPr>
                   <pic:blipFill>
-                    <a:blip r:embed="rId11">
+                    <a:blip r:embed="rId12">
                       <a:extLst>
                         <a:ext uri="{28A0092B-C50C-407E-A947-70E740481C1C}">
                           <a14:useLocalDpi xmlns:a14="http://schemas.microsoft.com/office/drawing/2010/main" val="0"/>
@@ -1103,102 +1774,13 @@
       <w:r>
         <w:rPr>
           <w:noProof/>
+          <w:lang w:eastAsia="en-GB"/>
         </w:rPr>
         <w:drawing>
           <wp:inline distT="0" distB="0" distL="0" distR="0" wp14:anchorId="27AB1E81" wp14:editId="39DE58EC">
             <wp:extent cx="5731510" cy="2425700"/>
             <wp:effectExtent l="0" t="0" r="2540" b="0"/>
             <wp:docPr id="4" name="Picture 4"/>
-            <wp:cNvGraphicFramePr>
-              <a:graphicFrameLocks xmlns:a="http://schemas.openxmlformats.org/drawingml/2006/main" noChangeAspect="1"/>
-            </wp:cNvGraphicFramePr>
-            <a:graphic xmlns:a="http://schemas.openxmlformats.org/drawingml/2006/main">
-              <a:graphicData uri="http://schemas.openxmlformats.org/drawingml/2006/picture">
-                <pic:pic xmlns:pic="http://schemas.openxmlformats.org/drawingml/2006/picture">
-                  <pic:nvPicPr>
-                    <pic:cNvPr id="1" name=""/>
-                    <pic:cNvPicPr/>
-                  </pic:nvPicPr>
-                  <pic:blipFill>
-                    <a:blip r:embed="rId12"/>
-                    <a:stretch>
-                      <a:fillRect/>
-                    </a:stretch>
-                  </pic:blipFill>
-                  <pic:spPr>
-                    <a:xfrm>
-                      <a:off x="0" y="0"/>
-                      <a:ext cx="5731510" cy="2425700"/>
-                    </a:xfrm>
-                    <a:prstGeom prst="rect">
-                      <a:avLst/>
-                    </a:prstGeom>
-                  </pic:spPr>
-                </pic:pic>
-              </a:graphicData>
-            </a:graphic>
-          </wp:inline>
-        </w:drawing>
-      </w:r>
-    </w:p>
-    <w:p>
-      <w:pPr>
-        <w:rPr>
-          <w:rFonts w:eastAsiaTheme="majorEastAsia" w:cstheme="majorBidi"/>
-          <w:color w:val="262626" w:themeColor="text1" w:themeTint="D9"/>
-          <w:sz w:val="28"/>
-          <w:szCs w:val="28"/>
-        </w:rPr>
-      </w:pPr>
-      <w:r>
-        <w:t xml:space="preserve">The complete version of this Gantt chart can be found in the appendices. </w:t>
-      </w:r>
-      <w:r>
-        <w:br w:type="page"/>
-      </w:r>
-    </w:p>
-    <w:p>
-      <w:bookmarkStart w:id="18" w:name="_Toc481430552"/>
-      <w:r>
-        <w:rPr>
-          <w:highlight w:val="darkGreen"/>
-        </w:rPr>
-        <w:lastRenderedPageBreak/>
-        <w:t>3.6.</w:t>
-      </w:r>
-      <w:r>
-        <w:rPr>
-          <w:highlight w:val="darkGreen"/>
-        </w:rPr>
-        <w:t xml:space="preserve"> </w:t>
-      </w:r>
-      <w:r>
-        <w:rPr>
-          <w:highlight w:val="darkGreen"/>
-        </w:rPr>
-        <w:t>Data Structure</w:t>
-      </w:r>
-      <w:bookmarkEnd w:id="17"/>
-      <w:bookmarkEnd w:id="18"/>
-    </w:p>
-    <w:p>
-      <w:r>
-        <w:t>The chosen data structure for the Bluebrook Airport System is a linear structure; a queue. The purpose of a queue is to organise data is a First In, First Out (FIFO) structure. This is implemented in the flight time board, which will display the current system time, the flight ID, flight locations, terminal number, departure time and current system time. There is a fixed amount of flights displayed on screen at one time, previously sorted in the system by departure time. The system/current time exceeds the time on the lowest sorted time, the time dequeues from the timeboard and the row is hidden from the time board, as this happens a later time, previously not displayed will be enqueued on the time board. The process loops throughout the day until all flights for that day have departed the airport.</w:t>
-      </w:r>
-      <w:r>
-        <w:br/>
-      </w:r>
-    </w:p>
-    <w:p>
-      <w:r>
-        <w:rPr>
-          <w:noProof/>
-        </w:rPr>
-        <w:drawing>
-          <wp:inline distT="0" distB="0" distL="0" distR="0" wp14:anchorId="71E3C318" wp14:editId="6C3731BD">
-            <wp:extent cx="5731510" cy="2467610"/>
-            <wp:effectExtent l="0" t="0" r="2540" b="8890"/>
-            <wp:docPr id="22" name="Picture 22"/>
             <wp:cNvGraphicFramePr>
               <a:graphicFrameLocks xmlns:a="http://schemas.openxmlformats.org/drawingml/2006/main" noChangeAspect="1"/>
             </wp:cNvGraphicFramePr>
@@ -1218,6 +1800,97 @@
                   <pic:spPr>
                     <a:xfrm>
                       <a:off x="0" y="0"/>
+                      <a:ext cx="5731510" cy="2425700"/>
+                    </a:xfrm>
+                    <a:prstGeom prst="rect">
+                      <a:avLst/>
+                    </a:prstGeom>
+                  </pic:spPr>
+                </pic:pic>
+              </a:graphicData>
+            </a:graphic>
+          </wp:inline>
+        </w:drawing>
+      </w:r>
+    </w:p>
+    <w:p>
+      <w:pPr>
+        <w:rPr>
+          <w:rFonts w:eastAsiaTheme="majorEastAsia" w:cstheme="majorBidi"/>
+          <w:color w:val="262626" w:themeColor="text1" w:themeTint="D9"/>
+          <w:sz w:val="28"/>
+          <w:szCs w:val="28"/>
+        </w:rPr>
+      </w:pPr>
+      <w:r>
+        <w:t xml:space="preserve">The complete version of this Gantt chart can be found in the appendices. </w:t>
+      </w:r>
+      <w:r>
+        <w:br w:type="page"/>
+      </w:r>
+    </w:p>
+    <w:p>
+      <w:bookmarkStart w:id="18" w:name="_Toc481430552"/>
+      <w:r>
+        <w:rPr>
+          <w:highlight w:val="darkGreen"/>
+        </w:rPr>
+        <w:lastRenderedPageBreak/>
+        <w:t>3.6.</w:t>
+      </w:r>
+      <w:r>
+        <w:rPr>
+          <w:highlight w:val="darkGreen"/>
+        </w:rPr>
+        <w:t xml:space="preserve"> </w:t>
+      </w:r>
+      <w:r>
+        <w:rPr>
+          <w:highlight w:val="darkGreen"/>
+        </w:rPr>
+        <w:t>Data Structure</w:t>
+      </w:r>
+      <w:bookmarkEnd w:id="17"/>
+      <w:bookmarkEnd w:id="18"/>
+    </w:p>
+    <w:p>
+      <w:r>
+        <w:t>The chosen data structure for the Bluebrook Airport System is a linear structure; a queue. The purpose of a queue is to organise data is a First In, First Out (FIFO) structure. This is implemented in the flight time board, which will display the current system time, the flight ID, flight locations, terminal number, departure time and current system time. There is a fixed amount of flights displayed on screen at one time, previously sorted in the system by departure time. The system/current time exceeds the time on the lowest sorted time, the time dequeues from the timeboard and the row is hidden from the time board, as this happens a later time, previously not displayed will be enqueued on the time board. The process loops throughout the day until all flights for that day have departed the airport.</w:t>
+      </w:r>
+      <w:r>
+        <w:br/>
+      </w:r>
+    </w:p>
+    <w:p>
+      <w:r>
+        <w:rPr>
+          <w:noProof/>
+          <w:lang w:eastAsia="en-GB"/>
+        </w:rPr>
+        <w:drawing>
+          <wp:inline distT="0" distB="0" distL="0" distR="0" wp14:anchorId="71E3C318" wp14:editId="6C3731BD">
+            <wp:extent cx="5731510" cy="2467610"/>
+            <wp:effectExtent l="0" t="0" r="2540" b="8890"/>
+            <wp:docPr id="22" name="Picture 22"/>
+            <wp:cNvGraphicFramePr>
+              <a:graphicFrameLocks xmlns:a="http://schemas.openxmlformats.org/drawingml/2006/main" noChangeAspect="1"/>
+            </wp:cNvGraphicFramePr>
+            <a:graphic xmlns:a="http://schemas.openxmlformats.org/drawingml/2006/main">
+              <a:graphicData uri="http://schemas.openxmlformats.org/drawingml/2006/picture">
+                <pic:pic xmlns:pic="http://schemas.openxmlformats.org/drawingml/2006/picture">
+                  <pic:nvPicPr>
+                    <pic:cNvPr id="1" name=""/>
+                    <pic:cNvPicPr/>
+                  </pic:nvPicPr>
+                  <pic:blipFill>
+                    <a:blip r:embed="rId14"/>
+                    <a:stretch>
+                      <a:fillRect/>
+                    </a:stretch>
+                  </pic:blipFill>
+                  <pic:spPr>
+                    <a:xfrm>
+                      <a:off x="0" y="0"/>
                       <a:ext cx="5731510" cy="2467610"/>
                     </a:xfrm>
                     <a:prstGeom prst="rect">
@@ -1487,6 +2160,7 @@
         <w:rPr>
           <w:rStyle w:val="Heading2Char"/>
           <w:noProof/>
+          <w:lang w:eastAsia="en-GB"/>
         </w:rPr>
         <w:drawing>
           <wp:inline distT="0" distB="0" distL="0" distR="0" wp14:anchorId="6F4A95BF" wp14:editId="4CB0D7B3">
@@ -1506,7 +2180,7 @@
                     </pic:cNvPicPr>
                   </pic:nvPicPr>
                   <pic:blipFill>
-                    <a:blip r:embed="rId14">
+                    <a:blip r:embed="rId15">
                       <a:extLst>
                         <a:ext uri="{28A0092B-C50C-407E-A947-70E740481C1C}">
                           <a14:useLocalDpi xmlns:a14="http://schemas.microsoft.com/office/drawing/2010/main" val="0"/>
@@ -1684,10 +2358,24 @@
       </w:r>
     </w:p>
     <w:p>
-      <w:r>
-        <w:rPr>
-          <w:highlight w:val="darkGreen"/>
-        </w:rPr>
+      <w:pPr>
+        <w:rPr>
+          <w:highlight w:val="darkGreen"/>
+        </w:rPr>
+      </w:pPr>
+      <w:r>
+        <w:rPr>
+          <w:highlight w:val="darkGreen"/>
+        </w:rPr>
+        <w:br w:type="page"/>
+      </w:r>
+    </w:p>
+    <w:p>
+      <w:r>
+        <w:rPr>
+          <w:highlight w:val="darkGreen"/>
+        </w:rPr>
+        <w:lastRenderedPageBreak/>
         <w:t>4.</w:t>
       </w:r>
       <w:r>
@@ -1705,11 +2393,383 @@
     </w:p>
     <w:p>
       <w:r>
-        <w:rPr>
-          <w:highlight w:val="red"/>
-        </w:rPr>
-        <w:t>[TO ADD]</w:t>
-      </w:r>
+        <w:t>The purpose of patterns in the Bluebrook Airport system is to make the programming easier to understand, fix bugs, ensure future errors.</w:t>
+      </w:r>
+      <w:r>
+        <w:br/>
+      </w:r>
+      <w:r>
+        <w:rPr>
+          <w:rStyle w:val="Heading2Char"/>
+        </w:rPr>
+        <w:br/>
+      </w:r>
+      <w:r>
+        <w:rPr>
+          <w:highlight w:val="darkGreen"/>
+        </w:rPr>
+        <w:t>4.2.1. Separating Methods</w:t>
+      </w:r>
+      <w:r>
+        <w:t xml:space="preserve"> </w:t>
+      </w:r>
+      <w:r>
+        <w:br/>
+      </w:r>
+      <w:r>
+        <w:rPr>
+          <w:color w:val="00B050"/>
+        </w:rPr>
+        <w:t>--------------------------------------------------------------------------------------------------------------------------</w:t>
+      </w:r>
+      <w:r>
+        <w:rPr>
+          <w:color w:val="00B050"/>
+        </w:rPr>
+        <w:br/>
+        <w:t>Name:  Make Booking</w:t>
+      </w:r>
+      <w:r>
+        <w:rPr>
+          <w:color w:val="00B050"/>
+        </w:rPr>
+        <w:br/>
+        <w:t>Description:  The user will view empty seats, choose a seat then save their booking in XML</w:t>
+      </w:r>
+      <w:r>
+        <w:rPr>
+          <w:color w:val="00B050"/>
+        </w:rPr>
+        <w:br/>
+        <w:t>Functions used: AddBooking / GetCustomerInfo</w:t>
+      </w:r>
+      <w:r>
+        <w:rPr>
+          <w:color w:val="00B050"/>
+        </w:rPr>
+        <w:br/>
+        <w:t>--------------------------------------------------------------------------------------------------------------------------</w:t>
+      </w:r>
+    </w:p>
+    <w:p>
+      <w:r>
+        <w:t>To separate the various areas of the system, commented sections are used. Commented sections are useful as they help identify the purpose of each area to ensure the user can easily find and understand each section in a simple to understand manner before viewing the functions and variables. An example is displayed above for making a booking, giving the section a name and brief description of what occurs in this section to help other users easily understand, where appropriate, the commented section includes which functions are used in this section, this can help identify bugs easily and prevent future errors.</w:t>
+      </w:r>
+    </w:p>
+    <w:p>
+      <w:r>
+        <w:rPr>
+          <w:highlight w:val="darkGreen"/>
+        </w:rPr>
+        <w:t xml:space="preserve">4.2.2. </w:t>
+      </w:r>
+      <w:r>
+        <w:rPr>
+          <w:highlight w:val="darkGreen"/>
+        </w:rPr>
+        <w:t>Variable Names</w:t>
+      </w:r>
+    </w:p>
+    <w:tbl>
+      <w:tblPr>
+        <w:tblStyle w:val="TableGrid"/>
+        <w:tblW w:w="0" w:type="auto"/>
+        <w:tblLook w:val="04A0" w:firstRow="1" w:lastRow="0" w:firstColumn="1" w:lastColumn="0" w:noHBand="0" w:noVBand="1"/>
+      </w:tblPr>
+      <w:tblGrid>
+        <w:gridCol w:w="3129"/>
+        <w:gridCol w:w="3183"/>
+        <w:gridCol w:w="2704"/>
+      </w:tblGrid>
+      <w:tr>
+        <w:tc>
+          <w:tcPr>
+            <w:tcW w:w="3129" w:type="dxa"/>
+          </w:tcPr>
+          <w:p>
+            <w:pPr>
+              <w:pStyle w:val="NoSpacing"/>
+              <w:rPr>
+                <w:b/>
+              </w:rPr>
+            </w:pPr>
+            <w:r>
+              <w:rPr>
+                <w:b/>
+              </w:rPr>
+              <w:t>Customer</w:t>
+            </w:r>
+          </w:p>
+        </w:tc>
+        <w:tc>
+          <w:tcPr>
+            <w:tcW w:w="3183" w:type="dxa"/>
+          </w:tcPr>
+          <w:p>
+            <w:pPr>
+              <w:pStyle w:val="NoSpacing"/>
+              <w:rPr>
+                <w:b/>
+              </w:rPr>
+            </w:pPr>
+            <w:r>
+              <w:rPr>
+                <w:b/>
+              </w:rPr>
+              <w:t>Booking</w:t>
+            </w:r>
+          </w:p>
+        </w:tc>
+        <w:tc>
+          <w:tcPr>
+            <w:tcW w:w="2704" w:type="dxa"/>
+          </w:tcPr>
+          <w:p>
+            <w:pPr>
+              <w:pStyle w:val="NoSpacing"/>
+              <w:rPr>
+                <w:b/>
+              </w:rPr>
+            </w:pPr>
+            <w:r>
+              <w:rPr>
+                <w:b/>
+              </w:rPr>
+              <w:t>Plane</w:t>
+            </w:r>
+          </w:p>
+        </w:tc>
+      </w:tr>
+      <w:tr>
+        <w:tc>
+          <w:tcPr>
+            <w:tcW w:w="3129" w:type="dxa"/>
+          </w:tcPr>
+          <w:p>
+            <w:pPr>
+              <w:pStyle w:val="NoSpacing"/>
+            </w:pPr>
+            <w:r>
+              <w:t>cFirstName</w:t>
+            </w:r>
+            <w:r>
+              <w:br/>
+              <w:t>cLastName</w:t>
+            </w:r>
+            <w:r>
+              <w:br/>
+              <w:t>cPhoneNo</w:t>
+            </w:r>
+            <w:r>
+              <w:br/>
+              <w:t>cEmail</w:t>
+            </w:r>
+          </w:p>
+          <w:p>
+            <w:pPr>
+              <w:pStyle w:val="NoSpacing"/>
+            </w:pPr>
+          </w:p>
+        </w:tc>
+        <w:tc>
+          <w:tcPr>
+            <w:tcW w:w="3183" w:type="dxa"/>
+          </w:tcPr>
+          <w:p>
+            <w:pPr>
+              <w:pStyle w:val="NoSpacing"/>
+            </w:pPr>
+            <w:r>
+              <w:t>bBookingNo</w:t>
+            </w:r>
+            <w:r>
+              <w:br/>
+              <w:t>bSeats</w:t>
+            </w:r>
+            <w:r>
+              <w:br/>
+              <w:t>bFlightNo</w:t>
+            </w:r>
+            <w:r>
+              <w:br/>
+              <w:t>bFlightName</w:t>
+            </w:r>
+            <w:r>
+              <w:br/>
+            </w:r>
+          </w:p>
+        </w:tc>
+        <w:tc>
+          <w:tcPr>
+            <w:tcW w:w="2704" w:type="dxa"/>
+          </w:tcPr>
+          <w:p>
+            <w:pPr>
+              <w:pStyle w:val="NoSpacing"/>
+            </w:pPr>
+            <w:r>
+              <w:t>pCapacity</w:t>
+            </w:r>
+            <w:r>
+              <w:br/>
+              <w:t>pStatus</w:t>
+            </w:r>
+            <w:r>
+              <w:br/>
+              <w:t>pMileage</w:t>
+            </w:r>
+            <w:r>
+              <w:br/>
+              <w:t>pTerminal</w:t>
+            </w:r>
+          </w:p>
+        </w:tc>
+      </w:tr>
+    </w:tbl>
+    <w:p>
+      <w:pPr>
+        <w:pStyle w:val="NoSpacing"/>
+      </w:pPr>
+      <w:r>
+        <w:br/>
+        <w:t>For the variable names, the declarations are split into sections using a lowercase identifier such as in the example above such as a lower case ‘c’ for customer variables, a lower case ‘b’ for booking variables. The purpose of this is to be able to identify where variables come from when they are called in later function to reduce ambiguity such as if the customer variables are used in the booking section to link a customer to a booking. These variable names ensure any user can understand the program easily and reduce errors in future as the user can identify the origin of a bug easier.</w:t>
+      </w:r>
+    </w:p>
+    <w:p>
+      <w:pPr>
+        <w:pStyle w:val="Heading2"/>
+      </w:pPr>
+    </w:p>
+    <w:p>
+      <w:pPr>
+        <w:pStyle w:val="NoSpacing"/>
+      </w:pPr>
+      <w:r>
+        <w:rPr>
+          <w:highlight w:val="darkGreen"/>
+        </w:rPr>
+        <w:t>4.2.3. Function Names/Declaration</w:t>
+      </w:r>
+      <w:r>
+        <w:br/>
+        <w:t>For the naming of functions, nouns are used to clearly distinguish a function from variables or class names. Comments are not needed, as the functions should be descriptive of the purpose of function linked with the commented section, in which the function is defined and used.</w:t>
+      </w:r>
+      <w:r>
+        <w:br/>
+      </w:r>
+      <w:r>
+        <w:br/>
+      </w:r>
+      <w:r>
+        <w:rPr>
+          <w:b/>
+        </w:rPr>
+        <w:t>Public</w:t>
+      </w:r>
+      <w:r>
+        <w:rPr>
+          <w:rStyle w:val="Heading3Char"/>
+          <w:b/>
+        </w:rPr>
+        <w:t xml:space="preserve">  </w:t>
+      </w:r>
+      <w:r>
+        <w:br/>
+        <w:t>The purpose of using functions within public classes is to ensure any class has access to the function such as viewing flight info, which can be done by all types of users e.g. customer, staff or admin.</w:t>
+      </w:r>
+      <w:r>
+        <w:br/>
+      </w:r>
+      <w:r>
+        <w:br/>
+      </w:r>
+      <w:r>
+        <w:rPr>
+          <w:b/>
+        </w:rPr>
+        <w:t>Private</w:t>
+      </w:r>
+      <w:r>
+        <w:br/>
+        <w:t>The purpose of using functions within private classes is to add security to the program, in which only the current private class will have access to a specific function such as admin functions cannot be used by staff or regular customers.</w:t>
+      </w:r>
+      <w:r>
+        <w:br/>
+      </w:r>
+      <w:r>
+        <w:br/>
+      </w:r>
+      <w:r>
+        <w:rPr>
+          <w:b/>
+        </w:rPr>
+        <w:lastRenderedPageBreak/>
+        <w:t>Protected</w:t>
+      </w:r>
+      <w:r>
+        <w:br/>
+        <w:t>The purpose of using functions within protected classes is to ensure only the current class and subclasses have access to function, such as different levels of staff.</w:t>
+      </w:r>
+      <w:r>
+        <w:br/>
+      </w:r>
+      <w:r>
+        <w:br/>
+      </w:r>
+      <w:r>
+        <w:rPr>
+          <w:b/>
+        </w:rPr>
+        <w:t>void Functions – Verbs (an action)</w:t>
+      </w:r>
+      <w:r>
+        <w:rPr>
+          <w:rStyle w:val="Heading3Char"/>
+        </w:rPr>
+        <w:br/>
+      </w:r>
+      <w:r>
+        <w:t>void functions are used throughout the Bluebrook Airport, they are unique functions which do not return a value,  they are defined as camelCase using verbs as they are performing an action within the system such as the ‘createXML’ function, which is used create an xml file for the customer data to be stored in.</w:t>
+      </w:r>
+    </w:p>
+    <w:p>
+      <w:pPr>
+        <w:pStyle w:val="NoSpacing"/>
+      </w:pPr>
+      <w:r>
+        <w:br/>
+      </w:r>
+      <w:r>
+        <w:rPr>
+          <w:b/>
+        </w:rPr>
+        <w:t>Pre-Processor directives – ALL CAPS</w:t>
+      </w:r>
+      <w:r>
+        <w:br/>
+        <w:t>Pre-processor directives are either defined in the C++ properites for the project or using a #define at the top of the program using #define followed by the directives in capitals. An example of this is the /////// directive in the /////// section of the system.</w:t>
+      </w:r>
+    </w:p>
+    <w:p>
+      <w:pPr>
+        <w:pStyle w:val="NoSpacing"/>
+      </w:pPr>
+      <w:r>
+        <w:br/>
+      </w:r>
+      <w:r>
+        <w:rPr>
+          <w:b/>
+        </w:rPr>
+        <w:t>Booleans</w:t>
+      </w:r>
+      <w:r>
+        <w:br/>
+        <w:t>Boolean functions within the system are given correct Boolean names to return either a true or false output, an example for a function with the purpose of searching an xml file for a flight within the system is named ‘doesFlightExist’ as the function will return a value of True if the flight is found or a value of False if the flight cannot be found in the system. The purpose of this name is to include</w:t>
+      </w:r>
+    </w:p>
+    <w:p/>
+    <w:p>
       <w:r>
         <w:br w:type="page"/>
       </w:r>
@@ -1947,50 +3007,266 @@
     </w:p>
     <w:p>
       <w:r>
-        <w:t>Due to the information that is collected by the system, one must be able to protect their sensitive information efficiently. As of current, the files are simply string and static, which would have to be strengthened and encrypted if this were to be a real system being used for an airport. It would also have to be hosted on a server, which would allow it to be used even more inappropriately, requiring even stronger efforts to mai</w:t>
+        <w:t xml:space="preserve">Due to the information that is collected by the system, one must be able to protect their sensitive information efficiently. As of current, the files are simply string and static, which would have to be strengthened and encrypted if this were to be a real system being used for an airport. It would also have to be hosted on a server, which would allow it to be used even more inappropriately, requiring even stronger efforts to maintain the network. </w:t>
+      </w:r>
+    </w:p>
+    <w:p>
+      <w:r>
+        <w:t xml:space="preserve">Due to the collection of user information, we would have to look at the maintenance of privacy for the users of the system, whether they be customers, staff members or administrators. A program of this scale should comply with the Data Protection Act 1998 as personal information is being processed constantly to ensure that user information isn’t lost and isn’t misused by hackers and third parties who have gained unauthorised access. </w:t>
+      </w:r>
+    </w:p>
+    <w:p>
+      <w:pPr>
+        <w:rPr>
+          <w:highlight w:val="darkGreen"/>
+        </w:rPr>
+      </w:pPr>
+      <w:r>
+        <w:rPr>
+          <w:highlight w:val="darkGreen"/>
+        </w:rPr>
+        <w:br w:type="page"/>
+      </w:r>
+    </w:p>
+    <w:p>
+      <w:r>
+        <w:rPr>
+          <w:highlight w:val="darkGreen"/>
+        </w:rPr>
+        <w:lastRenderedPageBreak/>
+        <w:t>6.2. Reflection of Methods</w:t>
+      </w:r>
+    </w:p>
+    <w:p>
+      <w:r>
+        <w:t>As a group we decided upon using Agile (Scrum) as our chosen methodology. After doing a lot of research as a group and discussing what we wanted to do as a project and how we code as a group, we found out this was the correct thing to do. By allowing us to release separate working products each time we had a ‘sprint’, this allowed us to look at how much work we had to do for the next release as defined by our project milestones which were tracked separately. By using this method, we could bugfix on each release and also have pre-defined releases, which gave us a good scope for the project and allowed us to work on priorities for the next release. Also, by using Agile as a general methodology, we could take a step back at various points throughout the lifecycle and change how we were working and what we wanted to change.</w:t>
+      </w:r>
+    </w:p>
+    <w:p>
+      <w:r>
+        <w:t>One of the drawbacks of using Scrum is the fact that it is constant code development with not much time in-between. As soon as one release was done, another release was being worked on with no much time to evaluate what we did well, what we didn’t do well and what we need to improve, which lead to confusion after releases on what has been achieved and who has contributed effectively. Due to this, a different methodology might’ve been the most appropriate for this kind of activity, one that allowed more reflection and evaluation.</w:t>
+      </w:r>
+    </w:p>
+    <w:p>
+      <w:r>
+        <w:t xml:space="preserve">By developing a Gantt chart that mapped out our software development life cycle alongside our chosen methodology we were able to see how timings were working and how far along the cycle we are and where we should be aiming for next. It also allowed us to simulate a real life project and resource map to take a look at how different people will be working on different things. It proved that we were terrifically over subscribed for the workload we were taking on and if this were a real life company there would be a team of at least 10 working on this at any one time (when taking into account working days, weekends, overtime and payment).  </w:t>
+      </w:r>
+    </w:p>
+    <w:p>
+      <w:r>
+        <w:t>Developing a detailed flowchart was a good</w:t>
       </w:r>
       <w:bookmarkStart w:id="29" w:name="_GoBack"/>
       <w:bookmarkEnd w:id="29"/>
       <w:r>
-        <w:t xml:space="preserve">ntain the network. </w:t>
-      </w:r>
-    </w:p>
-    <w:p>
-      <w:r>
-        <w:t xml:space="preserve">Due to the collection of user information, we would have to look at the maintenance of privacy for the users of the system, whether they be customers, staff members or administrators. A program of this scale should comply with the Data Protection Act 1998 as personal information is being processed constantly to ensure that user information isn’t lost and isn’t misused by hackers and third parties who have gained unauthorised access. </w:t>
-      </w:r>
-    </w:p>
-    <w:p>
-      <w:r>
-        <w:rPr>
-          <w:highlight w:val="darkGreen"/>
-        </w:rPr>
-        <w:t>6.2. Reflection of Method and Final Product</w:t>
-      </w:r>
-    </w:p>
-    <w:p>
-      <w:r>
-        <w:rPr>
-          <w:highlight w:val="red"/>
-        </w:rPr>
-        <w:t>[TO ADD]</w:t>
-      </w:r>
-    </w:p>
-    <w:p>
-      <w:pPr>
-        <w:rPr>
-          <w:rFonts w:eastAsiaTheme="majorEastAsia" w:cstheme="majorBidi"/>
-          <w:color w:val="262626" w:themeColor="text1" w:themeTint="D9"/>
-          <w:sz w:val="32"/>
-          <w:szCs w:val="32"/>
-        </w:rPr>
-      </w:pPr>
-      <w:r>
+        <w:t xml:space="preserve"> move as we were able to look at how different elements communicated with each other, in the same way we used the use cases. The flowchart accurately matches the final version product which is a huge benefit as it shows we had a structured development process for our project and also shows our chosen methodology, although being impractical at times, worked. The flowchart could’ve included slightly more detail to allow alternative flows, as set out in the use cases in appendices. </w:t>
+      </w:r>
+    </w:p>
+    <w:p>
+      <w:r>
+        <w:t>Deadlines and milestones were predefined at a very early point in the life cycle to give us an idea of how far we were getting, how much work we had left to do and where we were falling short. This allowed us to chase up issues that were coming up ASAP so that we didn’t fall behind on the deadlines and by having separate releases, inline with our methodology, allowed bug fixes and evaluation. Despite the positives, it was difficult to keep on track of the milestones at certain points and when members were falling behind on documentation work.</w:t>
+      </w:r>
+    </w:p>
+    <w:p>
+      <w:r>
+        <w:t xml:space="preserve">Github turned out to be the fifth group member during this process. Although there was issues with branches early on in the process (especially when working on the same file which really isn’t easy), it allowed remote working and helped us to track the progress the group was making. Using Github instead of Dropbox was a lot better as this ensured that no one could affect the code itself and then it being lost forever as Github allows you to go back to a previous commit that basically backed up each and every implementation made. </w:t>
+      </w:r>
+    </w:p>
+    <w:p>
+      <w:pPr>
+        <w:rPr>
+          <w:highlight w:val="darkGreen"/>
+        </w:rPr>
+      </w:pPr>
+      <w:r>
+        <w:rPr>
+          <w:highlight w:val="darkGreen"/>
+        </w:rPr>
         <w:br w:type="page"/>
       </w:r>
     </w:p>
     <w:p>
+      <w:r>
+        <w:rPr>
+          <w:highlight w:val="darkGreen"/>
+        </w:rPr>
+        <w:lastRenderedPageBreak/>
+        <w:t>6.3</w:t>
+      </w:r>
+      <w:r>
+        <w:rPr>
+          <w:highlight w:val="darkGreen"/>
+        </w:rPr>
+        <w:t xml:space="preserve">. Reflection </w:t>
+      </w:r>
+      <w:r>
+        <w:rPr>
+          <w:highlight w:val="darkGreen"/>
+        </w:rPr>
+        <w:t xml:space="preserve">of </w:t>
+      </w:r>
+      <w:r>
+        <w:rPr>
+          <w:highlight w:val="darkGreen"/>
+        </w:rPr>
+        <w:t>Final Version</w:t>
+      </w:r>
+    </w:p>
+    <w:p>
+      <w:r>
+        <w:t xml:space="preserve">Firstly, the user has the opportunity to login to the system by accessing the XML files. This creates a stable way to accessing files in a structured way that can be viewed outside of the system for exporting purposes and diagnostic. Another advantage of the way log in is used is the fact it searches through a very easy to read file, which makes the efficiency of the program very fast and uses very little memory reading through the XML file. It iterates through as if it is a big array which allows it to run in the background and memory to be targeted where it needs to be. </w:t>
+      </w:r>
+    </w:p>
+    <w:p>
+      <w:r>
+        <w:t xml:space="preserve">A user can also be registered which makes the program into a slightly more user friendly design, as it allows direct input from the user into the system. This adds to the XML file directly which the login function reads from which shows the fact that the system is well integrated with each other. It stores static information and an admin can go through and change the permissions of a user which will open up more options in the system’s menu and allow higher privileges. </w:t>
+      </w:r>
+    </w:p>
+    <w:p>
+      <w:r>
+        <w:t xml:space="preserve">A user can book a flight that is valid at any time. This is done by reading a separate XML file with seat allocations into the system and allowing the customer to pick a seat depending on that. This then adds the user to the flight information XML document, which also adds to how integrated the system is. Bookings can be altered by the admins. This was a good example of implementation as it takes different types of information and displays it into the same file without causing issues and altering efficiency.  </w:t>
+      </w:r>
+    </w:p>
+    <w:p>
+      <w:r>
+        <w:t xml:space="preserve">By having a time board in our software, it allows the implementation of our Quicksort and Queue algorithms that import times of flights, sorts them appropriately and then places them onto a Queue which would, in the real world, be outputted to a separate TV screen as you see in many airports. This is good as it uses a very complex sorting algorithm efficiency and then the queue would be as you’d see on a real life situation so shows the scope of our program. This could be better in some ways due to the fact Quicksort is one of the slowest and hardest to implement, so in moving the system around it could cause issues that we hadn’t foreseen. </w:t>
+      </w:r>
+    </w:p>
+    <w:p>
+      <w:r>
+        <w:t xml:space="preserve">The plane data that the software receives is also kept inside of an XML file that incorporates the different rows and columns of the plane and also has storage capacity information and model types. This is imported when an admin creates a flight using that plane data and it is then loaded in and creates a text file that holds seat information. </w:t>
+      </w:r>
+    </w:p>
+    <w:p>
+      <w:pPr>
+        <w:rPr>
+          <w:highlight w:val="darkGreen"/>
+        </w:rPr>
+      </w:pPr>
+      <w:r>
+        <w:rPr>
+          <w:highlight w:val="darkGreen"/>
+        </w:rPr>
+        <w:br w:type="page"/>
+      </w:r>
+    </w:p>
+    <w:p>
+      <w:r>
+        <w:rPr>
+          <w:highlight w:val="darkGreen"/>
+        </w:rPr>
+        <w:lastRenderedPageBreak/>
+        <w:t>6.4. Project Evaluation</w:t>
+      </w:r>
+    </w:p>
+    <w:p>
+      <w:pPr>
+        <w:rPr>
+          <w:b/>
+        </w:rPr>
+      </w:pPr>
+      <w:r>
+        <w:rPr>
+          <w:b/>
+        </w:rPr>
+        <w:t>What went well:</w:t>
+      </w:r>
+    </w:p>
+    <w:p>
+      <w:r>
+        <w:t xml:space="preserve">In this project we did a lot of things positively and ensured that we worked as a team throughout the process. One of the positives of this task was splitting up the coursework documentation early and looking at our strengths and weaknesses from previous modules and that shaped who did what. For example, Joe was good at Gantt charts and have done them for every single module that required them in the past which led to an easy decision in who was being allocated that task. Also, there was a lack of selfishness in how tasks were allocated and everyone did their fair share throughout the tasks, which helped team dynamics and morale to get things done where required. </w:t>
+      </w:r>
+    </w:p>
+    <w:p>
+      <w:r>
+        <w:t>Another positive was the use of Github for the code development as well as the organisation of coursework files. This acted as a centralised location for all the work to be submitted with the safety of using the backups if things went wrong, as well as having a safe place to keep the files in case of memory loss. By using this we were also able to have issues generated, which could be assigned to different people and then labelled appropriately which helped organisation and led everyone to understand what they had to do.</w:t>
+      </w:r>
+    </w:p>
+    <w:p>
+      <w:r>
+        <w:t xml:space="preserve">The code itself mimics a lifelike problem that has been solved, which helps the development as rational scenarios could be thought up and then this changed the code accordingly. This also allowed us to research how airport systems work and what elements have been used before and which ones should be included in our project. </w:t>
+      </w:r>
+    </w:p>
+    <w:p>
+      <w:pPr>
+        <w:rPr>
+          <w:b/>
+        </w:rPr>
+      </w:pPr>
+      <w:r>
+        <w:rPr>
+          <w:b/>
+        </w:rPr>
+        <w:t>What went wrong:</w:t>
+      </w:r>
+    </w:p>
+    <w:p>
+      <w:r>
+        <w:t xml:space="preserve">One of the drawbacks of the program is the fact that it doesn’t have a graphical interface which takes away from the user experience slightly and makes it a little outdated in it’s aesthetic. Despite this, it still has the required functionality for what we set out for, but this would be added later if we had more time. This is discussed below. </w:t>
+      </w:r>
+    </w:p>
+    <w:p>
+      <w:r>
+        <w:t xml:space="preserve">Another issue was meeting deadlines that we had pre-defined to try and set up a structure to follow. This became hard when taking into account different projects and coursework hand-ins, which resulted in a lack of communication at certain points of the module and a sudden kick into action about a week before the final hand in. Although the work was eventually done, more time should’ve been given to allow issues to be sorted in the final week rather than a rush of work that could’ve been a lot better. Despite this, the group worked efficiently when it was required and there was an equal amount of work done by all members and it resulted in a very positive working environment to develop a product in. </w:t>
+      </w:r>
+    </w:p>
+    <w:p>
+      <w:pPr>
+        <w:rPr>
+          <w:b/>
+        </w:rPr>
+      </w:pPr>
+      <w:r>
+        <w:rPr>
+          <w:b/>
+        </w:rPr>
+        <w:t>More Time Ideas:</w:t>
+      </w:r>
+    </w:p>
+    <w:p>
+      <w:pPr>
+        <w:pStyle w:val="ListParagraph"/>
+        <w:numPr>
+          <w:ilvl w:val="0"/>
+          <w:numId w:val="11"/>
+        </w:numPr>
+        <w:spacing w:after="0" w:line="240" w:lineRule="auto"/>
+      </w:pPr>
+      <w:r>
+        <w:t xml:space="preserve">A GUI that allowed the user to log in and register and have a booking list on the front page. It would also hold information such as flights and online check-in and then would allow the user to book the seat and see a diagram of the plane, rather than 0 and X. This would improve the user experience which is integral for a today’s-world product. </w:t>
+      </w:r>
+    </w:p>
+    <w:p>
+      <w:pPr>
+        <w:pStyle w:val="ListParagraph"/>
+        <w:numPr>
+          <w:ilvl w:val="0"/>
+          <w:numId w:val="11"/>
+        </w:numPr>
+        <w:spacing w:after="0" w:line="240" w:lineRule="auto"/>
+      </w:pPr>
+      <w:r>
+        <w:t>Instead of using a static data file like XML, something like a more significant database could be used, for example SQL, which would allow easier changes within tables and data and would also be easier to write to, as SQL parsing would be a difficult implementation but would then only have to be called re</w:t>
+      </w:r>
+      <w:r>
+        <w:t>motely from that point onwards.</w:t>
+      </w:r>
+    </w:p>
+    <w:p>
+      <w:pPr>
+        <w:rPr>
+          <w:highlight w:val="darkGreen"/>
+        </w:rPr>
+      </w:pPr>
       <w:bookmarkStart w:id="30" w:name="_Toc481430560"/>
+      <w:r>
+        <w:rPr>
+          <w:highlight w:val="darkGreen"/>
+        </w:rPr>
+        <w:br w:type="page"/>
+      </w:r>
+    </w:p>
+    <w:p>
       <w:r>
         <w:rPr>
           <w:highlight w:val="darkGreen"/>
@@ -2025,8 +3301,8 @@
     <w:p>
       <w:pPr>
         <w:sectPr>
-          <w:headerReference w:type="default" r:id="rId15"/>
-          <w:footerReference w:type="default" r:id="rId16"/>
+          <w:headerReference w:type="default" r:id="rId16"/>
+          <w:footerReference w:type="default" r:id="rId17"/>
           <w:pgSz w:w="11906" w:h="16838"/>
           <w:pgMar w:top="1440" w:right="1440" w:bottom="1440" w:left="1440" w:header="0" w:footer="720" w:gutter="0"/>
           <w:pgNumType w:start="1"/>
@@ -2065,6 +3341,7 @@
       <w:r>
         <w:rPr>
           <w:noProof/>
+          <w:lang w:eastAsia="en-GB"/>
         </w:rPr>
         <w:drawing>
           <wp:inline distT="0" distB="0" distL="0" distR="0" wp14:anchorId="7C6432AD" wp14:editId="3E6F7364">
@@ -2084,7 +3361,7 @@
                     </pic:cNvPicPr>
                   </pic:nvPicPr>
                   <pic:blipFill>
-                    <a:blip r:embed="rId17">
+                    <a:blip r:embed="rId18">
                       <a:extLst>
                         <a:ext uri="{28A0092B-C50C-407E-A947-70E740481C1C}">
                           <a14:useLocalDpi xmlns:a14="http://schemas.microsoft.com/office/drawing/2010/main" val="0"/>
@@ -2222,7 +3499,7 @@
 </file>
 
 <file path=word/endnotes.xml><?xml version="1.0" encoding="utf-8"?>
-<w:endnotes xmlns:wpc="http://schemas.microsoft.com/office/word/2010/wordprocessingCanvas" xmlns:cx="http://schemas.microsoft.com/office/drawing/2014/chartex" xmlns:cx1="http://schemas.microsoft.com/office/drawing/2015/9/8/chartex" xmlns:mc="http://schemas.openxmlformats.org/markup-compatibility/2006" xmlns:o="urn:schemas-microsoft-com:office:office" xmlns:r="http://schemas.openxmlformats.org/officeDocument/2006/relationships" xmlns:m="http://schemas.openxmlformats.org/officeDocument/2006/math" xmlns:v="urn:schemas-microsoft-com:vml" xmlns:wp14="http://schemas.microsoft.com/office/word/2010/wordprocessingDrawing" xmlns:wp="http://schemas.openxmlformats.org/drawingml/2006/wordprocessingDrawing" xmlns:w10="urn:schemas-microsoft-com:office:word" xmlns:w="http://schemas.openxmlformats.org/wordprocessingml/2006/main" xmlns:w14="http://schemas.microsoft.com/office/word/2010/wordml" xmlns:w15="http://schemas.microsoft.com/office/word/2012/wordml" xmlns:w16se="http://schemas.microsoft.com/office/word/2015/wordml/symex" xmlns:wpg="http://schemas.microsoft.com/office/word/2010/wordprocessingGroup" xmlns:wpi="http://schemas.microsoft.com/office/word/2010/wordprocessingInk" xmlns:wne="http://schemas.microsoft.com/office/word/2006/wordml" xmlns:wps="http://schemas.microsoft.com/office/word/2010/wordprocessingShape" mc:Ignorable="w14 w15 w16se wp14">
+<w:endnotes xmlns:wpc="http://schemas.microsoft.com/office/word/2010/wordprocessingCanvas" xmlns:mo="http://schemas.microsoft.com/office/mac/office/2008/main" xmlns:mc="http://schemas.openxmlformats.org/markup-compatibility/2006" xmlns:mv="urn:schemas-microsoft-com:mac:vml" xmlns:o="urn:schemas-microsoft-com:office:office" xmlns:r="http://schemas.openxmlformats.org/officeDocument/2006/relationships" xmlns:m="http://schemas.openxmlformats.org/officeDocument/2006/math" xmlns:v="urn:schemas-microsoft-com:vml" xmlns:wp14="http://schemas.microsoft.com/office/word/2010/wordprocessingDrawing" xmlns:wp="http://schemas.openxmlformats.org/drawingml/2006/wordprocessingDrawing" xmlns:w10="urn:schemas-microsoft-com:office:word" xmlns:w="http://schemas.openxmlformats.org/wordprocessingml/2006/main" xmlns:w14="http://schemas.microsoft.com/office/word/2010/wordml" xmlns:w15="http://schemas.microsoft.com/office/word/2012/wordml" xmlns:wpg="http://schemas.microsoft.com/office/word/2010/wordprocessingGroup" xmlns:wpi="http://schemas.microsoft.com/office/word/2010/wordprocessingInk" xmlns:wne="http://schemas.microsoft.com/office/word/2006/wordml" xmlns:wps="http://schemas.microsoft.com/office/word/2010/wordprocessingShape" mc:Ignorable="w14 w15 wp14">
   <w:endnote w:type="separator" w:id="-1">
     <w:p>
       <w:pPr>
@@ -2247,7 +3524,7 @@
 </file>
 
 <file path=word/footer1.xml><?xml version="1.0" encoding="utf-8"?>
-<w:ftr xmlns:wpc="http://schemas.microsoft.com/office/word/2010/wordprocessingCanvas" xmlns:cx="http://schemas.microsoft.com/office/drawing/2014/chartex" xmlns:cx1="http://schemas.microsoft.com/office/drawing/2015/9/8/chartex" xmlns:mc="http://schemas.openxmlformats.org/markup-compatibility/2006" xmlns:o="urn:schemas-microsoft-com:office:office" xmlns:r="http://schemas.openxmlformats.org/officeDocument/2006/relationships" xmlns:m="http://schemas.openxmlformats.org/officeDocument/2006/math" xmlns:v="urn:schemas-microsoft-com:vml" xmlns:wp14="http://schemas.microsoft.com/office/word/2010/wordprocessingDrawing" xmlns:wp="http://schemas.openxmlformats.org/drawingml/2006/wordprocessingDrawing" xmlns:w10="urn:schemas-microsoft-com:office:word" xmlns:w="http://schemas.openxmlformats.org/wordprocessingml/2006/main" xmlns:w14="http://schemas.microsoft.com/office/word/2010/wordml" xmlns:w15="http://schemas.microsoft.com/office/word/2012/wordml" xmlns:w16se="http://schemas.microsoft.com/office/word/2015/wordml/symex" xmlns:wpg="http://schemas.microsoft.com/office/word/2010/wordprocessingGroup" xmlns:wpi="http://schemas.microsoft.com/office/word/2010/wordprocessingInk" xmlns:wne="http://schemas.microsoft.com/office/word/2006/wordml" xmlns:wps="http://schemas.microsoft.com/office/word/2010/wordprocessingShape" mc:Ignorable="w14 w15 w16se wp14">
+<w:ftr xmlns:wpc="http://schemas.microsoft.com/office/word/2010/wordprocessingCanvas" xmlns:mo="http://schemas.microsoft.com/office/mac/office/2008/main" xmlns:mc="http://schemas.openxmlformats.org/markup-compatibility/2006" xmlns:mv="urn:schemas-microsoft-com:mac:vml" xmlns:o="urn:schemas-microsoft-com:office:office" xmlns:r="http://schemas.openxmlformats.org/officeDocument/2006/relationships" xmlns:m="http://schemas.openxmlformats.org/officeDocument/2006/math" xmlns:v="urn:schemas-microsoft-com:vml" xmlns:wp14="http://schemas.microsoft.com/office/word/2010/wordprocessingDrawing" xmlns:wp="http://schemas.openxmlformats.org/drawingml/2006/wordprocessingDrawing" xmlns:w10="urn:schemas-microsoft-com:office:word" xmlns:w="http://schemas.openxmlformats.org/wordprocessingml/2006/main" xmlns:w14="http://schemas.microsoft.com/office/word/2010/wordml" xmlns:w15="http://schemas.microsoft.com/office/word/2012/wordml" xmlns:wpg="http://schemas.microsoft.com/office/word/2010/wordprocessingGroup" xmlns:wpi="http://schemas.microsoft.com/office/word/2010/wordprocessingInk" xmlns:wne="http://schemas.microsoft.com/office/word/2006/wordml" xmlns:wps="http://schemas.microsoft.com/office/word/2010/wordprocessingShape" mc:Ignorable="w14 w15 wp14">
   <w:p>
     <w:pPr>
       <w:tabs>
@@ -2270,7 +3547,7 @@
       <w:rPr>
         <w:noProof/>
       </w:rPr>
-      <w:t>16</w:t>
+      <w:t>20</w:t>
     </w:r>
     <w:r>
       <w:fldChar w:fldCharType="end"/>
@@ -2280,7 +3557,7 @@
 </file>
 
 <file path=word/footnotes.xml><?xml version="1.0" encoding="utf-8"?>
-<w:footnotes xmlns:wpc="http://schemas.microsoft.com/office/word/2010/wordprocessingCanvas" xmlns:cx="http://schemas.microsoft.com/office/drawing/2014/chartex" xmlns:cx1="http://schemas.microsoft.com/office/drawing/2015/9/8/chartex" xmlns:mc="http://schemas.openxmlformats.org/markup-compatibility/2006" xmlns:o="urn:schemas-microsoft-com:office:office" xmlns:r="http://schemas.openxmlformats.org/officeDocument/2006/relationships" xmlns:m="http://schemas.openxmlformats.org/officeDocument/2006/math" xmlns:v="urn:schemas-microsoft-com:vml" xmlns:wp14="http://schemas.microsoft.com/office/word/2010/wordprocessingDrawing" xmlns:wp="http://schemas.openxmlformats.org/drawingml/2006/wordprocessingDrawing" xmlns:w10="urn:schemas-microsoft-com:office:word" xmlns:w="http://schemas.openxmlformats.org/wordprocessingml/2006/main" xmlns:w14="http://schemas.microsoft.com/office/word/2010/wordml" xmlns:w15="http://schemas.microsoft.com/office/word/2012/wordml" xmlns:w16se="http://schemas.microsoft.com/office/word/2015/wordml/symex" xmlns:wpg="http://schemas.microsoft.com/office/word/2010/wordprocessingGroup" xmlns:wpi="http://schemas.microsoft.com/office/word/2010/wordprocessingInk" xmlns:wne="http://schemas.microsoft.com/office/word/2006/wordml" xmlns:wps="http://schemas.microsoft.com/office/word/2010/wordprocessingShape" mc:Ignorable="w14 w15 w16se wp14">
+<w:footnotes xmlns:wpc="http://schemas.microsoft.com/office/word/2010/wordprocessingCanvas" xmlns:mo="http://schemas.microsoft.com/office/mac/office/2008/main" xmlns:mc="http://schemas.openxmlformats.org/markup-compatibility/2006" xmlns:mv="urn:schemas-microsoft-com:mac:vml" xmlns:o="urn:schemas-microsoft-com:office:office" xmlns:r="http://schemas.openxmlformats.org/officeDocument/2006/relationships" xmlns:m="http://schemas.openxmlformats.org/officeDocument/2006/math" xmlns:v="urn:schemas-microsoft-com:vml" xmlns:wp14="http://schemas.microsoft.com/office/word/2010/wordprocessingDrawing" xmlns:wp="http://schemas.openxmlformats.org/drawingml/2006/wordprocessingDrawing" xmlns:w10="urn:schemas-microsoft-com:office:word" xmlns:w="http://schemas.openxmlformats.org/wordprocessingml/2006/main" xmlns:w14="http://schemas.microsoft.com/office/word/2010/wordml" xmlns:w15="http://schemas.microsoft.com/office/word/2012/wordml" xmlns:wpg="http://schemas.microsoft.com/office/word/2010/wordprocessingGroup" xmlns:wpi="http://schemas.microsoft.com/office/word/2010/wordprocessingInk" xmlns:wne="http://schemas.microsoft.com/office/word/2006/wordml" xmlns:wps="http://schemas.microsoft.com/office/word/2010/wordprocessingShape" mc:Ignorable="w14 w15 wp14">
   <w:footnote w:type="separator" w:id="-1">
     <w:p>
       <w:pPr>
@@ -2305,7 +3582,7 @@
 </file>
 
 <file path=word/header1.xml><?xml version="1.0" encoding="utf-8"?>
-<w:hdr xmlns:wpc="http://schemas.microsoft.com/office/word/2010/wordprocessingCanvas" xmlns:cx="http://schemas.microsoft.com/office/drawing/2014/chartex" xmlns:cx1="http://schemas.microsoft.com/office/drawing/2015/9/8/chartex" xmlns:mc="http://schemas.openxmlformats.org/markup-compatibility/2006" xmlns:o="urn:schemas-microsoft-com:office:office" xmlns:r="http://schemas.openxmlformats.org/officeDocument/2006/relationships" xmlns:m="http://schemas.openxmlformats.org/officeDocument/2006/math" xmlns:v="urn:schemas-microsoft-com:vml" xmlns:wp14="http://schemas.microsoft.com/office/word/2010/wordprocessingDrawing" xmlns:wp="http://schemas.openxmlformats.org/drawingml/2006/wordprocessingDrawing" xmlns:w10="urn:schemas-microsoft-com:office:word" xmlns:w="http://schemas.openxmlformats.org/wordprocessingml/2006/main" xmlns:w14="http://schemas.microsoft.com/office/word/2010/wordml" xmlns:w15="http://schemas.microsoft.com/office/word/2012/wordml" xmlns:w16se="http://schemas.microsoft.com/office/word/2015/wordml/symex" xmlns:wpg="http://schemas.microsoft.com/office/word/2010/wordprocessingGroup" xmlns:wpi="http://schemas.microsoft.com/office/word/2010/wordprocessingInk" xmlns:wne="http://schemas.microsoft.com/office/word/2006/wordml" xmlns:wps="http://schemas.microsoft.com/office/word/2010/wordprocessingShape" mc:Ignorable="w14 w15 w16se wp14">
+<w:hdr xmlns:wpc="http://schemas.microsoft.com/office/word/2010/wordprocessingCanvas" xmlns:mo="http://schemas.microsoft.com/office/mac/office/2008/main" xmlns:mc="http://schemas.openxmlformats.org/markup-compatibility/2006" xmlns:mv="urn:schemas-microsoft-com:mac:vml" xmlns:o="urn:schemas-microsoft-com:office:office" xmlns:r="http://schemas.openxmlformats.org/officeDocument/2006/relationships" xmlns:m="http://schemas.openxmlformats.org/officeDocument/2006/math" xmlns:v="urn:schemas-microsoft-com:vml" xmlns:wp14="http://schemas.microsoft.com/office/word/2010/wordprocessingDrawing" xmlns:wp="http://schemas.openxmlformats.org/drawingml/2006/wordprocessingDrawing" xmlns:w10="urn:schemas-microsoft-com:office:word" xmlns:w="http://schemas.openxmlformats.org/wordprocessingml/2006/main" xmlns:w14="http://schemas.microsoft.com/office/word/2010/wordml" xmlns:w15="http://schemas.microsoft.com/office/word/2012/wordml" xmlns:wpg="http://schemas.microsoft.com/office/word/2010/wordprocessingGroup" xmlns:wpi="http://schemas.microsoft.com/office/word/2010/wordprocessingInk" xmlns:wne="http://schemas.microsoft.com/office/word/2006/wordml" xmlns:wps="http://schemas.microsoft.com/office/word/2010/wordprocessingShape" mc:Ignorable="w14 w15 wp14">
   <w:p>
     <w:pPr>
       <w:tabs>
@@ -2326,8 +3603,8 @@
 </file>
 
 <file path=word/numbering.xml><?xml version="1.0" encoding="utf-8"?>
-<w:numbering xmlns:wpc="http://schemas.microsoft.com/office/word/2010/wordprocessingCanvas" xmlns:cx="http://schemas.microsoft.com/office/drawing/2014/chartex" xmlns:cx1="http://schemas.microsoft.com/office/drawing/2015/9/8/chartex" xmlns:mc="http://schemas.openxmlformats.org/markup-compatibility/2006" xmlns:o="urn:schemas-microsoft-com:office:office" xmlns:r="http://schemas.openxmlformats.org/officeDocument/2006/relationships" xmlns:m="http://schemas.openxmlformats.org/officeDocument/2006/math" xmlns:v="urn:schemas-microsoft-com:vml" xmlns:wp14="http://schemas.microsoft.com/office/word/2010/wordprocessingDrawing" xmlns:wp="http://schemas.openxmlformats.org/drawingml/2006/wordprocessingDrawing" xmlns:w10="urn:schemas-microsoft-com:office:word" xmlns:w="http://schemas.openxmlformats.org/wordprocessingml/2006/main" xmlns:w14="http://schemas.microsoft.com/office/word/2010/wordml" xmlns:w15="http://schemas.microsoft.com/office/word/2012/wordml" xmlns:w16se="http://schemas.microsoft.com/office/word/2015/wordml/symex" xmlns:wpg="http://schemas.microsoft.com/office/word/2010/wordprocessingGroup" xmlns:wpi="http://schemas.microsoft.com/office/word/2010/wordprocessingInk" xmlns:wne="http://schemas.microsoft.com/office/word/2006/wordml" xmlns:wps="http://schemas.microsoft.com/office/word/2010/wordprocessingShape" mc:Ignorable="w14 w15 w16se wp14">
-  <w:abstractNum w:abstractNumId="0" w15:restartNumberingAfterBreak="0">
+<w:numbering xmlns:wpc="http://schemas.microsoft.com/office/word/2010/wordprocessingCanvas" xmlns:mo="http://schemas.microsoft.com/office/mac/office/2008/main" xmlns:mc="http://schemas.openxmlformats.org/markup-compatibility/2006" xmlns:mv="urn:schemas-microsoft-com:mac:vml" xmlns:o="urn:schemas-microsoft-com:office:office" xmlns:r="http://schemas.openxmlformats.org/officeDocument/2006/relationships" xmlns:m="http://schemas.openxmlformats.org/officeDocument/2006/math" xmlns:v="urn:schemas-microsoft-com:vml" xmlns:wp14="http://schemas.microsoft.com/office/word/2010/wordprocessingDrawing" xmlns:wp="http://schemas.openxmlformats.org/drawingml/2006/wordprocessingDrawing" xmlns:w10="urn:schemas-microsoft-com:office:word" xmlns:w="http://schemas.openxmlformats.org/wordprocessingml/2006/main" xmlns:w14="http://schemas.microsoft.com/office/word/2010/wordml" xmlns:w15="http://schemas.microsoft.com/office/word/2012/wordml" xmlns:wpg="http://schemas.microsoft.com/office/word/2010/wordprocessingGroup" xmlns:wpi="http://schemas.microsoft.com/office/word/2010/wordprocessingInk" xmlns:wne="http://schemas.microsoft.com/office/word/2006/wordml" xmlns:wps="http://schemas.microsoft.com/office/word/2010/wordprocessingShape" mc:Ignorable="w14 w15 wp14">
+  <w:abstractNum w:abstractNumId="0">
     <w:nsid w:val="01AD764D"/>
     <w:multiLevelType w:val="hybridMultilevel"/>
     <w:tmpl w:val="7DA0E512"/>
@@ -2413,7 +3690,7 @@
       </w:pPr>
     </w:lvl>
   </w:abstractNum>
-  <w:abstractNum w:abstractNumId="1" w15:restartNumberingAfterBreak="0">
+  <w:abstractNum w:abstractNumId="1">
     <w:nsid w:val="046D7D0D"/>
     <w:multiLevelType w:val="multilevel"/>
     <w:tmpl w:val="67AA805A"/>
@@ -2526,7 +3803,7 @@
       </w:rPr>
     </w:lvl>
   </w:abstractNum>
-  <w:abstractNum w:abstractNumId="2" w15:restartNumberingAfterBreak="0">
+  <w:abstractNum w:abstractNumId="2">
     <w:nsid w:val="1B9B2F09"/>
     <w:multiLevelType w:val="hybridMultilevel"/>
     <w:tmpl w:val="3FDC3FDA"/>
@@ -2612,7 +3889,7 @@
       </w:pPr>
     </w:lvl>
   </w:abstractNum>
-  <w:abstractNum w:abstractNumId="3" w15:restartNumberingAfterBreak="0">
+  <w:abstractNum w:abstractNumId="3">
     <w:nsid w:val="25863F14"/>
     <w:multiLevelType w:val="hybridMultilevel"/>
     <w:tmpl w:val="D58CF932"/>
@@ -2701,7 +3978,7 @@
       </w:pPr>
     </w:lvl>
   </w:abstractNum>
-  <w:abstractNum w:abstractNumId="4" w15:restartNumberingAfterBreak="0">
+  <w:abstractNum w:abstractNumId="4">
     <w:nsid w:val="332C4F0F"/>
     <w:multiLevelType w:val="hybridMultilevel"/>
     <w:tmpl w:val="BE64ABF4"/>
@@ -2790,7 +4067,7 @@
       </w:pPr>
     </w:lvl>
   </w:abstractNum>
-  <w:abstractNum w:abstractNumId="5" w15:restartNumberingAfterBreak="0">
+  <w:abstractNum w:abstractNumId="5">
     <w:nsid w:val="3B3F2018"/>
     <w:multiLevelType w:val="hybridMultilevel"/>
     <w:tmpl w:val="04269E0A"/>
@@ -2876,7 +4153,120 @@
       </w:pPr>
     </w:lvl>
   </w:abstractNum>
-  <w:abstractNum w:abstractNumId="6" w15:restartNumberingAfterBreak="0">
+  <w:abstractNum w:abstractNumId="6">
+    <w:nsid w:val="498C53AD"/>
+    <w:multiLevelType w:val="hybridMultilevel"/>
+    <w:tmpl w:val="98C649C2"/>
+    <w:lvl w:ilvl="0" w:tplc="08090001">
+      <w:start w:val="1"/>
+      <w:numFmt w:val="bullet"/>
+      <w:lvlText w:val=""/>
+      <w:lvlJc w:val="left"/>
+      <w:pPr>
+        <w:ind w:left="720" w:hanging="360"/>
+      </w:pPr>
+      <w:rPr>
+        <w:rFonts w:ascii="Symbol" w:hAnsi="Symbol" w:hint="default"/>
+      </w:rPr>
+    </w:lvl>
+    <w:lvl w:ilvl="1" w:tplc="08090003" w:tentative="1">
+      <w:start w:val="1"/>
+      <w:numFmt w:val="bullet"/>
+      <w:lvlText w:val="o"/>
+      <w:lvlJc w:val="left"/>
+      <w:pPr>
+        <w:ind w:left="1440" w:hanging="360"/>
+      </w:pPr>
+      <w:rPr>
+        <w:rFonts w:ascii="Courier New" w:hAnsi="Courier New" w:cs="Courier New" w:hint="default"/>
+      </w:rPr>
+    </w:lvl>
+    <w:lvl w:ilvl="2" w:tplc="08090005" w:tentative="1">
+      <w:start w:val="1"/>
+      <w:numFmt w:val="bullet"/>
+      <w:lvlText w:val=""/>
+      <w:lvlJc w:val="left"/>
+      <w:pPr>
+        <w:ind w:left="2160" w:hanging="360"/>
+      </w:pPr>
+      <w:rPr>
+        <w:rFonts w:ascii="Wingdings" w:hAnsi="Wingdings" w:hint="default"/>
+      </w:rPr>
+    </w:lvl>
+    <w:lvl w:ilvl="3" w:tplc="08090001" w:tentative="1">
+      <w:start w:val="1"/>
+      <w:numFmt w:val="bullet"/>
+      <w:lvlText w:val=""/>
+      <w:lvlJc w:val="left"/>
+      <w:pPr>
+        <w:ind w:left="2880" w:hanging="360"/>
+      </w:pPr>
+      <w:rPr>
+        <w:rFonts w:ascii="Symbol" w:hAnsi="Symbol" w:hint="default"/>
+      </w:rPr>
+    </w:lvl>
+    <w:lvl w:ilvl="4" w:tplc="08090003" w:tentative="1">
+      <w:start w:val="1"/>
+      <w:numFmt w:val="bullet"/>
+      <w:lvlText w:val="o"/>
+      <w:lvlJc w:val="left"/>
+      <w:pPr>
+        <w:ind w:left="3600" w:hanging="360"/>
+      </w:pPr>
+      <w:rPr>
+        <w:rFonts w:ascii="Courier New" w:hAnsi="Courier New" w:cs="Courier New" w:hint="default"/>
+      </w:rPr>
+    </w:lvl>
+    <w:lvl w:ilvl="5" w:tplc="08090005" w:tentative="1">
+      <w:start w:val="1"/>
+      <w:numFmt w:val="bullet"/>
+      <w:lvlText w:val=""/>
+      <w:lvlJc w:val="left"/>
+      <w:pPr>
+        <w:ind w:left="4320" w:hanging="360"/>
+      </w:pPr>
+      <w:rPr>
+        <w:rFonts w:ascii="Wingdings" w:hAnsi="Wingdings" w:hint="default"/>
+      </w:rPr>
+    </w:lvl>
+    <w:lvl w:ilvl="6" w:tplc="08090001" w:tentative="1">
+      <w:start w:val="1"/>
+      <w:numFmt w:val="bullet"/>
+      <w:lvlText w:val=""/>
+      <w:lvlJc w:val="left"/>
+      <w:pPr>
+        <w:ind w:left="5040" w:hanging="360"/>
+      </w:pPr>
+      <w:rPr>
+        <w:rFonts w:ascii="Symbol" w:hAnsi="Symbol" w:hint="default"/>
+      </w:rPr>
+    </w:lvl>
+    <w:lvl w:ilvl="7" w:tplc="08090003" w:tentative="1">
+      <w:start w:val="1"/>
+      <w:numFmt w:val="bullet"/>
+      <w:lvlText w:val="o"/>
+      <w:lvlJc w:val="left"/>
+      <w:pPr>
+        <w:ind w:left="5760" w:hanging="360"/>
+      </w:pPr>
+      <w:rPr>
+        <w:rFonts w:ascii="Courier New" w:hAnsi="Courier New" w:cs="Courier New" w:hint="default"/>
+      </w:rPr>
+    </w:lvl>
+    <w:lvl w:ilvl="8" w:tplc="08090005" w:tentative="1">
+      <w:start w:val="1"/>
+      <w:numFmt w:val="bullet"/>
+      <w:lvlText w:val=""/>
+      <w:lvlJc w:val="left"/>
+      <w:pPr>
+        <w:ind w:left="6480" w:hanging="360"/>
+      </w:pPr>
+      <w:rPr>
+        <w:rFonts w:ascii="Wingdings" w:hAnsi="Wingdings" w:hint="default"/>
+      </w:rPr>
+    </w:lvl>
+  </w:abstractNum>
+  <w:abstractNum w:abstractNumId="7">
     <w:nsid w:val="4B7D35CC"/>
     <w:multiLevelType w:val="hybridMultilevel"/>
     <w:tmpl w:val="BAD6327A"/>
@@ -2965,7 +4355,7 @@
       </w:pPr>
     </w:lvl>
   </w:abstractNum>
-  <w:abstractNum w:abstractNumId="7" w15:restartNumberingAfterBreak="0">
+  <w:abstractNum w:abstractNumId="8">
     <w:nsid w:val="570D5279"/>
     <w:multiLevelType w:val="hybridMultilevel"/>
     <w:tmpl w:val="62AA7DF0"/>
@@ -3051,7 +4441,120 @@
       </w:pPr>
     </w:lvl>
   </w:abstractNum>
-  <w:abstractNum w:abstractNumId="8" w15:restartNumberingAfterBreak="0">
+  <w:abstractNum w:abstractNumId="9">
+    <w:nsid w:val="70F66ABC"/>
+    <w:multiLevelType w:val="hybridMultilevel"/>
+    <w:tmpl w:val="06508A92"/>
+    <w:lvl w:ilvl="0" w:tplc="08090001">
+      <w:start w:val="1"/>
+      <w:numFmt w:val="bullet"/>
+      <w:lvlText w:val=""/>
+      <w:lvlJc w:val="left"/>
+      <w:pPr>
+        <w:ind w:left="720" w:hanging="360"/>
+      </w:pPr>
+      <w:rPr>
+        <w:rFonts w:ascii="Symbol" w:hAnsi="Symbol" w:hint="default"/>
+      </w:rPr>
+    </w:lvl>
+    <w:lvl w:ilvl="1" w:tplc="08090003" w:tentative="1">
+      <w:start w:val="1"/>
+      <w:numFmt w:val="bullet"/>
+      <w:lvlText w:val="o"/>
+      <w:lvlJc w:val="left"/>
+      <w:pPr>
+        <w:ind w:left="1440" w:hanging="360"/>
+      </w:pPr>
+      <w:rPr>
+        <w:rFonts w:ascii="Courier New" w:hAnsi="Courier New" w:cs="Courier New" w:hint="default"/>
+      </w:rPr>
+    </w:lvl>
+    <w:lvl w:ilvl="2" w:tplc="08090005" w:tentative="1">
+      <w:start w:val="1"/>
+      <w:numFmt w:val="bullet"/>
+      <w:lvlText w:val=""/>
+      <w:lvlJc w:val="left"/>
+      <w:pPr>
+        <w:ind w:left="2160" w:hanging="360"/>
+      </w:pPr>
+      <w:rPr>
+        <w:rFonts w:ascii="Wingdings" w:hAnsi="Wingdings" w:hint="default"/>
+      </w:rPr>
+    </w:lvl>
+    <w:lvl w:ilvl="3" w:tplc="08090001" w:tentative="1">
+      <w:start w:val="1"/>
+      <w:numFmt w:val="bullet"/>
+      <w:lvlText w:val=""/>
+      <w:lvlJc w:val="left"/>
+      <w:pPr>
+        <w:ind w:left="2880" w:hanging="360"/>
+      </w:pPr>
+      <w:rPr>
+        <w:rFonts w:ascii="Symbol" w:hAnsi="Symbol" w:hint="default"/>
+      </w:rPr>
+    </w:lvl>
+    <w:lvl w:ilvl="4" w:tplc="08090003" w:tentative="1">
+      <w:start w:val="1"/>
+      <w:numFmt w:val="bullet"/>
+      <w:lvlText w:val="o"/>
+      <w:lvlJc w:val="left"/>
+      <w:pPr>
+        <w:ind w:left="3600" w:hanging="360"/>
+      </w:pPr>
+      <w:rPr>
+        <w:rFonts w:ascii="Courier New" w:hAnsi="Courier New" w:cs="Courier New" w:hint="default"/>
+      </w:rPr>
+    </w:lvl>
+    <w:lvl w:ilvl="5" w:tplc="08090005" w:tentative="1">
+      <w:start w:val="1"/>
+      <w:numFmt w:val="bullet"/>
+      <w:lvlText w:val=""/>
+      <w:lvlJc w:val="left"/>
+      <w:pPr>
+        <w:ind w:left="4320" w:hanging="360"/>
+      </w:pPr>
+      <w:rPr>
+        <w:rFonts w:ascii="Wingdings" w:hAnsi="Wingdings" w:hint="default"/>
+      </w:rPr>
+    </w:lvl>
+    <w:lvl w:ilvl="6" w:tplc="08090001" w:tentative="1">
+      <w:start w:val="1"/>
+      <w:numFmt w:val="bullet"/>
+      <w:lvlText w:val=""/>
+      <w:lvlJc w:val="left"/>
+      <w:pPr>
+        <w:ind w:left="5040" w:hanging="360"/>
+      </w:pPr>
+      <w:rPr>
+        <w:rFonts w:ascii="Symbol" w:hAnsi="Symbol" w:hint="default"/>
+      </w:rPr>
+    </w:lvl>
+    <w:lvl w:ilvl="7" w:tplc="08090003" w:tentative="1">
+      <w:start w:val="1"/>
+      <w:numFmt w:val="bullet"/>
+      <w:lvlText w:val="o"/>
+      <w:lvlJc w:val="left"/>
+      <w:pPr>
+        <w:ind w:left="5760" w:hanging="360"/>
+      </w:pPr>
+      <w:rPr>
+        <w:rFonts w:ascii="Courier New" w:hAnsi="Courier New" w:cs="Courier New" w:hint="default"/>
+      </w:rPr>
+    </w:lvl>
+    <w:lvl w:ilvl="8" w:tplc="08090005" w:tentative="1">
+      <w:start w:val="1"/>
+      <w:numFmt w:val="bullet"/>
+      <w:lvlText w:val=""/>
+      <w:lvlJc w:val="left"/>
+      <w:pPr>
+        <w:ind w:left="6480" w:hanging="360"/>
+      </w:pPr>
+      <w:rPr>
+        <w:rFonts w:ascii="Wingdings" w:hAnsi="Wingdings" w:hint="default"/>
+      </w:rPr>
+    </w:lvl>
+  </w:abstractNum>
+  <w:abstractNum w:abstractNumId="10">
     <w:nsid w:val="76282E20"/>
     <w:multiLevelType w:val="multilevel"/>
     <w:tmpl w:val="5B4C0AAA"/>
@@ -3165,7 +4668,7 @@
     </w:lvl>
   </w:abstractNum>
   <w:num w:numId="1">
-    <w:abstractNumId w:val="8"/>
+    <w:abstractNumId w:val="10"/>
   </w:num>
   <w:num w:numId="2">
     <w:abstractNumId w:val="1"/>
@@ -3177,7 +4680,7 @@
     <w:abstractNumId w:val="3"/>
   </w:num>
   <w:num w:numId="5">
-    <w:abstractNumId w:val="6"/>
+    <w:abstractNumId w:val="7"/>
   </w:num>
   <w:num w:numId="6">
     <w:abstractNumId w:val="5"/>
@@ -3186,16 +4689,22 @@
     <w:abstractNumId w:val="0"/>
   </w:num>
   <w:num w:numId="8">
-    <w:abstractNumId w:val="7"/>
+    <w:abstractNumId w:val="8"/>
   </w:num>
   <w:num w:numId="9">
     <w:abstractNumId w:val="2"/>
+  </w:num>
+  <w:num w:numId="10">
+    <w:abstractNumId w:val="9"/>
+  </w:num>
+  <w:num w:numId="11">
+    <w:abstractNumId w:val="6"/>
   </w:num>
 </w:numbering>
 </file>
 
 <file path=word/styles.xml><?xml version="1.0" encoding="utf-8"?>
-<w:styles xmlns:mc="http://schemas.openxmlformats.org/markup-compatibility/2006" xmlns:r="http://schemas.openxmlformats.org/officeDocument/2006/relationships" xmlns:w="http://schemas.openxmlformats.org/wordprocessingml/2006/main" xmlns:w14="http://schemas.microsoft.com/office/word/2010/wordml" xmlns:w15="http://schemas.microsoft.com/office/word/2012/wordml" xmlns:w16se="http://schemas.microsoft.com/office/word/2015/wordml/symex" mc:Ignorable="w14 w15 w16se">
+<w:styles xmlns:mc="http://schemas.openxmlformats.org/markup-compatibility/2006" xmlns:r="http://schemas.openxmlformats.org/officeDocument/2006/relationships" xmlns:w="http://schemas.openxmlformats.org/wordprocessingml/2006/main" xmlns:w14="http://schemas.microsoft.com/office/word/2010/wordml" xmlns:w15="http://schemas.microsoft.com/office/word/2012/wordml" mc:Ignorable="w14 w15">
   <w:docDefaults>
     <w:rPrDefault>
       <w:rPr>
@@ -3211,7 +4720,7 @@
       </w:pPr>
     </w:pPrDefault>
   </w:docDefaults>
-  <w:latentStyles w:defLockedState="0" w:defUIPriority="99" w:defSemiHidden="0" w:defUnhideWhenUsed="0" w:defQFormat="0" w:count="371">
+  <w:latentStyles w:defLockedState="0" w:defUIPriority="99" w:defSemiHidden="0" w:defUnhideWhenUsed="0" w:defQFormat="0" w:count="380">
     <w:lsdException w:name="Normal" w:uiPriority="0" w:qFormat="1"/>
     <w:lsdException w:name="heading 1" w:uiPriority="9" w:qFormat="1"/>
     <w:lsdException w:name="heading 2" w:semiHidden="1" w:uiPriority="9" w:unhideWhenUsed="1" w:qFormat="1"/>
@@ -3788,7 +5297,6 @@
   <w:style w:type="character" w:default="1" w:styleId="DefaultParagraphFont">
     <w:name w:val="Default Paragraph Font"/>
     <w:uiPriority w:val="1"/>
-    <w:semiHidden/>
     <w:unhideWhenUsed/>
   </w:style>
   <w:style w:type="table" w:default="1" w:styleId="TableNormal">
@@ -3854,6 +5362,13 @@
     <w:tblPr>
       <w:tblStyleRowBandSize w:val="1"/>
       <w:tblStyleColBandSize w:val="1"/>
+      <w:tblInd w:w="0" w:type="dxa"/>
+      <w:tblCellMar>
+        <w:top w:w="0" w:type="dxa"/>
+        <w:left w:w="108" w:type="dxa"/>
+        <w:bottom w:w="0" w:type="dxa"/>
+        <w:right w:w="108" w:type="dxa"/>
+      </w:tblCellMar>
     </w:tblPr>
   </w:style>
   <w:style w:type="paragraph" w:styleId="TOC1">
@@ -4308,6 +5823,7 @@
       <w:szCs w:val="21"/>
     </w:rPr>
     <w:tblPr>
+      <w:tblInd w:w="0" w:type="dxa"/>
       <w:tblBorders>
         <w:top w:val="single" w:sz="4" w:space="0" w:color="auto"/>
         <w:left w:val="single" w:sz="4" w:space="0" w:color="auto"/>
@@ -4316,6 +5832,12 @@
         <w:insideH w:val="single" w:sz="4" w:space="0" w:color="auto"/>
         <w:insideV w:val="single" w:sz="4" w:space="0" w:color="auto"/>
       </w:tblBorders>
+      <w:tblCellMar>
+        <w:top w:w="0" w:type="dxa"/>
+        <w:left w:w="108" w:type="dxa"/>
+        <w:bottom w:w="0" w:type="dxa"/>
+        <w:right w:w="108" w:type="dxa"/>
+      </w:tblCellMar>
     </w:tblPr>
   </w:style>
 </w:styles>
@@ -4587,7 +6109,7 @@
 </file>
 
 <file path=customXml/itemProps1.xml><?xml version="1.0" encoding="utf-8"?>
-<ds:datastoreItem xmlns:ds="http://schemas.openxmlformats.org/officeDocument/2006/customXml" ds:itemID="{1FD61749-1591-4B69-B274-125D67BB6263}">
+<ds:datastoreItem xmlns:ds="http://schemas.openxmlformats.org/officeDocument/2006/customXml" ds:itemID="{BBAF77C6-9C33-B94B-A255-0C1882FC9DAA}">
   <ds:schemaRefs>
     <ds:schemaRef ds:uri="http://schemas.openxmlformats.org/officeDocument/2006/bibliography"/>
   </ds:schemaRefs>

</xml_diff>

<commit_message>
doc: final report addition
</commit_message>
<xml_diff>
--- a/doc/BluebrookAirport_SDI_Final/REPORT/BluebrookAirport_SDI_Report.docx
+++ b/doc/BluebrookAirport_SDI_Final/REPORT/BluebrookAirport_SDI_Report.docx
@@ -199,9 +199,9 @@
     <w:p/>
     <w:p/>
     <w:p/>
-    <w:p/>
-    <w:p>
-      <w:r>
+    <w:p>
+      <w:r>
+        <w:lastRenderedPageBreak/>
         <w:t>CONTENTS PAGE</w:t>
       </w:r>
     </w:p>
@@ -308,16 +308,7 @@
         </w:numPr>
       </w:pPr>
       <w:r>
-        <w:t>Provide search options</w:t>
-      </w:r>
-      <w:r>
-        <w:t>:</w:t>
-      </w:r>
-      <w:r>
-        <w:t xml:space="preserve"> Allow users to search for flight or passenger info, depe</w:t>
-      </w:r>
-      <w:r>
-        <w:t>nding of their level of access.</w:t>
+        <w:t>Provide search options: Allow users to search for flight or passenger info, depending of their level of access.</w:t>
       </w:r>
     </w:p>
     <w:p>
@@ -341,10 +332,7 @@
         </w:numPr>
       </w:pPr>
       <w:r>
-        <w:t>Handle security: c</w:t>
-      </w:r>
-      <w:r>
-        <w:t>heck passengers identify, if ok let them pass through the airport</w:t>
+        <w:t>Handle security: check passengers identify, if ok let them pass through the airport</w:t>
       </w:r>
     </w:p>
     <w:p>
@@ -473,10 +461,7 @@
           </w:tcPr>
           <w:p>
             <w:r>
-              <w:t>F</w:t>
-            </w:r>
-            <w:r>
-              <w:t>R1</w:t>
+              <w:t>FR1</w:t>
             </w:r>
           </w:p>
         </w:tc>
@@ -540,10 +525,7 @@
           </w:tcPr>
           <w:p>
             <w:r>
-              <w:t>FR</w:t>
-            </w:r>
-            <w:r>
-              <w:t>2</w:t>
+              <w:t>FR2</w:t>
             </w:r>
           </w:p>
         </w:tc>
@@ -623,10 +605,7 @@
           </w:tcPr>
           <w:p>
             <w:r>
-              <w:t>FR</w:t>
-            </w:r>
-            <w:r>
-              <w:t>3</w:t>
+              <w:t>FR3</w:t>
             </w:r>
           </w:p>
         </w:tc>
@@ -672,10 +651,7 @@
           </w:tcPr>
           <w:p>
             <w:r>
-              <w:t>FR</w:t>
-            </w:r>
-            <w:r>
-              <w:t>4</w:t>
+              <w:t>FR4</w:t>
             </w:r>
           </w:p>
         </w:tc>
@@ -725,10 +701,7 @@
           </w:tcPr>
           <w:p>
             <w:r>
-              <w:t>FR</w:t>
-            </w:r>
-            <w:r>
-              <w:t>5</w:t>
+              <w:t>FR5</w:t>
             </w:r>
           </w:p>
         </w:tc>
@@ -787,10 +760,7 @@
           <w:p>
             <w:r>
               <w:lastRenderedPageBreak/>
-              <w:t>FR</w:t>
-            </w:r>
-            <w:r>
-              <w:t>6</w:t>
+              <w:t>FR6</w:t>
             </w:r>
           </w:p>
         </w:tc>
@@ -851,10 +821,7 @@
           </w:tcPr>
           <w:p>
             <w:r>
-              <w:t>FR</w:t>
-            </w:r>
-            <w:r>
-              <w:t>7</w:t>
+              <w:t>FR7</w:t>
             </w:r>
           </w:p>
         </w:tc>
@@ -1310,10 +1277,26 @@
       </w:r>
     </w:p>
     <w:p>
-      <w:r>
-        <w:rPr>
-          <w:highlight w:val="darkGreen"/>
-        </w:rPr>
+      <w:pPr>
+        <w:rPr>
+          <w:b/>
+          <w:bCs/>
+        </w:rPr>
+      </w:pPr>
+      <w:r>
+        <w:rPr>
+          <w:b/>
+          <w:bCs/>
+        </w:rPr>
+        <w:br w:type="page"/>
+      </w:r>
+    </w:p>
+    <w:p>
+      <w:r>
+        <w:rPr>
+          <w:highlight w:val="darkGreen"/>
+        </w:rPr>
+        <w:lastRenderedPageBreak/>
         <w:t>3.2. Description of Agile (Scrum)</w:t>
       </w:r>
       <w:r>
@@ -1352,7 +1335,6 @@
           <w:i/>
           <w:iCs/>
         </w:rPr>
-        <w:lastRenderedPageBreak/>
         <w:t>Sprint Planning/Meeting</w:t>
       </w:r>
       <w:r>
@@ -1403,9 +1385,15 @@
     </w:p>
     <w:p>
       <w:r>
-        <w:rPr>
-          <w:highlight w:val="darkGreen"/>
-        </w:rPr>
+        <w:br w:type="page"/>
+      </w:r>
+    </w:p>
+    <w:p>
+      <w:r>
+        <w:rPr>
+          <w:highlight w:val="darkGreen"/>
+        </w:rPr>
+        <w:lastRenderedPageBreak/>
         <w:t>3.3</w:t>
       </w:r>
       <w:r>
@@ -1711,10 +1699,24 @@
     </w:tbl>
     <w:p/>
     <w:p>
-      <w:r>
-        <w:rPr>
-          <w:highlight w:val="darkGreen"/>
-        </w:rPr>
+      <w:pPr>
+        <w:rPr>
+          <w:highlight w:val="darkGreen"/>
+        </w:rPr>
+      </w:pPr>
+      <w:r>
+        <w:rPr>
+          <w:highlight w:val="darkGreen"/>
+        </w:rPr>
+        <w:br w:type="page"/>
+      </w:r>
+    </w:p>
+    <w:p>
+      <w:r>
+        <w:rPr>
+          <w:highlight w:val="darkGreen"/>
+        </w:rPr>
+        <w:lastRenderedPageBreak/>
         <w:t>3.4</w:t>
       </w:r>
       <w:r>
@@ -1731,7 +1733,6 @@
     </w:p>
     <w:p>
       <w:r>
-        <w:lastRenderedPageBreak/>
         <w:t>One useful feature of object-oriented programming is inheritance, which is something that has been utilised with the User class. There are several methods that all users should be able to perform, such as update their details, but additionally each different type of user will have different methods that they want to invoke. For example, regular accounts exclusively would want to view their flight details and their frequent flier points whereas staff accounts would want to be able to print off flight chart details and manually override flight details if required. None of these things should be accessed by the other class, which means we can make use of inheritance to make two subclasses, UserRegular and UserStaff. This is flexible and helps with maintenance, as we can make specific user subclasses for each staff role to allow them to do perform their own methods without having to rewrite all the shared methods inherited from the User class individually.</w:t>
       </w:r>
     </w:p>
@@ -1741,12 +1742,26 @@
       </w:r>
     </w:p>
     <w:p>
+      <w:pPr>
+        <w:rPr>
+          <w:highlight w:val="darkGreen"/>
+        </w:rPr>
+      </w:pPr>
       <w:bookmarkStart w:id="15" w:name="_Toc477527190"/>
       <w:bookmarkStart w:id="16" w:name="_Toc481430551"/>
       <w:r>
         <w:rPr>
           <w:highlight w:val="darkGreen"/>
         </w:rPr>
+        <w:br w:type="page"/>
+      </w:r>
+    </w:p>
+    <w:p>
+      <w:r>
+        <w:rPr>
+          <w:highlight w:val="darkGreen"/>
+        </w:rPr>
+        <w:lastRenderedPageBreak/>
         <w:t>3.5</w:t>
       </w:r>
       <w:r>
@@ -2461,13 +2476,7 @@
         <w:rPr>
           <w:highlight w:val="darkGreen"/>
         </w:rPr>
-        <w:t xml:space="preserve">4.2.2. </w:t>
-      </w:r>
-      <w:r>
-        <w:rPr>
-          <w:highlight w:val="darkGreen"/>
-        </w:rPr>
-        <w:t>Variable Names</w:t>
+        <w:t>4.2.2. Variable Names</w:t>
       </w:r>
     </w:p>
     <w:tbl>
@@ -2821,10 +2830,24 @@
       </w:r>
     </w:p>
     <w:p>
-      <w:r>
-        <w:rPr>
-          <w:highlight w:val="darkGreen"/>
-        </w:rPr>
+      <w:pPr>
+        <w:rPr>
+          <w:highlight w:val="darkGreen"/>
+        </w:rPr>
+      </w:pPr>
+      <w:r>
+        <w:rPr>
+          <w:highlight w:val="darkGreen"/>
+        </w:rPr>
+        <w:br w:type="page"/>
+      </w:r>
+    </w:p>
+    <w:p>
+      <w:r>
+        <w:rPr>
+          <w:highlight w:val="darkGreen"/>
+        </w:rPr>
+        <w:lastRenderedPageBreak/>
         <w:t>5.2. Reflection on Performance</w:t>
       </w:r>
     </w:p>
@@ -2930,26 +2953,26 @@
         <w:jc w:val="both"/>
       </w:pPr>
       <w:r>
+        <w:t>One of the only big issues with maintaining the program is the large size of it, as it would need someone who knows what they’re doing to change the program, as someone who didn’t and didn’t research the program enough could cause fatal errors to the system.</w:t>
+      </w:r>
+    </w:p>
+    <w:p>
+      <w:pPr>
+        <w:jc w:val="both"/>
+      </w:pPr>
+      <w:r>
+        <w:rPr>
+          <w:highlight w:val="darkGreen"/>
+        </w:rPr>
+        <w:t>5.2.5. Scalability</w:t>
+      </w:r>
+    </w:p>
+    <w:p>
+      <w:pPr>
+        <w:jc w:val="both"/>
+      </w:pPr>
+      <w:r>
         <w:lastRenderedPageBreak/>
-        <w:t>One of the only big issues with maintaining the program is the large size of it, as it would need someone who knows what they’re doing to change the program, as someone who didn’t and didn’t research the program enough could cause fatal errors to the system.</w:t>
-      </w:r>
-    </w:p>
-    <w:p>
-      <w:pPr>
-        <w:jc w:val="both"/>
-      </w:pPr>
-      <w:r>
-        <w:rPr>
-          <w:highlight w:val="darkGreen"/>
-        </w:rPr>
-        <w:t>5.2.5. Scalability</w:t>
-      </w:r>
-    </w:p>
-    <w:p>
-      <w:pPr>
-        <w:jc w:val="both"/>
-      </w:pPr>
-      <w:r>
         <w:t xml:space="preserve">The way the code is set up allows the program to be easily added to later on in development, as each function is called from the menu and then the functions are kept separately. This also means that it can be </w:t>
       </w:r>
       <w:r>
@@ -3039,7 +3062,13 @@
     </w:p>
     <w:p>
       <w:r>
-        <w:t>As a group we decided upon using Agile (Scrum) as our chosen methodology. After doing a lot of research as a group and discussing what we wanted to do as a project and how we code as a group, we found out this was the correct thing to do. By allowing us to release separate working products each time we had a ‘sprint’, this allowed us to look at how much work we had to do for the next release as defined by our project milestones which were tracked separately. By using this method, we could bugfix on each release and also have pre-defined releases, which gave us a good scope for the project and allowed us to work on priorities for the next release. Also, by using Agile as a general methodology, we could take a step back at various points throughout the lifecycle and change how we were working and what we wanted to change.</w:t>
+        <w:t xml:space="preserve">As a group we decided upon using Agile (Scrum) as our chosen methodology. After doing a lot of research as a group and discussing what we wanted to do as a project and how we code as a group, we found out this was the correct thing to do. By allowing us to release separate working products each time we had a ‘sprint’, this allowed us to look at how much work we had to do for the next release as defined by our project milestones which were tracked separately. By using this method, we could </w:t>
+      </w:r>
+      <w:r>
+        <w:t>bug fix</w:t>
+      </w:r>
+      <w:r>
+        <w:t xml:space="preserve"> on each release and also have pre-defined releases, which gave us a good scope for the project and allowed us to work on priorities for the next release. Also, by using Agile as a general methodology, we could take a step back at various points throughout the lifecycle and change how we were working and what we wanted to change.</w:t>
       </w:r>
     </w:p>
     <w:p>
@@ -3054,12 +3083,7 @@
     </w:p>
     <w:p>
       <w:r>
-        <w:t>Developing a detailed flowchart was a good</w:t>
-      </w:r>
-      <w:bookmarkStart w:id="29" w:name="_GoBack"/>
-      <w:bookmarkEnd w:id="29"/>
-      <w:r>
-        <w:t xml:space="preserve"> move as we were able to look at how different elements communicated with each other, in the same way we used the use cases. The flowchart accurately matches the final version product which is a huge benefit as it shows we had a structured development process for our project and also shows our chosen methodology, although being impractical at times, worked. The flowchart could’ve included slightly more detail to allow alternative flows, as set out in the use cases in appendices. </w:t>
+        <w:t xml:space="preserve">Developing a detailed flowchart was a good move as we were able to look at how different elements communicated with each other, in the same way we used the use cases. The flowchart accurately matches the final version product which is a huge benefit as it shows we had a structured development process for our project and also shows our chosen methodology, although being impractical at times, worked. The flowchart could’ve included slightly more detail to allow alternative flows, as set out in the use cases in appendices. </w:t>
       </w:r>
     </w:p>
     <w:p>
@@ -3091,25 +3115,13 @@
           <w:highlight w:val="darkGreen"/>
         </w:rPr>
         <w:lastRenderedPageBreak/>
-        <w:t>6.3</w:t>
-      </w:r>
-      <w:r>
-        <w:rPr>
-          <w:highlight w:val="darkGreen"/>
-        </w:rPr>
-        <w:t xml:space="preserve">. Reflection </w:t>
-      </w:r>
-      <w:r>
-        <w:rPr>
-          <w:highlight w:val="darkGreen"/>
-        </w:rPr>
-        <w:t xml:space="preserve">of </w:t>
-      </w:r>
-      <w:r>
-        <w:rPr>
-          <w:highlight w:val="darkGreen"/>
-        </w:rPr>
-        <w:t>Final Version</w:t>
+        <w:t xml:space="preserve">6.3. Reflection </w:t>
+      </w:r>
+      <w:r>
+        <w:rPr>
+          <w:highlight w:val="darkGreen"/>
+        </w:rPr>
+        <w:t>of Final Version</w:t>
       </w:r>
     </w:p>
     <w:p>
@@ -3246,19 +3258,16 @@
         <w:spacing w:after="0" w:line="240" w:lineRule="auto"/>
       </w:pPr>
       <w:r>
-        <w:t>Instead of using a static data file like XML, something like a more significant database could be used, for example SQL, which would allow easier changes within tables and data and would also be easier to write to, as SQL parsing would be a difficult implementation but would then only have to be called re</w:t>
-      </w:r>
-      <w:r>
-        <w:t>motely from that point onwards.</w:t>
-      </w:r>
-    </w:p>
-    <w:p>
-      <w:pPr>
-        <w:rPr>
-          <w:highlight w:val="darkGreen"/>
-        </w:rPr>
-      </w:pPr>
-      <w:bookmarkStart w:id="30" w:name="_Toc481430560"/>
+        <w:t>Instead of using a static data file like XML, something like a more significant database could be used, for example SQL, which would allow easier changes within tables and data and would also be easier to write to, as SQL parsing would be a difficult implementation but would then only have to be called remotely from that point onwards.</w:t>
+      </w:r>
+    </w:p>
+    <w:p>
+      <w:pPr>
+        <w:rPr>
+          <w:highlight w:val="darkGreen"/>
+        </w:rPr>
+      </w:pPr>
+      <w:bookmarkStart w:id="29" w:name="_Toc481430560"/>
       <w:r>
         <w:rPr>
           <w:highlight w:val="darkGreen"/>
@@ -3280,23 +3289,23 @@
         </w:rPr>
         <w:t>Appendices</w:t>
       </w:r>
+      <w:bookmarkEnd w:id="29"/>
+    </w:p>
+    <w:p>
+      <w:bookmarkStart w:id="30" w:name="_Toc481430561"/>
+      <w:r>
+        <w:rPr>
+          <w:highlight w:val="darkGreen"/>
+        </w:rPr>
+        <w:t>7.</w:t>
+      </w:r>
+      <w:r>
+        <w:rPr>
+          <w:highlight w:val="darkGreen"/>
+        </w:rPr>
+        <w:t>A. Use Cases</w:t>
+      </w:r>
       <w:bookmarkEnd w:id="30"/>
-    </w:p>
-    <w:p>
-      <w:bookmarkStart w:id="31" w:name="_Toc481430561"/>
-      <w:r>
-        <w:rPr>
-          <w:highlight w:val="darkGreen"/>
-        </w:rPr>
-        <w:t>7.</w:t>
-      </w:r>
-      <w:r>
-        <w:rPr>
-          <w:highlight w:val="darkGreen"/>
-        </w:rPr>
-        <w:t>A. Use Cases</w:t>
-      </w:r>
-      <w:bookmarkEnd w:id="31"/>
     </w:p>
     <w:p>
       <w:pPr>
@@ -3486,6 +3495,8 @@
       <w:r>
         <w:t>BluebrookAiport_SDI_SDLC.pdf</w:t>
       </w:r>
+      <w:bookmarkStart w:id="31" w:name="_GoBack"/>
+      <w:bookmarkEnd w:id="31"/>
     </w:p>
     <w:sectPr>
       <w:pgSz w:w="11906" w:h="16838"/>
@@ -3547,7 +3558,7 @@
       <w:rPr>
         <w:noProof/>
       </w:rPr>
-      <w:t>20</w:t>
+      <w:t>1</w:t>
     </w:r>
     <w:r>
       <w:fldChar w:fldCharType="end"/>
@@ -3596,7 +3607,21 @@
         <w:sz w:val="20"/>
         <w:szCs w:val="20"/>
       </w:rPr>
-      <w:t>ISYS20182: Practical Project Management &amp; Professional Development – Project Report</w:t>
+      <w:t>SOFT20091: Software Design &amp; Imp 2 201617</w:t>
+    </w:r>
+    <w:r>
+      <w:rPr>
+        <w:sz w:val="20"/>
+        <w:szCs w:val="20"/>
+      </w:rPr>
+      <w:t xml:space="preserve"> </w:t>
+    </w:r>
+    <w:r>
+      <w:rPr>
+        <w:sz w:val="20"/>
+        <w:szCs w:val="20"/>
+      </w:rPr>
+      <w:t>– Project Report</w:t>
     </w:r>
   </w:p>
 </w:hdr>
@@ -5297,6 +5322,7 @@
   <w:style w:type="character" w:default="1" w:styleId="DefaultParagraphFont">
     <w:name w:val="Default Paragraph Font"/>
     <w:uiPriority w:val="1"/>
+    <w:semiHidden/>
     <w:unhideWhenUsed/>
   </w:style>
   <w:style w:type="table" w:default="1" w:styleId="TableNormal">
@@ -6109,7 +6135,7 @@
 </file>
 
 <file path=customXml/itemProps1.xml><?xml version="1.0" encoding="utf-8"?>
-<ds:datastoreItem xmlns:ds="http://schemas.openxmlformats.org/officeDocument/2006/customXml" ds:itemID="{BBAF77C6-9C33-B94B-A255-0C1882FC9DAA}">
+<ds:datastoreItem xmlns:ds="http://schemas.openxmlformats.org/officeDocument/2006/customXml" ds:itemID="{1E1D3BEA-0D57-EF48-B82D-5E1A14B6FF38}">
   <ds:schemaRefs>
     <ds:schemaRef ds:uri="http://schemas.openxmlformats.org/officeDocument/2006/bibliography"/>
   </ds:schemaRefs>

</xml_diff>

<commit_message>
added testing process and scrum diagram
</commit_message>
<xml_diff>
--- a/doc/BluebrookAirport_SDI_Final/REPORT/BluebrookAirport_SDI_Report.docx
+++ b/doc/BluebrookAirport_SDI_Final/REPORT/BluebrookAirport_SDI_Report.docx
@@ -1,6 +1,6 @@
 
 <file path=word/document.xml><?xml version="1.0" encoding="utf-8"?>
-<w:document xmlns:wpc="http://schemas.microsoft.com/office/word/2010/wordprocessingCanvas" xmlns:mo="http://schemas.microsoft.com/office/mac/office/2008/main" xmlns:mc="http://schemas.openxmlformats.org/markup-compatibility/2006" xmlns:mv="urn:schemas-microsoft-com:mac:vml" xmlns:o="urn:schemas-microsoft-com:office:office" xmlns:r="http://schemas.openxmlformats.org/officeDocument/2006/relationships" xmlns:m="http://schemas.openxmlformats.org/officeDocument/2006/math" xmlns:v="urn:schemas-microsoft-com:vml" xmlns:wp14="http://schemas.microsoft.com/office/word/2010/wordprocessingDrawing" xmlns:wp="http://schemas.openxmlformats.org/drawingml/2006/wordprocessingDrawing" xmlns:w10="urn:schemas-microsoft-com:office:word" xmlns:w="http://schemas.openxmlformats.org/wordprocessingml/2006/main" xmlns:w14="http://schemas.microsoft.com/office/word/2010/wordml" xmlns:w15="http://schemas.microsoft.com/office/word/2012/wordml" xmlns:wpg="http://schemas.microsoft.com/office/word/2010/wordprocessingGroup" xmlns:wpi="http://schemas.microsoft.com/office/word/2010/wordprocessingInk" xmlns:wne="http://schemas.microsoft.com/office/word/2006/wordml" xmlns:wps="http://schemas.microsoft.com/office/word/2010/wordprocessingShape" mc:Ignorable="w14 w15 wp14">
+<w:document xmlns:wpc="http://schemas.microsoft.com/office/word/2010/wordprocessingCanvas" xmlns:cx="http://schemas.microsoft.com/office/drawing/2014/chartex" xmlns:cx1="http://schemas.microsoft.com/office/drawing/2015/9/8/chartex" xmlns:mc="http://schemas.openxmlformats.org/markup-compatibility/2006" xmlns:o="urn:schemas-microsoft-com:office:office" xmlns:r="http://schemas.openxmlformats.org/officeDocument/2006/relationships" xmlns:m="http://schemas.openxmlformats.org/officeDocument/2006/math" xmlns:v="urn:schemas-microsoft-com:vml" xmlns:wp14="http://schemas.microsoft.com/office/word/2010/wordprocessingDrawing" xmlns:wp="http://schemas.openxmlformats.org/drawingml/2006/wordprocessingDrawing" xmlns:w10="urn:schemas-microsoft-com:office:word" xmlns:w="http://schemas.openxmlformats.org/wordprocessingml/2006/main" xmlns:w14="http://schemas.microsoft.com/office/word/2010/wordml" xmlns:w15="http://schemas.microsoft.com/office/word/2012/wordml" xmlns:w16se="http://schemas.microsoft.com/office/word/2015/wordml/symex" xmlns:wpg="http://schemas.microsoft.com/office/word/2010/wordprocessingGroup" xmlns:wpi="http://schemas.microsoft.com/office/word/2010/wordprocessingInk" xmlns:wne="http://schemas.microsoft.com/office/word/2006/wordml" xmlns:wps="http://schemas.microsoft.com/office/word/2010/wordprocessingShape" mc:Ignorable="w14 w15 w16se wp14">
   <w:background w:color="FFFFFF"/>
   <w:body>
     <w:p/>
@@ -55,7 +55,6 @@
           <w:b/>
           <w:bCs/>
           <w:noProof/>
-          <w:lang w:eastAsia="en-GB"/>
         </w:rPr>
         <w:drawing>
           <wp:inline distT="0" distB="0" distL="0" distR="0" wp14:anchorId="082BE3B7" wp14:editId="16CB892C">
@@ -123,21 +122,12 @@
         </w:rPr>
         <w:t xml:space="preserve">Project Title: </w:t>
       </w:r>
-      <w:proofErr w:type="spellStart"/>
       <w:r>
         <w:rPr>
           <w:sz w:val="28"/>
           <w:szCs w:val="28"/>
         </w:rPr>
-        <w:t>Bluebrook</w:t>
-      </w:r>
-      <w:proofErr w:type="spellEnd"/>
-      <w:r>
-        <w:rPr>
-          <w:sz w:val="28"/>
-          <w:szCs w:val="28"/>
-        </w:rPr>
-        <w:t xml:space="preserve"> Airport</w:t>
+        <w:t>Bluebrook Airport</w:t>
       </w:r>
     </w:p>
     <w:p>
@@ -181,33 +171,15 @@
     </w:p>
     <w:p>
       <w:r>
-        <w:t xml:space="preserve">Paul </w:t>
-      </w:r>
-      <w:proofErr w:type="spellStart"/>
-      <w:r>
-        <w:t>Havelin</w:t>
-      </w:r>
-      <w:proofErr w:type="spellEnd"/>
+        <w:t>Paul Havelin</w:t>
+      </w:r>
       <w:r>
         <w:t xml:space="preserve"> – N0623631</w:t>
       </w:r>
     </w:p>
     <w:p>
-      <w:proofErr w:type="spellStart"/>
-      <w:r>
-        <w:t>Adil</w:t>
-      </w:r>
-      <w:proofErr w:type="spellEnd"/>
-      <w:r>
-        <w:t xml:space="preserve"> </w:t>
-      </w:r>
-      <w:proofErr w:type="spellStart"/>
-      <w:r>
-        <w:t>Rajal</w:t>
-      </w:r>
-      <w:proofErr w:type="spellEnd"/>
-      <w:r>
-        <w:t xml:space="preserve"> Hussain</w:t>
+      <w:r>
+        <w:t>Adil Rajal Hussain</w:t>
       </w:r>
       <w:r>
         <w:t xml:space="preserve"> – N0626369</w:t>
@@ -786,7 +758,6 @@
           </w:tcPr>
           <w:p>
             <w:r>
-              <w:lastRenderedPageBreak/>
               <w:t>FR6</w:t>
             </w:r>
           </w:p>
@@ -961,22 +932,13 @@
     </w:p>
     <w:p>
       <w:r>
-        <w:t xml:space="preserve">By designing a use case </w:t>
-      </w:r>
-      <w:proofErr w:type="gramStart"/>
-      <w:r>
-        <w:t>diagram</w:t>
-      </w:r>
-      <w:proofErr w:type="gramEnd"/>
-      <w:r>
-        <w:t xml:space="preserve"> the system is able to be visualised and to see how interactions will be taking place between different elements. For example, you can see how the Administrator has access to very high level functions that the Customer will also be able to see once completing steps beforehand.</w:t>
+        <w:t>By designing a use case diagram the system is able to be visualised and to see how interactions will be taking place between different elements. For example, you can see how the Administrator has access to very high level functions that the Customer will also be able to see once completing steps beforehand.</w:t>
       </w:r>
     </w:p>
     <w:p>
       <w:r>
         <w:rPr>
           <w:noProof/>
-          <w:lang w:eastAsia="en-GB"/>
         </w:rPr>
         <w:drawing>
           <wp:inline distT="0" distB="0" distL="0" distR="0" wp14:anchorId="37B094FA" wp14:editId="674BB0D2">
@@ -1062,10 +1024,9 @@
       <w:r>
         <w:rPr>
           <w:noProof/>
-          <w:lang w:eastAsia="en-GB"/>
         </w:rPr>
         <w:drawing>
-          <wp:inline distT="0" distB="0" distL="0" distR="0" wp14:anchorId="2578CE08" wp14:editId="64FD646F">
+          <wp:inline distT="0" distB="0" distL="0" distR="0" wp14:anchorId="2578CE08" wp14:editId="17B06FDD">
             <wp:extent cx="3917541" cy="7143750"/>
             <wp:effectExtent l="0" t="0" r="6985" b="0"/>
             <wp:docPr id="6" name="Picture 6" descr="C:\Users\Joe\Desktop\Comp Sci\GitHub Repos\Software-Design-Imp\doc\2. Requirements\DatabaseSystem_SequenceDiagram1.png"/>
@@ -1097,7 +1058,7 @@
                   <pic:spPr bwMode="auto">
                     <a:xfrm>
                       <a:off x="0" y="0"/>
-                      <a:ext cx="3920518" cy="7149179"/>
+                      <a:ext cx="3917541" cy="7143750"/>
                     </a:xfrm>
                     <a:prstGeom prst="rect">
                       <a:avLst/>
@@ -1137,7 +1098,6 @@
       <w:r>
         <w:rPr>
           <w:noProof/>
-          <w:lang w:eastAsia="en-GB"/>
         </w:rPr>
         <w:drawing>
           <wp:inline distT="0" distB="0" distL="0" distR="0" wp14:anchorId="510BED78" wp14:editId="617E75F5">
@@ -1251,6 +1211,7 @@
     </w:p>
     <w:p>
       <w:pPr>
+        <w:jc w:val="center"/>
         <w:rPr>
           <w:b/>
           <w:bCs/>
@@ -1259,13 +1220,12 @@
       <w:r>
         <w:rPr>
           <w:noProof/>
-          <w:lang w:eastAsia="en-GB"/>
         </w:rPr>
         <w:drawing>
-          <wp:inline distT="0" distB="0" distL="0" distR="0" wp14:anchorId="33E171E7" wp14:editId="35F95D1B">
-            <wp:extent cx="2133600" cy="2143125"/>
-            <wp:effectExtent l="0" t="0" r="0" b="9525"/>
-            <wp:docPr id="2" name="Picture 2" descr="index2"/>
+          <wp:inline distT="0" distB="0" distL="0" distR="0" wp14:anchorId="6A072465" wp14:editId="53740AF9">
+            <wp:extent cx="3875869" cy="1956677"/>
+            <wp:effectExtent l="0" t="0" r="0" b="5715"/>
+            <wp:docPr id="7" name="Picture 7"/>
             <wp:cNvGraphicFramePr>
               <a:graphicFrameLocks xmlns:a="http://schemas.openxmlformats.org/drawingml/2006/main" noChangeAspect="1"/>
             </wp:cNvGraphicFramePr>
@@ -1273,36 +1233,23 @@
               <a:graphicData uri="http://schemas.openxmlformats.org/drawingml/2006/picture">
                 <pic:pic xmlns:pic="http://schemas.openxmlformats.org/drawingml/2006/picture">
                   <pic:nvPicPr>
-                    <pic:cNvPr id="0" name="Picture 1" descr="index2"/>
-                    <pic:cNvPicPr>
-                      <a:picLocks noChangeAspect="1" noChangeArrowheads="1"/>
-                    </pic:cNvPicPr>
+                    <pic:cNvPr id="1" name=""/>
+                    <pic:cNvPicPr/>
                   </pic:nvPicPr>
                   <pic:blipFill>
-                    <a:blip r:embed="rId12">
-                      <a:extLst>
-                        <a:ext uri="{28A0092B-C50C-407E-A947-70E740481C1C}">
-                          <a14:useLocalDpi xmlns:a14="http://schemas.microsoft.com/office/drawing/2010/main" val="0"/>
-                        </a:ext>
-                      </a:extLst>
-                    </a:blip>
-                    <a:srcRect/>
+                    <a:blip r:embed="rId12"/>
                     <a:stretch>
                       <a:fillRect/>
                     </a:stretch>
                   </pic:blipFill>
-                  <pic:spPr bwMode="auto">
+                  <pic:spPr>
                     <a:xfrm>
                       <a:off x="0" y="0"/>
-                      <a:ext cx="2133600" cy="2143125"/>
+                      <a:ext cx="3885822" cy="1961702"/>
                     </a:xfrm>
                     <a:prstGeom prst="rect">
                       <a:avLst/>
                     </a:prstGeom>
-                    <a:noFill/>
-                    <a:ln>
-                      <a:noFill/>
-                    </a:ln>
                   </pic:spPr>
                 </pic:pic>
               </a:graphicData>
@@ -1314,14 +1261,12 @@
     <w:p>
       <w:pPr>
         <w:rPr>
-          <w:b/>
-          <w:bCs/>
-        </w:rPr>
-      </w:pPr>
-      <w:r>
-        <w:rPr>
-          <w:b/>
-          <w:bCs/>
+          <w:highlight w:val="darkGreen"/>
+        </w:rPr>
+      </w:pPr>
+      <w:r>
+        <w:rPr>
+          <w:highlight w:val="darkGreen"/>
         </w:rPr>
         <w:br w:type="page"/>
       </w:r>
@@ -1435,30 +1380,8 @@
         <w:rPr>
           <w:highlight w:val="darkGreen"/>
         </w:rPr>
-        <w:t xml:space="preserve">. </w:t>
-      </w:r>
-      <w:proofErr w:type="spellStart"/>
-      <w:r>
-        <w:rPr>
-          <w:highlight w:val="darkGreen"/>
-        </w:rPr>
-        <w:t>MosCow</w:t>
-      </w:r>
-      <w:proofErr w:type="spellEnd"/>
-      <w:r>
-        <w:rPr>
-          <w:highlight w:val="darkGreen"/>
-        </w:rPr>
-        <w:t xml:space="preserve"> </w:t>
-      </w:r>
-      <w:proofErr w:type="spellStart"/>
-      <w:r>
-        <w:rPr>
-          <w:highlight w:val="darkGreen"/>
-        </w:rPr>
-        <w:t>Anlaysis</w:t>
-      </w:r>
-      <w:proofErr w:type="spellEnd"/>
+        <w:t>. MosCow Anlaysis</w:t>
+      </w:r>
     </w:p>
     <w:tbl>
       <w:tblPr>
@@ -1785,36 +1708,12 @@
     </w:p>
     <w:p>
       <w:r>
-        <w:t xml:space="preserve">The </w:t>
-      </w:r>
-      <w:proofErr w:type="spellStart"/>
-      <w:r>
-        <w:t>Bluebrook</w:t>
-      </w:r>
-      <w:proofErr w:type="spellEnd"/>
-      <w:r>
-        <w:t xml:space="preserve"> Airport system utilises an object-oriented approach in its code design. The entire concept of the program revolves around objects interacting with one another, such as users, flights and planes, making object-orientated programming ideal and efficient. Additionally, in a system like an airport booking system, maintainability is something that should always be thought about as the travel industry evolves and object-oriented design lends itself very well to this – adding functionality to objects is a much easier process than going through a procedural based program.</w:t>
-      </w:r>
-    </w:p>
-    <w:p>
-      <w:r>
-        <w:t xml:space="preserve">One useful feature of object-oriented programming is inheritance, which is something that has been utilised with the User class. There are several methods that all users should be able to perform, such as update their details, but additionally each different type of user will have different methods that they want to invoke. For example, regular accounts exclusively would want to view their flight details and their frequent flier points whereas staff accounts would want to be able to print off flight chart details and manually override flight details if required. None of these things should be accessed by the other class, which means we can make use of inheritance to make two subclasses, </w:t>
-      </w:r>
-      <w:proofErr w:type="spellStart"/>
-      <w:r>
-        <w:t>UserRegular</w:t>
-      </w:r>
-      <w:proofErr w:type="spellEnd"/>
-      <w:r>
-        <w:t xml:space="preserve"> and </w:t>
-      </w:r>
-      <w:proofErr w:type="spellStart"/>
-      <w:r>
-        <w:t>UserStaff</w:t>
-      </w:r>
-      <w:proofErr w:type="spellEnd"/>
-      <w:r>
-        <w:t>. This is flexible and helps with maintenance, as we can make specific user subclasses for each staff role to allow them to do perform their own methods without having to rewrite all the shared methods inherited from the User class individually.</w:t>
+        <w:t>The Bluebrook Airport system utilises an object-oriented approach in its code design. The entire concept of the program revolves around objects interacting with one another, such as users, flights and planes, making object-orientated programming ideal and efficient. Additionally, in a system like an airport booking system, maintainability is something that should always be thought about as the travel industry evolves and object-oriented design lends itself very well to this – adding functionality to objects is a much easier process than going through a procedural based program.</w:t>
+      </w:r>
+    </w:p>
+    <w:p>
+      <w:r>
+        <w:t>One useful feature of object-oriented programming is inheritance, which is something that has been utilised with the User class. There are several methods that all users should be able to perform, such as update their details, but additionally each different type of user will have different methods that they want to invoke. For example, regular accounts exclusively would want to view their flight details and their frequent flier points whereas staff accounts would want to be able to print off flight chart details and manually override flight details if required. None of these things should be accessed by the other class, which means we can make use of inheritance to make two subclasses, UserRegular and UserStaff. This is flexible and helps with maintenance, as we can make specific user subclasses for each staff role to allow them to do perform their own methods without having to rewrite all the shared methods inherited from the User class individually.</w:t>
       </w:r>
     </w:p>
     <w:p>
@@ -1870,7 +1769,6 @@
       <w:r>
         <w:rPr>
           <w:noProof/>
-          <w:lang w:eastAsia="en-GB"/>
         </w:rPr>
         <w:drawing>
           <wp:inline distT="0" distB="0" distL="0" distR="0" wp14:anchorId="27AB1E81" wp14:editId="39DE58EC">
@@ -1951,47 +1849,7 @@
     </w:p>
     <w:p>
       <w:r>
-        <w:t xml:space="preserve">The chosen data structure for the </w:t>
-      </w:r>
-      <w:proofErr w:type="spellStart"/>
-      <w:r>
-        <w:t>Bluebrook</w:t>
-      </w:r>
-      <w:proofErr w:type="spellEnd"/>
-      <w:r>
-        <w:t xml:space="preserve"> Airport System is a linear structure; a queue. The purpose of a queue is to organise data is a First </w:t>
-      </w:r>
-      <w:proofErr w:type="gramStart"/>
-      <w:r>
-        <w:t>In</w:t>
-      </w:r>
-      <w:proofErr w:type="gramEnd"/>
-      <w:r>
-        <w:t xml:space="preserve">, First Out (FIFO) structure. This is implemented in the flight time board, which will display the current system time, the flight ID, flight locations, terminal number, departure time and current system time. There is a fixed amount of flights displayed on screen at one time, previously sorted in the system by departure time. The system/current time exceeds the time on the lowest sorted time, the time </w:t>
-      </w:r>
-      <w:proofErr w:type="spellStart"/>
-      <w:r>
-        <w:t>dequeues</w:t>
-      </w:r>
-      <w:proofErr w:type="spellEnd"/>
-      <w:r>
-        <w:t xml:space="preserve"> from the </w:t>
-      </w:r>
-      <w:proofErr w:type="spellStart"/>
-      <w:r>
-        <w:t>timeboard</w:t>
-      </w:r>
-      <w:proofErr w:type="spellEnd"/>
-      <w:r>
-        <w:t xml:space="preserve"> and the row is hidden from the time board, as this happens a later time, previously not displayed will be </w:t>
-      </w:r>
-      <w:proofErr w:type="spellStart"/>
-      <w:r>
-        <w:t>enqueued</w:t>
-      </w:r>
-      <w:proofErr w:type="spellEnd"/>
-      <w:r>
-        <w:t xml:space="preserve"> on the time board. The process loops throughout the day until all flights for that day have departed the airport.</w:t>
+        <w:t>The chosen data structure for the Bluebrook Airport System is a linear structure; a queue. The purpose of a queue is to organise data is a First In, First Out (FIFO) structure. This is implemented in the flight time board, which will display the current system time, the flight ID, flight locations, terminal number, departure time and current system time. There is a fixed amount of flights displayed on screen at one time, previously sorted in the system by departure time. The system/current time exceeds the time on the lowest sorted time, the time dequeues from the timeboard and the row is hidden from the time board, as this happens a later time, previously not displayed will be enqueued on the time board. The process loops throughout the day until all flights for that day have departed the airport.</w:t>
       </w:r>
       <w:r>
         <w:br/>
@@ -2001,7 +1859,6 @@
       <w:r>
         <w:rPr>
           <w:noProof/>
-          <w:lang w:eastAsia="en-GB"/>
         </w:rPr>
         <w:drawing>
           <wp:inline distT="0" distB="0" distL="0" distR="0" wp14:anchorId="71E3C318" wp14:editId="6C3731BD">
@@ -2069,23 +1926,7 @@
         <w:t>Speed</w:t>
       </w:r>
       <w:r>
-        <w:t xml:space="preserve"> – queue are quick to implement, use and maintain as there is only two main stages to organising the data (</w:t>
-      </w:r>
-      <w:proofErr w:type="spellStart"/>
-      <w:r>
-        <w:t>enqueuer</w:t>
-      </w:r>
-      <w:proofErr w:type="spellEnd"/>
-      <w:r>
-        <w:t>/</w:t>
-      </w:r>
-      <w:proofErr w:type="spellStart"/>
-      <w:r>
-        <w:t>dequeuer</w:t>
-      </w:r>
-      <w:proofErr w:type="spellEnd"/>
-      <w:r>
-        <w:t>).</w:t>
+        <w:t xml:space="preserve"> – queue are quick to implement, use and maintain as there is only two main stages to organising the data (enqueuer/dequeuer).</w:t>
       </w:r>
       <w:r>
         <w:br/>
@@ -2144,15 +1985,7 @@
         <w:t>Sorting</w:t>
       </w:r>
       <w:r>
-        <w:t xml:space="preserve"> – Before the data can be put in the queue, it must be sorted first, in the case of the </w:t>
-      </w:r>
-      <w:proofErr w:type="spellStart"/>
-      <w:r>
-        <w:t>Bluebrook</w:t>
-      </w:r>
-      <w:proofErr w:type="spellEnd"/>
-      <w:r>
-        <w:t xml:space="preserve"> airport system, data must be sorted by time closest to system time.</w:t>
+        <w:t xml:space="preserve"> – Before the data can be put in the queue, it must be sorted first, in the case of the Bluebrook airport system, data must be sorted by time closest to system time.</w:t>
       </w:r>
       <w:r>
         <w:br/>
@@ -2241,42 +2074,28 @@
     </w:p>
     <w:p>
       <w:r>
-        <w:t xml:space="preserve">For the implementation of a searching algorithm into the </w:t>
-      </w:r>
-      <w:proofErr w:type="spellStart"/>
-      <w:r>
-        <w:t>Bluebrook</w:t>
-      </w:r>
-      <w:proofErr w:type="spellEnd"/>
-      <w:r>
-        <w:t xml:space="preserve"> Airport system, the chosen algorithm is a Binary Search Tree.  The purpose of using a searching algorithm in the system is to search for data within the system. Data can include flight data, plane data and customer data, staff rotas.</w:t>
+        <w:t>For the implementation of a searching algorithm into the Bluebrook Airport system, the chosen algorithm is a Binary Search Tree.  The purpose of using a searching algorithm in the system is to search for data within the system. Data can include flight data, plane data and customer data, staff rotas.</w:t>
       </w:r>
       <w:r>
         <w:br/>
       </w:r>
       <w:r>
         <w:br/>
-        <w:t xml:space="preserve">Each vertex has each 0, 1 or 2 branches, which holds a record/key. At each vertex, smaller keys than the vertex are added to a </w:t>
-      </w:r>
-      <w:proofErr w:type="spellStart"/>
-      <w:r>
-        <w:t>subtree</w:t>
-      </w:r>
-      <w:proofErr w:type="spellEnd"/>
-      <w:r>
-        <w:t xml:space="preserve"> on the left, larger or equal keys are added to the </w:t>
-      </w:r>
-      <w:proofErr w:type="spellStart"/>
-      <w:r>
-        <w:t>subtree</w:t>
-      </w:r>
-      <w:proofErr w:type="spellEnd"/>
-      <w:r>
-        <w:t xml:space="preserve"> on the right.</w:t>
-      </w:r>
-    </w:p>
-    <w:p>
-      <w:r>
+        <w:t>Each vertex has each 0, 1 or 2 branches, which holds a record/key. At each vertex, smaller keys than the vertex are added to a subtree on the left, larger or equal keys are added to the subtree on the right.</w:t>
+      </w:r>
+    </w:p>
+    <w:p>
+      <w:pPr>
+        <w:rPr>
+          <w:b/>
+          <w:bCs/>
+        </w:rPr>
+      </w:pPr>
+      <w:r>
+        <w:rPr>
+          <w:b/>
+          <w:bCs/>
+        </w:rPr>
         <w:t>Main operations are:</w:t>
       </w:r>
     </w:p>
@@ -2306,11 +2125,18 @@
       </w:r>
     </w:p>
     <w:p>
-      <w:r>
-        <w:t>Steps included (in the example of a flight time search)</w:t>
-      </w:r>
-      <w:r>
-        <w:t>:</w:t>
+      <w:pPr>
+        <w:rPr>
+          <w:b/>
+          <w:bCs/>
+        </w:rPr>
+      </w:pPr>
+      <w:r>
+        <w:rPr>
+          <w:b/>
+          <w:bCs/>
+        </w:rPr>
+        <w:t>Steps included (in the example of a flight time search):</w:t>
       </w:r>
     </w:p>
     <w:p>
@@ -2344,7 +2170,6 @@
         <w:rPr>
           <w:rStyle w:val="Heading2Char"/>
           <w:noProof/>
-          <w:lang w:eastAsia="en-GB"/>
         </w:rPr>
         <w:drawing>
           <wp:inline distT="0" distB="0" distL="0" distR="0" wp14:anchorId="6F4A95BF" wp14:editId="4CB0D7B3">
@@ -2440,15 +2265,7 @@
     </w:p>
     <w:p>
       <w:r>
-        <w:t xml:space="preserve">For the implementation of a sorting algorithm into the </w:t>
-      </w:r>
-      <w:proofErr w:type="spellStart"/>
-      <w:r>
-        <w:t>Bluebrook</w:t>
-      </w:r>
-      <w:proofErr w:type="spellEnd"/>
-      <w:r>
-        <w:t xml:space="preserve"> Airport system, the chosen algorithm is Quicksort.  The purpose of using a sorting algorithm in the system is to sort all flight times in order of earliest, this is essential for the time board as all flight times are added to the queue data structure for the time board.</w:t>
+        <w:t>For the implementation of a sorting algorithm into the Bluebrook Airport system, the chosen algorithm is Quicksort.  The purpose of using a sorting algorithm in the system is to sort all flight times in order of earliest, this is essential for the time board as all flight times are added to the queue data structure for the time board.</w:t>
       </w:r>
     </w:p>
     <w:p>
@@ -2542,11 +2359,76 @@
       </w:r>
     </w:p>
     <w:p>
-      <w:r>
-        <w:rPr>
-          <w:highlight w:val="red"/>
-        </w:rPr>
-        <w:t>[TO ADD]</w:t>
+      <w:pPr>
+        <w:rPr>
+          <w:i/>
+          <w:iCs/>
+        </w:rPr>
+      </w:pPr>
+      <w:r>
+        <w:rPr>
+          <w:i/>
+          <w:iCs/>
+        </w:rPr>
+        <w:t xml:space="preserve">Throughout the process of the assignment, it was very important for us to test each feature of the program to ensure it works appropriately and fix any code which causes any strange behaviour with the program. To do this we used multiple testing methods. We used two different methods to test our program. One of them was the final testing method before uploading the project, this was the test plan cases. While the other testing method we used was Alpha testing, this was used from the very start of our assignment as it helped us identify problems with the feature we were currently working on at that time and fix the issue. </w:t>
+      </w:r>
+    </w:p>
+    <w:p>
+      <w:pPr>
+        <w:rPr>
+          <w:b/>
+          <w:bCs/>
+          <w:i/>
+          <w:iCs/>
+        </w:rPr>
+      </w:pPr>
+      <w:r>
+        <w:rPr>
+          <w:b/>
+          <w:bCs/>
+          <w:i/>
+          <w:iCs/>
+        </w:rPr>
+        <w:t>Test plan cases:</w:t>
+      </w:r>
+    </w:p>
+    <w:p>
+      <w:r>
+        <w:t>Once we are ready to upload our assignment, we will use test cases to go through the functions of our system and see if they work as they are intended; if they are not we will attempt to fix them before the final upload. Test plan cases will consist of 5 columns (Test No, Test Name, How we tested the feature, did it work? And if it did not work, how we fixed it) this testing process will help us determine if certain features work as intended.</w:t>
+      </w:r>
+    </w:p>
+    <w:p>
+      <w:r>
+        <w:t>This process is very thorough in finding errors as we test every possible feature of the program with multiple inputs, with this testing we also check if error messages are thrown up when we enter invalid information on purpose to ensure the system is completely validated for any user errors.</w:t>
+      </w:r>
+    </w:p>
+    <w:p>
+      <w:pPr>
+        <w:rPr>
+          <w:b/>
+          <w:bCs/>
+          <w:i/>
+          <w:iCs/>
+        </w:rPr>
+      </w:pPr>
+      <w:r>
+        <w:rPr>
+          <w:b/>
+          <w:bCs/>
+          <w:i/>
+          <w:iCs/>
+        </w:rPr>
+        <w:t>Alpha testing:</w:t>
+      </w:r>
+    </w:p>
+    <w:p>
+      <w:r>
+        <w:t>Throughout the course of our project we have and will continue doing beta testing on our program, using all features of the program as if we were the staff, passenger or admin. This method is used so we can look for possible bugs that users would have come across while the system. We used this method because we found it to be effective to find bugs that would not have been tested using the test plan cases, as that tests specific features.</w:t>
+      </w:r>
+    </w:p>
+    <w:p>
+      <w:r>
+        <w:t>This method of testing is used throughout the course of our assignment as opposed to the end like test plan cases, it shows us bugs with features that we are currently working on and helps us fix those errors.</w:t>
       </w:r>
     </w:p>
     <w:p>
@@ -2555,6 +2437,8 @@
           <w:highlight w:val="darkGreen"/>
         </w:rPr>
       </w:pPr>
+      <w:bookmarkStart w:id="26" w:name="_GoBack"/>
+      <w:bookmarkEnd w:id="26"/>
       <w:r>
         <w:rPr>
           <w:highlight w:val="darkGreen"/>
@@ -2585,15 +2469,7 @@
     </w:p>
     <w:p>
       <w:r>
-        <w:t xml:space="preserve">The purpose of patterns in the </w:t>
-      </w:r>
-      <w:proofErr w:type="spellStart"/>
-      <w:r>
-        <w:t>Bluebrook</w:t>
-      </w:r>
-      <w:proofErr w:type="spellEnd"/>
-      <w:r>
-        <w:t xml:space="preserve"> Airport system is to make the programming easier to understand, fix bugs, ensure future errors.</w:t>
+        <w:t>The purpose of patterns in the Bluebrook Airport system is to make the programming easier to understand, fix bugs, ensure future errors.</w:t>
       </w:r>
       <w:r>
         <w:br/>
@@ -2641,30 +2517,8 @@
           <w:color w:val="00B050"/>
         </w:rPr>
         <w:br/>
-        <w:t xml:space="preserve">Functions used: </w:t>
-      </w:r>
-      <w:proofErr w:type="spellStart"/>
-      <w:r>
-        <w:rPr>
-          <w:color w:val="00B050"/>
-        </w:rPr>
-        <w:t>AddBooking</w:t>
-      </w:r>
-      <w:proofErr w:type="spellEnd"/>
-      <w:r>
-        <w:rPr>
-          <w:color w:val="00B050"/>
-        </w:rPr>
-        <w:t xml:space="preserve"> / </w:t>
-      </w:r>
-      <w:proofErr w:type="spellStart"/>
-      <w:r>
-        <w:rPr>
-          <w:color w:val="00B050"/>
-        </w:rPr>
-        <w:t>GetCustomerInfo</w:t>
-      </w:r>
-      <w:proofErr w:type="spellEnd"/>
+        <w:t>Functions used: AddBooking / GetCustomerInfo</w:t>
+      </w:r>
       <w:r>
         <w:rPr>
           <w:color w:val="00B050"/>
@@ -2765,35 +2619,21 @@
             <w:pPr>
               <w:pStyle w:val="NoSpacing"/>
             </w:pPr>
-            <w:proofErr w:type="spellStart"/>
             <w:r>
               <w:t>cFirstName</w:t>
             </w:r>
-            <w:proofErr w:type="spellEnd"/>
             <w:r>
               <w:br/>
-            </w:r>
-            <w:proofErr w:type="spellStart"/>
-            <w:r>
               <w:t>cLastName</w:t>
             </w:r>
-            <w:proofErr w:type="spellEnd"/>
             <w:r>
               <w:br/>
-            </w:r>
-            <w:proofErr w:type="spellStart"/>
-            <w:r>
               <w:t>cPhoneNo</w:t>
             </w:r>
-            <w:proofErr w:type="spellEnd"/>
             <w:r>
               <w:br/>
-            </w:r>
-            <w:proofErr w:type="spellStart"/>
-            <w:r>
               <w:t>cEmail</w:t>
             </w:r>
-            <w:proofErr w:type="spellEnd"/>
           </w:p>
           <w:p>
             <w:pPr>
@@ -2809,35 +2649,21 @@
             <w:pPr>
               <w:pStyle w:val="NoSpacing"/>
             </w:pPr>
-            <w:proofErr w:type="spellStart"/>
             <w:r>
               <w:t>bBookingNo</w:t>
             </w:r>
-            <w:proofErr w:type="spellEnd"/>
             <w:r>
               <w:br/>
-            </w:r>
-            <w:proofErr w:type="spellStart"/>
-            <w:r>
               <w:t>bSeats</w:t>
             </w:r>
-            <w:proofErr w:type="spellEnd"/>
             <w:r>
               <w:br/>
-            </w:r>
-            <w:proofErr w:type="spellStart"/>
-            <w:r>
               <w:t>bFlightNo</w:t>
             </w:r>
-            <w:proofErr w:type="spellEnd"/>
             <w:r>
               <w:br/>
-            </w:r>
-            <w:proofErr w:type="spellStart"/>
-            <w:r>
               <w:t>bFlightName</w:t>
             </w:r>
-            <w:proofErr w:type="spellEnd"/>
             <w:r>
               <w:br/>
             </w:r>
@@ -2851,35 +2677,21 @@
             <w:pPr>
               <w:pStyle w:val="NoSpacing"/>
             </w:pPr>
-            <w:proofErr w:type="spellStart"/>
             <w:r>
               <w:t>pCapacity</w:t>
             </w:r>
-            <w:proofErr w:type="spellEnd"/>
             <w:r>
               <w:br/>
-            </w:r>
-            <w:proofErr w:type="spellStart"/>
-            <w:r>
               <w:t>pStatus</w:t>
             </w:r>
-            <w:proofErr w:type="spellEnd"/>
             <w:r>
               <w:br/>
-            </w:r>
-            <w:proofErr w:type="spellStart"/>
-            <w:r>
               <w:t>pMileage</w:t>
             </w:r>
-            <w:proofErr w:type="spellEnd"/>
             <w:r>
               <w:br/>
-            </w:r>
-            <w:proofErr w:type="spellStart"/>
-            <w:r>
               <w:t>pTerminal</w:t>
             </w:r>
-            <w:proofErr w:type="spellEnd"/>
           </w:p>
         </w:tc>
       </w:tr>
@@ -2987,31 +2799,7 @@
         <w:br/>
       </w:r>
       <w:r>
-        <w:t xml:space="preserve">void functions are used throughout the </w:t>
-      </w:r>
-      <w:proofErr w:type="spellStart"/>
-      <w:r>
-        <w:t>Bluebrook</w:t>
-      </w:r>
-      <w:proofErr w:type="spellEnd"/>
-      <w:r>
-        <w:t xml:space="preserve"> Airport, they are unique functions which do not return a value,  they are defined as </w:t>
-      </w:r>
-      <w:proofErr w:type="spellStart"/>
-      <w:r>
-        <w:t>camelCase</w:t>
-      </w:r>
-      <w:proofErr w:type="spellEnd"/>
-      <w:r>
-        <w:t xml:space="preserve"> using verbs as they are performing an action within the system such as the ‘</w:t>
-      </w:r>
-      <w:proofErr w:type="spellStart"/>
-      <w:r>
-        <w:t>createXML</w:t>
-      </w:r>
-      <w:proofErr w:type="spellEnd"/>
-      <w:r>
-        <w:t>’ function, which is used create an xml file for the customer data to be stored in.</w:t>
+        <w:t>void functions are used throughout the Bluebrook Airport, they are unique functions which do not return a value,  they are defined as camelCase using verbs as they are performing an action within the system such as the ‘createXML’ function, which is used create an xml file for the customer data to be stored in.</w:t>
       </w:r>
     </w:p>
     <w:p>
@@ -3029,15 +2817,7 @@
       </w:r>
       <w:r>
         <w:br/>
-        <w:t xml:space="preserve">Pre-processor directives are either defined in the C++ </w:t>
-      </w:r>
-      <w:proofErr w:type="spellStart"/>
-      <w:r>
-        <w:t>properites</w:t>
-      </w:r>
-      <w:proofErr w:type="spellEnd"/>
-      <w:r>
-        <w:t xml:space="preserve"> for the project or using a #define at the top of the program using #define followed by the directives in capitals. An example of this is the /////// directive in the /////// section of the system.</w:t>
+        <w:t>Pre-processor directives are either defined in the C++ properites for the project or using a #define at the top of the program using #define followed by the directives in capitals. An example of this is the /////// directive in the /////// section of the system.</w:t>
       </w:r>
     </w:p>
     <w:p>
@@ -3055,15 +2835,7 @@
       </w:r>
       <w:r>
         <w:br/>
-        <w:t>Boolean functions within the system are given correct Boolean names to return either a true or false output, an example for a function with the purpose of searching an xml file for a flight within the system is named ‘</w:t>
-      </w:r>
-      <w:proofErr w:type="spellStart"/>
-      <w:r>
-        <w:t>doesFlightExist</w:t>
-      </w:r>
-      <w:proofErr w:type="spellEnd"/>
-      <w:r>
-        <w:t>’ as the function will return a value of True if the flight is found or a value of False if the flight cannot be found in the system. The purpose of this name is to include</w:t>
+        <w:t>Boolean functions within the system are given correct Boolean names to return either a true or false output, an example for a function with the purpose of searching an xml file for a flight within the system is named ‘doesFlightExist’ as the function will return a value of True if the flight is found or a value of False if the flight cannot be found in the system. The purpose of this name is to include</w:t>
       </w:r>
     </w:p>
     <w:p/>
@@ -3078,8 +2850,8 @@
           <w:highlight w:val="darkGreen"/>
         </w:rPr>
       </w:pPr>
-      <w:bookmarkStart w:id="26" w:name="_Toc477527194"/>
-      <w:bookmarkStart w:id="27" w:name="_Toc481430558"/>
+      <w:bookmarkStart w:id="27" w:name="_Toc477527194"/>
+      <w:bookmarkStart w:id="28" w:name="_Toc481430558"/>
       <w:r>
         <w:rPr>
           <w:highlight w:val="darkGreen"/>
@@ -3093,8 +2865,8 @@
         </w:rPr>
         <w:t>Results</w:t>
       </w:r>
-      <w:bookmarkEnd w:id="26"/>
       <w:bookmarkEnd w:id="27"/>
+      <w:bookmarkEnd w:id="28"/>
     </w:p>
     <w:p>
       <w:r>
@@ -3140,15 +2912,7 @@
         <w:jc w:val="both"/>
       </w:pPr>
       <w:r>
-        <w:t xml:space="preserve">The fact that the system will always complete its required job regardless proves that it is reliable, however, as stated later on in this evaluation, it does require the specified files for the program to work properly as it doesn’t create its own XML files. However, as the code is modular in its programming style, it can </w:t>
-      </w:r>
-      <w:proofErr w:type="gramStart"/>
-      <w:r>
-        <w:t>edited</w:t>
-      </w:r>
-      <w:proofErr w:type="gramEnd"/>
-      <w:r>
-        <w:t xml:space="preserve"> and still work in full, for when a part of the program is under construction. </w:t>
+        <w:t xml:space="preserve">The fact that the system will always complete its required job regardless proves that it is reliable, however, as stated later on in this evaluation, it does require the specified files for the program to work properly as it doesn’t create its own XML files. However, as the code is modular in its programming style, it can edited and still work in full, for when a part of the program is under construction. </w:t>
       </w:r>
     </w:p>
     <w:p>
@@ -3173,15 +2937,7 @@
         <w:jc w:val="both"/>
       </w:pPr>
       <w:r>
-        <w:t xml:space="preserve">The security of the program is easily compromised. It holds user data as static strings in XML files that can be easily opened and viewed using file viewers, including passwords and email combinations. If this was to become a release it would have to be hashed and then decrypted when passwords are entered. This is also an issue due to the fact sensitive plane data is also set up as static information so can also be opened, which could compromise the planes and also be a threat to the </w:t>
-      </w:r>
-      <w:proofErr w:type="gramStart"/>
-      <w:r>
-        <w:t>passengers</w:t>
-      </w:r>
-      <w:proofErr w:type="gramEnd"/>
-      <w:r>
-        <w:t xml:space="preserve"> safety.</w:t>
+        <w:t>The security of the program is easily compromised. It holds user data as static strings in XML files that can be easily opened and viewed using file viewers, including passwords and email combinations. If this was to become a release it would have to be hashed and then decrypted when passwords are entered. This is also an issue due to the fact sensitive plane data is also set up as static information so can also be opened, which could compromise the planes and also be a threat to the passengers safety.</w:t>
       </w:r>
     </w:p>
     <w:p>
@@ -3214,15 +2970,7 @@
         <w:jc w:val="both"/>
       </w:pPr>
       <w:r>
-        <w:t xml:space="preserve">To improve this, we would have to add a directory that holds all the user information and the XML files, then this can </w:t>
-      </w:r>
-      <w:proofErr w:type="gramStart"/>
-      <w:r>
-        <w:t>moved</w:t>
-      </w:r>
-      <w:proofErr w:type="gramEnd"/>
-      <w:r>
-        <w:t xml:space="preserve"> around with the release rather than having to add everything later on. Or, another way of getting around this issue, is to be able to create the XML file if it doesn’t exist previously.</w:t>
+        <w:t>To improve this, we would have to add a directory that holds all the user information and the XML files, then this can moved around with the release rather than having to add everything later on. Or, another way of getting around this issue, is to be able to create the XML file if it doesn’t exist previously.</w:t>
       </w:r>
     </w:p>
     <w:p>
@@ -3295,15 +3043,7 @@
         <w:t xml:space="preserve">ed </w:t>
       </w:r>
       <w:r>
-        <w:t xml:space="preserve">when multiple people are adding to the code and </w:t>
-      </w:r>
-      <w:proofErr w:type="spellStart"/>
-      <w:r>
-        <w:t>Github</w:t>
-      </w:r>
-      <w:proofErr w:type="spellEnd"/>
-      <w:r>
-        <w:t xml:space="preserve"> commits can be completed more successfully. Also, due tot eh fact it is a command line based program, it is able to be added to slightly easier as new graphical interfaces don’t have to be made and instead one can just create a new function and add a text based number code that locates it in the menu. </w:t>
+        <w:t xml:space="preserve">when multiple people are adding to the code and Github commits can be completed more successfully. Also, due tot eh fact it is a command line based program, it is able to be added to slightly easier as new graphical interfaces don’t have to be made and instead one can just create a new function and add a text based number code that locates it in the menu. </w:t>
       </w:r>
     </w:p>
     <w:p>
@@ -3325,7 +3065,7 @@
           <w:highlight w:val="darkGreen"/>
         </w:rPr>
       </w:pPr>
-      <w:bookmarkStart w:id="28" w:name="_Toc481430559"/>
+      <w:bookmarkStart w:id="29" w:name="_Toc481430559"/>
       <w:r>
         <w:rPr>
           <w:highlight w:val="darkGreen"/>
@@ -3339,7 +3079,7 @@
         </w:rPr>
         <w:t>Conclusion</w:t>
       </w:r>
-      <w:bookmarkEnd w:id="28"/>
+      <w:bookmarkEnd w:id="29"/>
     </w:p>
     <w:p>
       <w:r>
@@ -3413,29 +3153,8 @@
       </w:r>
     </w:p>
     <w:p>
-      <w:proofErr w:type="spellStart"/>
-      <w:r>
-        <w:t>Github</w:t>
-      </w:r>
-      <w:proofErr w:type="spellEnd"/>
-      <w:r>
-        <w:t xml:space="preserve"> turned out to be the fifth group member during this process. Although there was issues with branches early on in the process (especially when working on the same file which really isn’t easy), it allowed remote working and helped us to track the progress the group was making. Using </w:t>
-      </w:r>
-      <w:proofErr w:type="spellStart"/>
-      <w:r>
-        <w:t>Github</w:t>
-      </w:r>
-      <w:proofErr w:type="spellEnd"/>
-      <w:r>
-        <w:t xml:space="preserve"> instead of Dropbox was a lot better as this ensured that no one could affect the code itself and then it being lost forever as </w:t>
-      </w:r>
-      <w:proofErr w:type="spellStart"/>
-      <w:r>
-        <w:t>Github</w:t>
-      </w:r>
-      <w:proofErr w:type="spellEnd"/>
-      <w:r>
-        <w:t xml:space="preserve"> allows you to go back to a previous commit that basically backed up each and every implementation made. </w:t>
+      <w:r>
+        <w:t xml:space="preserve">Github turned out to be the fifth group member during this process. Although there was issues with branches early on in the process (especially when working on the same file which really isn’t easy), it allowed remote working and helped us to track the progress the group was making. Using Github instead of Dropbox was a lot better as this ensured that no one could affect the code itself and then it being lost forever as Github allows you to go back to a previous commit that basically backed up each and every implementation made. </w:t>
       </w:r>
     </w:p>
     <w:p>
@@ -3533,15 +3252,7 @@
     </w:p>
     <w:p>
       <w:r>
-        <w:t xml:space="preserve">Another positive was the use of </w:t>
-      </w:r>
-      <w:proofErr w:type="spellStart"/>
-      <w:r>
-        <w:t>Github</w:t>
-      </w:r>
-      <w:proofErr w:type="spellEnd"/>
-      <w:r>
-        <w:t xml:space="preserve"> for the code development as well as the organisation of coursework files. This acted as a centralised location for all the work to be submitted with the safety of using the backups if things went wrong, as well as having a safe place to keep the files in case of memory loss. By using this we were also able to have issues generated, which could be assigned to different people and then labelled appropriately which helped organisation and led everyone to understand what they had to do.</w:t>
+        <w:t>Another positive was the use of Github for the code development as well as the organisation of coursework files. This acted as a centralised location for all the work to be submitted with the safety of using the backups if things went wrong, as well as having a safe place to keep the files in case of memory loss. By using this we were also able to have issues generated, which could be assigned to different people and then labelled appropriately which helped organisation and led everyone to understand what they had to do.</w:t>
       </w:r>
     </w:p>
     <w:p>
@@ -3617,7 +3328,7 @@
           <w:highlight w:val="darkGreen"/>
         </w:rPr>
       </w:pPr>
-      <w:bookmarkStart w:id="29" w:name="_Toc481430560"/>
+      <w:bookmarkStart w:id="30" w:name="_Toc481430560"/>
       <w:r>
         <w:rPr>
           <w:highlight w:val="darkGreen"/>
@@ -3639,10 +3350,10 @@
         </w:rPr>
         <w:t>Appendices</w:t>
       </w:r>
-      <w:bookmarkEnd w:id="29"/>
-    </w:p>
-    <w:p>
-      <w:bookmarkStart w:id="30" w:name="_Toc481430561"/>
+      <w:bookmarkEnd w:id="30"/>
+    </w:p>
+    <w:p>
+      <w:bookmarkStart w:id="31" w:name="_Toc481430561"/>
       <w:r>
         <w:rPr>
           <w:highlight w:val="darkGreen"/>
@@ -3655,7 +3366,7 @@
         </w:rPr>
         <w:t>A. Use Cases</w:t>
       </w:r>
-      <w:bookmarkEnd w:id="30"/>
+      <w:bookmarkEnd w:id="31"/>
     </w:p>
     <w:p>
       <w:pPr>
@@ -3879,21 +3590,7 @@
               <w:rPr>
                 <w:lang w:val="en-US"/>
               </w:rPr>
-              <w:t xml:space="preserve">User doesn’t confirm </w:t>
-            </w:r>
-            <w:proofErr w:type="gramStart"/>
-            <w:r>
-              <w:rPr>
-                <w:lang w:val="en-US"/>
-              </w:rPr>
-              <w:t>details,</w:t>
-            </w:r>
-            <w:proofErr w:type="gramEnd"/>
-            <w:r>
-              <w:rPr>
-                <w:lang w:val="en-US"/>
-              </w:rPr>
-              <w:t xml:space="preserve"> system returns to the main menu without saving</w:t>
+              <w:t>User doesn’t confirm details, system returns to the main menu without saving</w:t>
             </w:r>
           </w:p>
           <w:p>
@@ -4058,17 +3755,7 @@
                 <w:bCs/>
                 <w:lang w:val="en-US"/>
               </w:rPr>
-              <w:t>Precondition</w:t>
-            </w:r>
-            <w:bookmarkStart w:id="31" w:name="_GoBack"/>
-            <w:bookmarkEnd w:id="31"/>
-            <w:r>
-              <w:rPr>
-                <w:b/>
-                <w:bCs/>
-                <w:lang w:val="en-US"/>
-              </w:rPr>
-              <w:t>s:</w:t>
+              <w:t>Preconditions:</w:t>
             </w:r>
             <w:r>
               <w:rPr>
@@ -4403,21 +4090,7 @@
               <w:rPr>
                 <w:lang w:val="en-US"/>
               </w:rPr>
-              <w:t xml:space="preserve">The user selects an unavailable or invalid seat name </w:t>
-            </w:r>
-            <w:proofErr w:type="spellStart"/>
-            <w:r>
-              <w:rPr>
-                <w:lang w:val="en-US"/>
-              </w:rPr>
-              <w:t>e.g</w:t>
-            </w:r>
-            <w:proofErr w:type="spellEnd"/>
-            <w:r>
-              <w:rPr>
-                <w:lang w:val="en-US"/>
-              </w:rPr>
-              <w:t xml:space="preserve"> ‘A566336’ an error message will occur and the booking will not be saved until a valid seat is entered.</w:t>
+              <w:t>The user selects an unavailable or invalid seat name e.g ‘A566336’ an error message will occur and the booking will not be saved until a valid seat is entered.</w:t>
             </w:r>
           </w:p>
         </w:tc>
@@ -5481,21 +5154,7 @@
               <w:rPr>
                 <w:lang w:val="en-US"/>
               </w:rPr>
-              <w:t xml:space="preserve">User doesn’t want to make an edit, wants file booking to remain the same, cancels edit booking midway through, returns to main menu, booking xml file is not </w:t>
-            </w:r>
-            <w:proofErr w:type="spellStart"/>
-            <w:r>
-              <w:rPr>
-                <w:lang w:val="en-US"/>
-              </w:rPr>
-              <w:t>appeneded</w:t>
-            </w:r>
-            <w:proofErr w:type="spellEnd"/>
-            <w:r>
-              <w:rPr>
-                <w:lang w:val="en-US"/>
-              </w:rPr>
-              <w:t>.</w:t>
+              <w:t>User doesn’t want to make an edit, wants file booking to remain the same, cancels edit booking midway through, returns to main menu, booking xml file is not appeneded.</w:t>
             </w:r>
           </w:p>
         </w:tc>
@@ -6015,35 +5674,7 @@
               <w:rPr>
                 <w:lang w:val="en-US"/>
               </w:rPr>
-              <w:t xml:space="preserve">Flights are not </w:t>
-            </w:r>
-            <w:proofErr w:type="spellStart"/>
-            <w:r>
-              <w:rPr>
-                <w:lang w:val="en-US"/>
-              </w:rPr>
-              <w:t>enqueued</w:t>
-            </w:r>
-            <w:proofErr w:type="spellEnd"/>
-            <w:r>
-              <w:rPr>
-                <w:lang w:val="en-US"/>
-              </w:rPr>
-              <w:t xml:space="preserve"> or de-</w:t>
-            </w:r>
-            <w:proofErr w:type="spellStart"/>
-            <w:r>
-              <w:rPr>
-                <w:lang w:val="en-US"/>
-              </w:rPr>
-              <w:t>queueded</w:t>
-            </w:r>
-            <w:proofErr w:type="spellEnd"/>
-            <w:r>
-              <w:rPr>
-                <w:lang w:val="en-US"/>
-              </w:rPr>
-              <w:t>.</w:t>
+              <w:t>Flights are not enqueued or de-queueded.</w:t>
             </w:r>
           </w:p>
           <w:p>
@@ -6320,21 +5951,7 @@
               <w:rPr>
                 <w:lang w:val="en-US"/>
               </w:rPr>
-              <w:t xml:space="preserve">Flight cannot be added to </w:t>
-            </w:r>
-            <w:proofErr w:type="spellStart"/>
-            <w:r>
-              <w:rPr>
-                <w:lang w:val="en-US"/>
-              </w:rPr>
-              <w:t>timeboard</w:t>
-            </w:r>
-            <w:proofErr w:type="spellEnd"/>
-            <w:r>
-              <w:rPr>
-                <w:lang w:val="en-US"/>
-              </w:rPr>
-              <w:t xml:space="preserve"> queue</w:t>
+              <w:t>Flight cannot be added to timeboard queue</w:t>
             </w:r>
           </w:p>
           <w:p>
@@ -6352,21 +5969,7 @@
               <w:rPr>
                 <w:lang w:val="en-US"/>
               </w:rPr>
-              <w:t xml:space="preserve">Flight gets delays to later than </w:t>
-            </w:r>
-            <w:proofErr w:type="spellStart"/>
-            <w:r>
-              <w:rPr>
-                <w:lang w:val="en-US"/>
-              </w:rPr>
-              <w:t>timeboard</w:t>
-            </w:r>
-            <w:proofErr w:type="spellEnd"/>
-            <w:r>
-              <w:rPr>
-                <w:lang w:val="en-US"/>
-              </w:rPr>
-              <w:t xml:space="preserve"> times.</w:t>
+              <w:t>Flight gets delays to later than timeboard times.</w:t>
             </w:r>
           </w:p>
         </w:tc>
@@ -6882,13 +6485,7 @@
               <w:rPr>
                 <w:lang w:val="en-US"/>
               </w:rPr>
-              <w:t xml:space="preserve">XML file doesn’t update correctly, reruns </w:t>
-            </w:r>
-            <w:r>
-              <w:rPr>
-                <w:lang w:val="en-US"/>
-              </w:rPr>
-              <w:t>deleting function</w:t>
+              <w:t>XML file doesn’t update correctly, reruns deleting function</w:t>
             </w:r>
           </w:p>
           <w:p>
@@ -7699,21 +7296,7 @@
               <w:rPr>
                 <w:lang w:val="en-US"/>
               </w:rPr>
-              <w:t xml:space="preserve">Plane info has not been updated after flight, </w:t>
-            </w:r>
-            <w:proofErr w:type="spellStart"/>
-            <w:r>
-              <w:rPr>
-                <w:lang w:val="en-US"/>
-              </w:rPr>
-              <w:t>e.g</w:t>
-            </w:r>
-            <w:proofErr w:type="spellEnd"/>
-            <w:r>
-              <w:rPr>
-                <w:lang w:val="en-US"/>
-              </w:rPr>
-              <w:t xml:space="preserve"> miles not added</w:t>
+              <w:t>Plane info has not been updated after flight, e.g miles not added</w:t>
             </w:r>
           </w:p>
           <w:p>
@@ -8217,21 +7800,7 @@
               <w:rPr>
                 <w:lang w:val="en-US"/>
               </w:rPr>
-              <w:t xml:space="preserve">If the user is logged in as a member as staff, when the user selects ‘Check Job’ from the menu, it will view their upcoming </w:t>
-            </w:r>
-            <w:proofErr w:type="spellStart"/>
-            <w:r>
-              <w:rPr>
-                <w:lang w:val="en-US"/>
-              </w:rPr>
-              <w:t>rotas</w:t>
-            </w:r>
-            <w:proofErr w:type="spellEnd"/>
-            <w:r>
-              <w:rPr>
-                <w:lang w:val="en-US"/>
-              </w:rPr>
-              <w:t xml:space="preserve"> including Terminal assignment and working times.</w:t>
+              <w:t>If the user is logged in as a member as staff, when the user selects ‘Check Job’ from the menu, it will view their upcoming rotas including Terminal assignment and working times.</w:t>
             </w:r>
           </w:p>
         </w:tc>
@@ -8424,7 +7993,6 @@
       <w:r>
         <w:rPr>
           <w:noProof/>
-          <w:lang w:eastAsia="en-GB"/>
         </w:rPr>
         <w:drawing>
           <wp:inline distT="0" distB="0" distL="0" distR="0" wp14:anchorId="7C6432AD" wp14:editId="3E6F7364">
@@ -8582,7 +8150,7 @@
 </file>
 
 <file path=word/endnotes.xml><?xml version="1.0" encoding="utf-8"?>
-<w:endnotes xmlns:wpc="http://schemas.microsoft.com/office/word/2010/wordprocessingCanvas" xmlns:mo="http://schemas.microsoft.com/office/mac/office/2008/main" xmlns:mc="http://schemas.openxmlformats.org/markup-compatibility/2006" xmlns:mv="urn:schemas-microsoft-com:mac:vml" xmlns:o="urn:schemas-microsoft-com:office:office" xmlns:r="http://schemas.openxmlformats.org/officeDocument/2006/relationships" xmlns:m="http://schemas.openxmlformats.org/officeDocument/2006/math" xmlns:v="urn:schemas-microsoft-com:vml" xmlns:wp14="http://schemas.microsoft.com/office/word/2010/wordprocessingDrawing" xmlns:wp="http://schemas.openxmlformats.org/drawingml/2006/wordprocessingDrawing" xmlns:w10="urn:schemas-microsoft-com:office:word" xmlns:w="http://schemas.openxmlformats.org/wordprocessingml/2006/main" xmlns:w14="http://schemas.microsoft.com/office/word/2010/wordml" xmlns:w15="http://schemas.microsoft.com/office/word/2012/wordml" xmlns:wpg="http://schemas.microsoft.com/office/word/2010/wordprocessingGroup" xmlns:wpi="http://schemas.microsoft.com/office/word/2010/wordprocessingInk" xmlns:wne="http://schemas.microsoft.com/office/word/2006/wordml" xmlns:wps="http://schemas.microsoft.com/office/word/2010/wordprocessingShape" mc:Ignorable="w14 w15 wp14">
+<w:endnotes xmlns:wpc="http://schemas.microsoft.com/office/word/2010/wordprocessingCanvas" xmlns:cx="http://schemas.microsoft.com/office/drawing/2014/chartex" xmlns:cx1="http://schemas.microsoft.com/office/drawing/2015/9/8/chartex" xmlns:mc="http://schemas.openxmlformats.org/markup-compatibility/2006" xmlns:o="urn:schemas-microsoft-com:office:office" xmlns:r="http://schemas.openxmlformats.org/officeDocument/2006/relationships" xmlns:m="http://schemas.openxmlformats.org/officeDocument/2006/math" xmlns:v="urn:schemas-microsoft-com:vml" xmlns:wp14="http://schemas.microsoft.com/office/word/2010/wordprocessingDrawing" xmlns:wp="http://schemas.openxmlformats.org/drawingml/2006/wordprocessingDrawing" xmlns:w10="urn:schemas-microsoft-com:office:word" xmlns:w="http://schemas.openxmlformats.org/wordprocessingml/2006/main" xmlns:w14="http://schemas.microsoft.com/office/word/2010/wordml" xmlns:w15="http://schemas.microsoft.com/office/word/2012/wordml" xmlns:w16se="http://schemas.microsoft.com/office/word/2015/wordml/symex" xmlns:wpg="http://schemas.microsoft.com/office/word/2010/wordprocessingGroup" xmlns:wpi="http://schemas.microsoft.com/office/word/2010/wordprocessingInk" xmlns:wne="http://schemas.microsoft.com/office/word/2006/wordml" xmlns:wps="http://schemas.microsoft.com/office/word/2010/wordprocessingShape" mc:Ignorable="w14 w15 w16se wp14">
   <w:endnote w:type="separator" w:id="-1">
     <w:p>
       <w:pPr>
@@ -8607,7 +8175,7 @@
 </file>
 
 <file path=word/footer1.xml><?xml version="1.0" encoding="utf-8"?>
-<w:ftr xmlns:wpc="http://schemas.microsoft.com/office/word/2010/wordprocessingCanvas" xmlns:mo="http://schemas.microsoft.com/office/mac/office/2008/main" xmlns:mc="http://schemas.openxmlformats.org/markup-compatibility/2006" xmlns:mv="urn:schemas-microsoft-com:mac:vml" xmlns:o="urn:schemas-microsoft-com:office:office" xmlns:r="http://schemas.openxmlformats.org/officeDocument/2006/relationships" xmlns:m="http://schemas.openxmlformats.org/officeDocument/2006/math" xmlns:v="urn:schemas-microsoft-com:vml" xmlns:wp14="http://schemas.microsoft.com/office/word/2010/wordprocessingDrawing" xmlns:wp="http://schemas.openxmlformats.org/drawingml/2006/wordprocessingDrawing" xmlns:w10="urn:schemas-microsoft-com:office:word" xmlns:w="http://schemas.openxmlformats.org/wordprocessingml/2006/main" xmlns:w14="http://schemas.microsoft.com/office/word/2010/wordml" xmlns:w15="http://schemas.microsoft.com/office/word/2012/wordml" xmlns:wpg="http://schemas.microsoft.com/office/word/2010/wordprocessingGroup" xmlns:wpi="http://schemas.microsoft.com/office/word/2010/wordprocessingInk" xmlns:wne="http://schemas.microsoft.com/office/word/2006/wordml" xmlns:wps="http://schemas.microsoft.com/office/word/2010/wordprocessingShape" mc:Ignorable="w14 w15 wp14">
+<w:ftr xmlns:wpc="http://schemas.microsoft.com/office/word/2010/wordprocessingCanvas" xmlns:cx="http://schemas.microsoft.com/office/drawing/2014/chartex" xmlns:cx1="http://schemas.microsoft.com/office/drawing/2015/9/8/chartex" xmlns:mc="http://schemas.openxmlformats.org/markup-compatibility/2006" xmlns:o="urn:schemas-microsoft-com:office:office" xmlns:r="http://schemas.openxmlformats.org/officeDocument/2006/relationships" xmlns:m="http://schemas.openxmlformats.org/officeDocument/2006/math" xmlns:v="urn:schemas-microsoft-com:vml" xmlns:wp14="http://schemas.microsoft.com/office/word/2010/wordprocessingDrawing" xmlns:wp="http://schemas.openxmlformats.org/drawingml/2006/wordprocessingDrawing" xmlns:w10="urn:schemas-microsoft-com:office:word" xmlns:w="http://schemas.openxmlformats.org/wordprocessingml/2006/main" xmlns:w14="http://schemas.microsoft.com/office/word/2010/wordml" xmlns:w15="http://schemas.microsoft.com/office/word/2012/wordml" xmlns:w16se="http://schemas.microsoft.com/office/word/2015/wordml/symex" xmlns:wpg="http://schemas.microsoft.com/office/word/2010/wordprocessingGroup" xmlns:wpi="http://schemas.microsoft.com/office/word/2010/wordprocessingInk" xmlns:wne="http://schemas.microsoft.com/office/word/2006/wordml" xmlns:wps="http://schemas.microsoft.com/office/word/2010/wordprocessingShape" mc:Ignorable="w14 w15 w16se wp14">
   <w:p>
     <w:pPr>
       <w:tabs>
@@ -8630,7 +8198,7 @@
       <w:rPr>
         <w:noProof/>
       </w:rPr>
-      <w:t>25</w:t>
+      <w:t>17</w:t>
     </w:r>
     <w:r>
       <w:fldChar w:fldCharType="end"/>
@@ -8640,7 +8208,7 @@
 </file>
 
 <file path=word/footnotes.xml><?xml version="1.0" encoding="utf-8"?>
-<w:footnotes xmlns:wpc="http://schemas.microsoft.com/office/word/2010/wordprocessingCanvas" xmlns:mo="http://schemas.microsoft.com/office/mac/office/2008/main" xmlns:mc="http://schemas.openxmlformats.org/markup-compatibility/2006" xmlns:mv="urn:schemas-microsoft-com:mac:vml" xmlns:o="urn:schemas-microsoft-com:office:office" xmlns:r="http://schemas.openxmlformats.org/officeDocument/2006/relationships" xmlns:m="http://schemas.openxmlformats.org/officeDocument/2006/math" xmlns:v="urn:schemas-microsoft-com:vml" xmlns:wp14="http://schemas.microsoft.com/office/word/2010/wordprocessingDrawing" xmlns:wp="http://schemas.openxmlformats.org/drawingml/2006/wordprocessingDrawing" xmlns:w10="urn:schemas-microsoft-com:office:word" xmlns:w="http://schemas.openxmlformats.org/wordprocessingml/2006/main" xmlns:w14="http://schemas.microsoft.com/office/word/2010/wordml" xmlns:w15="http://schemas.microsoft.com/office/word/2012/wordml" xmlns:wpg="http://schemas.microsoft.com/office/word/2010/wordprocessingGroup" xmlns:wpi="http://schemas.microsoft.com/office/word/2010/wordprocessingInk" xmlns:wne="http://schemas.microsoft.com/office/word/2006/wordml" xmlns:wps="http://schemas.microsoft.com/office/word/2010/wordprocessingShape" mc:Ignorable="w14 w15 wp14">
+<w:footnotes xmlns:wpc="http://schemas.microsoft.com/office/word/2010/wordprocessingCanvas" xmlns:cx="http://schemas.microsoft.com/office/drawing/2014/chartex" xmlns:cx1="http://schemas.microsoft.com/office/drawing/2015/9/8/chartex" xmlns:mc="http://schemas.openxmlformats.org/markup-compatibility/2006" xmlns:o="urn:schemas-microsoft-com:office:office" xmlns:r="http://schemas.openxmlformats.org/officeDocument/2006/relationships" xmlns:m="http://schemas.openxmlformats.org/officeDocument/2006/math" xmlns:v="urn:schemas-microsoft-com:vml" xmlns:wp14="http://schemas.microsoft.com/office/word/2010/wordprocessingDrawing" xmlns:wp="http://schemas.openxmlformats.org/drawingml/2006/wordprocessingDrawing" xmlns:w10="urn:schemas-microsoft-com:office:word" xmlns:w="http://schemas.openxmlformats.org/wordprocessingml/2006/main" xmlns:w14="http://schemas.microsoft.com/office/word/2010/wordml" xmlns:w15="http://schemas.microsoft.com/office/word/2012/wordml" xmlns:w16se="http://schemas.microsoft.com/office/word/2015/wordml/symex" xmlns:wpg="http://schemas.microsoft.com/office/word/2010/wordprocessingGroup" xmlns:wpi="http://schemas.microsoft.com/office/word/2010/wordprocessingInk" xmlns:wne="http://schemas.microsoft.com/office/word/2006/wordml" xmlns:wps="http://schemas.microsoft.com/office/word/2010/wordprocessingShape" mc:Ignorable="w14 w15 w16se wp14">
   <w:footnote w:type="separator" w:id="-1">
     <w:p>
       <w:pPr>
@@ -8665,7 +8233,7 @@
 </file>
 
 <file path=word/header1.xml><?xml version="1.0" encoding="utf-8"?>
-<w:hdr xmlns:wpc="http://schemas.microsoft.com/office/word/2010/wordprocessingCanvas" xmlns:mo="http://schemas.microsoft.com/office/mac/office/2008/main" xmlns:mc="http://schemas.openxmlformats.org/markup-compatibility/2006" xmlns:mv="urn:schemas-microsoft-com:mac:vml" xmlns:o="urn:schemas-microsoft-com:office:office" xmlns:r="http://schemas.openxmlformats.org/officeDocument/2006/relationships" xmlns:m="http://schemas.openxmlformats.org/officeDocument/2006/math" xmlns:v="urn:schemas-microsoft-com:vml" xmlns:wp14="http://schemas.microsoft.com/office/word/2010/wordprocessingDrawing" xmlns:wp="http://schemas.openxmlformats.org/drawingml/2006/wordprocessingDrawing" xmlns:w10="urn:schemas-microsoft-com:office:word" xmlns:w="http://schemas.openxmlformats.org/wordprocessingml/2006/main" xmlns:w14="http://schemas.microsoft.com/office/word/2010/wordml" xmlns:w15="http://schemas.microsoft.com/office/word/2012/wordml" xmlns:wpg="http://schemas.microsoft.com/office/word/2010/wordprocessingGroup" xmlns:wpi="http://schemas.microsoft.com/office/word/2010/wordprocessingInk" xmlns:wne="http://schemas.microsoft.com/office/word/2006/wordml" xmlns:wps="http://schemas.microsoft.com/office/word/2010/wordprocessingShape" mc:Ignorable="w14 w15 wp14">
+<w:hdr xmlns:wpc="http://schemas.microsoft.com/office/word/2010/wordprocessingCanvas" xmlns:cx="http://schemas.microsoft.com/office/drawing/2014/chartex" xmlns:cx1="http://schemas.microsoft.com/office/drawing/2015/9/8/chartex" xmlns:mc="http://schemas.openxmlformats.org/markup-compatibility/2006" xmlns:o="urn:schemas-microsoft-com:office:office" xmlns:r="http://schemas.openxmlformats.org/officeDocument/2006/relationships" xmlns:m="http://schemas.openxmlformats.org/officeDocument/2006/math" xmlns:v="urn:schemas-microsoft-com:vml" xmlns:wp14="http://schemas.microsoft.com/office/word/2010/wordprocessingDrawing" xmlns:wp="http://schemas.openxmlformats.org/drawingml/2006/wordprocessingDrawing" xmlns:w10="urn:schemas-microsoft-com:office:word" xmlns:w="http://schemas.openxmlformats.org/wordprocessingml/2006/main" xmlns:w14="http://schemas.microsoft.com/office/word/2010/wordml" xmlns:w15="http://schemas.microsoft.com/office/word/2012/wordml" xmlns:w16se="http://schemas.microsoft.com/office/word/2015/wordml/symex" xmlns:wpg="http://schemas.microsoft.com/office/word/2010/wordprocessingGroup" xmlns:wpi="http://schemas.microsoft.com/office/word/2010/wordprocessingInk" xmlns:wne="http://schemas.microsoft.com/office/word/2006/wordml" xmlns:wps="http://schemas.microsoft.com/office/word/2010/wordprocessingShape" mc:Ignorable="w14 w15 w16se wp14">
   <w:p>
     <w:pPr>
       <w:tabs>
@@ -8700,8 +8268,8 @@
 </file>
 
 <file path=word/numbering.xml><?xml version="1.0" encoding="utf-8"?>
-<w:numbering xmlns:wpc="http://schemas.microsoft.com/office/word/2010/wordprocessingCanvas" xmlns:mo="http://schemas.microsoft.com/office/mac/office/2008/main" xmlns:mc="http://schemas.openxmlformats.org/markup-compatibility/2006" xmlns:mv="urn:schemas-microsoft-com:mac:vml" xmlns:o="urn:schemas-microsoft-com:office:office" xmlns:r="http://schemas.openxmlformats.org/officeDocument/2006/relationships" xmlns:m="http://schemas.openxmlformats.org/officeDocument/2006/math" xmlns:v="urn:schemas-microsoft-com:vml" xmlns:wp14="http://schemas.microsoft.com/office/word/2010/wordprocessingDrawing" xmlns:wp="http://schemas.openxmlformats.org/drawingml/2006/wordprocessingDrawing" xmlns:w10="urn:schemas-microsoft-com:office:word" xmlns:w="http://schemas.openxmlformats.org/wordprocessingml/2006/main" xmlns:w14="http://schemas.microsoft.com/office/word/2010/wordml" xmlns:w15="http://schemas.microsoft.com/office/word/2012/wordml" xmlns:wpg="http://schemas.microsoft.com/office/word/2010/wordprocessingGroup" xmlns:wpi="http://schemas.microsoft.com/office/word/2010/wordprocessingInk" xmlns:wne="http://schemas.microsoft.com/office/word/2006/wordml" xmlns:wps="http://schemas.microsoft.com/office/word/2010/wordprocessingShape" mc:Ignorable="w14 w15 wp14">
-  <w:abstractNum w:abstractNumId="0">
+<w:numbering xmlns:wpc="http://schemas.microsoft.com/office/word/2010/wordprocessingCanvas" xmlns:cx="http://schemas.microsoft.com/office/drawing/2014/chartex" xmlns:cx1="http://schemas.microsoft.com/office/drawing/2015/9/8/chartex" xmlns:mc="http://schemas.openxmlformats.org/markup-compatibility/2006" xmlns:o="urn:schemas-microsoft-com:office:office" xmlns:r="http://schemas.openxmlformats.org/officeDocument/2006/relationships" xmlns:m="http://schemas.openxmlformats.org/officeDocument/2006/math" xmlns:v="urn:schemas-microsoft-com:vml" xmlns:wp14="http://schemas.microsoft.com/office/word/2010/wordprocessingDrawing" xmlns:wp="http://schemas.openxmlformats.org/drawingml/2006/wordprocessingDrawing" xmlns:w10="urn:schemas-microsoft-com:office:word" xmlns:w="http://schemas.openxmlformats.org/wordprocessingml/2006/main" xmlns:w14="http://schemas.microsoft.com/office/word/2010/wordml" xmlns:w15="http://schemas.microsoft.com/office/word/2012/wordml" xmlns:w16se="http://schemas.microsoft.com/office/word/2015/wordml/symex" xmlns:wpg="http://schemas.microsoft.com/office/word/2010/wordprocessingGroup" xmlns:wpi="http://schemas.microsoft.com/office/word/2010/wordprocessingInk" xmlns:wne="http://schemas.microsoft.com/office/word/2006/wordml" xmlns:wps="http://schemas.microsoft.com/office/word/2010/wordprocessingShape" mc:Ignorable="w14 w15 w16se wp14">
+  <w:abstractNum w:abstractNumId="0" w15:restartNumberingAfterBreak="0">
     <w:nsid w:val="01AD764D"/>
     <w:multiLevelType w:val="hybridMultilevel"/>
     <w:tmpl w:val="7DA0E512"/>
@@ -8787,7 +8355,7 @@
       </w:pPr>
     </w:lvl>
   </w:abstractNum>
-  <w:abstractNum w:abstractNumId="1">
+  <w:abstractNum w:abstractNumId="1" w15:restartNumberingAfterBreak="0">
     <w:nsid w:val="046D7D0D"/>
     <w:multiLevelType w:val="multilevel"/>
     <w:tmpl w:val="67AA805A"/>
@@ -8900,7 +8468,7 @@
       </w:rPr>
     </w:lvl>
   </w:abstractNum>
-  <w:abstractNum w:abstractNumId="2">
+  <w:abstractNum w:abstractNumId="2" w15:restartNumberingAfterBreak="0">
     <w:nsid w:val="07B96E27"/>
     <w:multiLevelType w:val="hybridMultilevel"/>
     <w:tmpl w:val="63EA6CE2"/>
@@ -8989,7 +8557,7 @@
       </w:pPr>
     </w:lvl>
   </w:abstractNum>
-  <w:abstractNum w:abstractNumId="3">
+  <w:abstractNum w:abstractNumId="3" w15:restartNumberingAfterBreak="0">
     <w:nsid w:val="183D1324"/>
     <w:multiLevelType w:val="hybridMultilevel"/>
     <w:tmpl w:val="ABB851DA"/>
@@ -9078,7 +8646,7 @@
       </w:pPr>
     </w:lvl>
   </w:abstractNum>
-  <w:abstractNum w:abstractNumId="4">
+  <w:abstractNum w:abstractNumId="4" w15:restartNumberingAfterBreak="0">
     <w:nsid w:val="1A057571"/>
     <w:multiLevelType w:val="hybridMultilevel"/>
     <w:tmpl w:val="1958C72A"/>
@@ -9167,7 +8735,7 @@
       </w:pPr>
     </w:lvl>
   </w:abstractNum>
-  <w:abstractNum w:abstractNumId="5">
+  <w:abstractNum w:abstractNumId="5" w15:restartNumberingAfterBreak="0">
     <w:nsid w:val="1A184D10"/>
     <w:multiLevelType w:val="hybridMultilevel"/>
     <w:tmpl w:val="1B90D884"/>
@@ -9256,7 +8824,7 @@
       </w:pPr>
     </w:lvl>
   </w:abstractNum>
-  <w:abstractNum w:abstractNumId="6">
+  <w:abstractNum w:abstractNumId="6" w15:restartNumberingAfterBreak="0">
     <w:nsid w:val="1B9B2F09"/>
     <w:multiLevelType w:val="hybridMultilevel"/>
     <w:tmpl w:val="3FDC3FDA"/>
@@ -9342,7 +8910,7 @@
       </w:pPr>
     </w:lvl>
   </w:abstractNum>
-  <w:abstractNum w:abstractNumId="7">
+  <w:abstractNum w:abstractNumId="7" w15:restartNumberingAfterBreak="0">
     <w:nsid w:val="24120C54"/>
     <w:multiLevelType w:val="hybridMultilevel"/>
     <w:tmpl w:val="36D862C8"/>
@@ -9431,7 +8999,7 @@
       </w:pPr>
     </w:lvl>
   </w:abstractNum>
-  <w:abstractNum w:abstractNumId="8">
+  <w:abstractNum w:abstractNumId="8" w15:restartNumberingAfterBreak="0">
     <w:nsid w:val="25863F14"/>
     <w:multiLevelType w:val="hybridMultilevel"/>
     <w:tmpl w:val="D58CF932"/>
@@ -9520,7 +9088,7 @@
       </w:pPr>
     </w:lvl>
   </w:abstractNum>
-  <w:abstractNum w:abstractNumId="9">
+  <w:abstractNum w:abstractNumId="9" w15:restartNumberingAfterBreak="0">
     <w:nsid w:val="26747ADB"/>
     <w:multiLevelType w:val="hybridMultilevel"/>
     <w:tmpl w:val="85C452F8"/>
@@ -9609,7 +9177,7 @@
       </w:pPr>
     </w:lvl>
   </w:abstractNum>
-  <w:abstractNum w:abstractNumId="10">
+  <w:abstractNum w:abstractNumId="10" w15:restartNumberingAfterBreak="0">
     <w:nsid w:val="28481B7E"/>
     <w:multiLevelType w:val="hybridMultilevel"/>
     <w:tmpl w:val="87EE2668"/>
@@ -9698,7 +9266,7 @@
       </w:pPr>
     </w:lvl>
   </w:abstractNum>
-  <w:abstractNum w:abstractNumId="11">
+  <w:abstractNum w:abstractNumId="11" w15:restartNumberingAfterBreak="0">
     <w:nsid w:val="2F422FC6"/>
     <w:multiLevelType w:val="hybridMultilevel"/>
     <w:tmpl w:val="B248201A"/>
@@ -9787,7 +9355,7 @@
       </w:pPr>
     </w:lvl>
   </w:abstractNum>
-  <w:abstractNum w:abstractNumId="12">
+  <w:abstractNum w:abstractNumId="12" w15:restartNumberingAfterBreak="0">
     <w:nsid w:val="332C4F0F"/>
     <w:multiLevelType w:val="hybridMultilevel"/>
     <w:tmpl w:val="BE64ABF4"/>
@@ -9876,7 +9444,7 @@
       </w:pPr>
     </w:lvl>
   </w:abstractNum>
-  <w:abstractNum w:abstractNumId="13">
+  <w:abstractNum w:abstractNumId="13" w15:restartNumberingAfterBreak="0">
     <w:nsid w:val="35677316"/>
     <w:multiLevelType w:val="hybridMultilevel"/>
     <w:tmpl w:val="238AB6FE"/>
@@ -9965,7 +9533,7 @@
       </w:pPr>
     </w:lvl>
   </w:abstractNum>
-  <w:abstractNum w:abstractNumId="14">
+  <w:abstractNum w:abstractNumId="14" w15:restartNumberingAfterBreak="0">
     <w:nsid w:val="360A52F3"/>
     <w:multiLevelType w:val="hybridMultilevel"/>
     <w:tmpl w:val="C6B45FD2"/>
@@ -10054,7 +9622,7 @@
       </w:pPr>
     </w:lvl>
   </w:abstractNum>
-  <w:abstractNum w:abstractNumId="15">
+  <w:abstractNum w:abstractNumId="15" w15:restartNumberingAfterBreak="0">
     <w:nsid w:val="3B3F2018"/>
     <w:multiLevelType w:val="hybridMultilevel"/>
     <w:tmpl w:val="04269E0A"/>
@@ -10140,7 +9708,7 @@
       </w:pPr>
     </w:lvl>
   </w:abstractNum>
-  <w:abstractNum w:abstractNumId="16">
+  <w:abstractNum w:abstractNumId="16" w15:restartNumberingAfterBreak="0">
     <w:nsid w:val="498C53AD"/>
     <w:multiLevelType w:val="hybridMultilevel"/>
     <w:tmpl w:val="98C649C2"/>
@@ -10253,7 +9821,7 @@
       </w:rPr>
     </w:lvl>
   </w:abstractNum>
-  <w:abstractNum w:abstractNumId="17">
+  <w:abstractNum w:abstractNumId="17" w15:restartNumberingAfterBreak="0">
     <w:nsid w:val="49AF7F8D"/>
     <w:multiLevelType w:val="hybridMultilevel"/>
     <w:tmpl w:val="AFCC9D32"/>
@@ -10342,7 +9910,7 @@
       </w:pPr>
     </w:lvl>
   </w:abstractNum>
-  <w:abstractNum w:abstractNumId="18">
+  <w:abstractNum w:abstractNumId="18" w15:restartNumberingAfterBreak="0">
     <w:nsid w:val="4B7D35CC"/>
     <w:multiLevelType w:val="hybridMultilevel"/>
     <w:tmpl w:val="BAD6327A"/>
@@ -10431,7 +9999,7 @@
       </w:pPr>
     </w:lvl>
   </w:abstractNum>
-  <w:abstractNum w:abstractNumId="19">
+  <w:abstractNum w:abstractNumId="19" w15:restartNumberingAfterBreak="0">
     <w:nsid w:val="502B4AF5"/>
     <w:multiLevelType w:val="hybridMultilevel"/>
     <w:tmpl w:val="36D862C8"/>
@@ -10520,7 +10088,7 @@
       </w:pPr>
     </w:lvl>
   </w:abstractNum>
-  <w:abstractNum w:abstractNumId="20">
+  <w:abstractNum w:abstractNumId="20" w15:restartNumberingAfterBreak="0">
     <w:nsid w:val="50505DE5"/>
     <w:multiLevelType w:val="hybridMultilevel"/>
     <w:tmpl w:val="8A9CF7F4"/>
@@ -10609,7 +10177,7 @@
       </w:pPr>
     </w:lvl>
   </w:abstractNum>
-  <w:abstractNum w:abstractNumId="21">
+  <w:abstractNum w:abstractNumId="21" w15:restartNumberingAfterBreak="0">
     <w:nsid w:val="570D5279"/>
     <w:multiLevelType w:val="hybridMultilevel"/>
     <w:tmpl w:val="62AA7DF0"/>
@@ -10695,7 +10263,7 @@
       </w:pPr>
     </w:lvl>
   </w:abstractNum>
-  <w:abstractNum w:abstractNumId="22">
+  <w:abstractNum w:abstractNumId="22" w15:restartNumberingAfterBreak="0">
     <w:nsid w:val="59F25096"/>
     <w:multiLevelType w:val="hybridMultilevel"/>
     <w:tmpl w:val="99F4ABC6"/>
@@ -10784,7 +10352,7 @@
       </w:pPr>
     </w:lvl>
   </w:abstractNum>
-  <w:abstractNum w:abstractNumId="23">
+  <w:abstractNum w:abstractNumId="23" w15:restartNumberingAfterBreak="0">
     <w:nsid w:val="658B4E3B"/>
     <w:multiLevelType w:val="hybridMultilevel"/>
     <w:tmpl w:val="AD506A18"/>
@@ -10873,7 +10441,7 @@
       </w:pPr>
     </w:lvl>
   </w:abstractNum>
-  <w:abstractNum w:abstractNumId="24">
+  <w:abstractNum w:abstractNumId="24" w15:restartNumberingAfterBreak="0">
     <w:nsid w:val="70F66ABC"/>
     <w:multiLevelType w:val="hybridMultilevel"/>
     <w:tmpl w:val="06508A92"/>
@@ -10986,7 +10554,7 @@
       </w:rPr>
     </w:lvl>
   </w:abstractNum>
-  <w:abstractNum w:abstractNumId="25">
+  <w:abstractNum w:abstractNumId="25" w15:restartNumberingAfterBreak="0">
     <w:nsid w:val="71C73BD8"/>
     <w:multiLevelType w:val="hybridMultilevel"/>
     <w:tmpl w:val="D952C9F4"/>
@@ -11075,7 +10643,7 @@
       </w:pPr>
     </w:lvl>
   </w:abstractNum>
-  <w:abstractNum w:abstractNumId="26">
+  <w:abstractNum w:abstractNumId="26" w15:restartNumberingAfterBreak="0">
     <w:nsid w:val="76282E20"/>
     <w:multiLevelType w:val="multilevel"/>
     <w:tmpl w:val="5B4C0AAA"/>
@@ -11188,7 +10756,7 @@
       </w:rPr>
     </w:lvl>
   </w:abstractNum>
-  <w:abstractNum w:abstractNumId="27">
+  <w:abstractNum w:abstractNumId="27" w15:restartNumberingAfterBreak="0">
     <w:nsid w:val="79F877C9"/>
     <w:multiLevelType w:val="hybridMultilevel"/>
     <w:tmpl w:val="29AC2DEE"/>
@@ -11365,7 +10933,7 @@
 </file>
 
 <file path=word/styles.xml><?xml version="1.0" encoding="utf-8"?>
-<w:styles xmlns:mc="http://schemas.openxmlformats.org/markup-compatibility/2006" xmlns:r="http://schemas.openxmlformats.org/officeDocument/2006/relationships" xmlns:w="http://schemas.openxmlformats.org/wordprocessingml/2006/main" xmlns:w14="http://schemas.microsoft.com/office/word/2010/wordml" xmlns:w15="http://schemas.microsoft.com/office/word/2012/wordml" mc:Ignorable="w14 w15">
+<w:styles xmlns:mc="http://schemas.openxmlformats.org/markup-compatibility/2006" xmlns:r="http://schemas.openxmlformats.org/officeDocument/2006/relationships" xmlns:w="http://schemas.openxmlformats.org/wordprocessingml/2006/main" xmlns:w14="http://schemas.microsoft.com/office/word/2010/wordml" xmlns:w15="http://schemas.microsoft.com/office/word/2012/wordml" xmlns:w16se="http://schemas.microsoft.com/office/word/2015/wordml/symex" mc:Ignorable="w14 w15 w16se">
   <w:docDefaults>
     <w:rPrDefault>
       <w:rPr>
@@ -11381,7 +10949,7 @@
       </w:pPr>
     </w:pPrDefault>
   </w:docDefaults>
-  <w:latentStyles w:defLockedState="0" w:defUIPriority="99" w:defSemiHidden="0" w:defUnhideWhenUsed="0" w:defQFormat="0" w:count="380">
+  <w:latentStyles w:defLockedState="0" w:defUIPriority="99" w:defSemiHidden="0" w:defUnhideWhenUsed="0" w:defQFormat="0" w:count="371">
     <w:lsdException w:name="Normal" w:uiPriority="0" w:qFormat="1"/>
     <w:lsdException w:name="heading 1" w:uiPriority="9" w:qFormat="1"/>
     <w:lsdException w:name="heading 2" w:semiHidden="1" w:uiPriority="9" w:unhideWhenUsed="1" w:qFormat="1"/>
@@ -12024,13 +11592,6 @@
     <w:tblPr>
       <w:tblStyleRowBandSize w:val="1"/>
       <w:tblStyleColBandSize w:val="1"/>
-      <w:tblInd w:w="0" w:type="dxa"/>
-      <w:tblCellMar>
-        <w:top w:w="0" w:type="dxa"/>
-        <w:left w:w="108" w:type="dxa"/>
-        <w:bottom w:w="0" w:type="dxa"/>
-        <w:right w:w="108" w:type="dxa"/>
-      </w:tblCellMar>
     </w:tblPr>
   </w:style>
   <w:style w:type="paragraph" w:styleId="TOC1">
@@ -12485,7 +12046,6 @@
       <w:szCs w:val="21"/>
     </w:rPr>
     <w:tblPr>
-      <w:tblInd w:w="0" w:type="dxa"/>
       <w:tblBorders>
         <w:top w:val="single" w:sz="4" w:space="0" w:color="auto"/>
         <w:left w:val="single" w:sz="4" w:space="0" w:color="auto"/>
@@ -12494,12 +12054,6 @@
         <w:insideH w:val="single" w:sz="4" w:space="0" w:color="auto"/>
         <w:insideV w:val="single" w:sz="4" w:space="0" w:color="auto"/>
       </w:tblBorders>
-      <w:tblCellMar>
-        <w:top w:w="0" w:type="dxa"/>
-        <w:left w:w="108" w:type="dxa"/>
-        <w:bottom w:w="0" w:type="dxa"/>
-        <w:right w:w="108" w:type="dxa"/>
-      </w:tblCellMar>
     </w:tblPr>
   </w:style>
 </w:styles>
@@ -12771,7 +12325,7 @@
 </file>
 
 <file path=customXml/itemProps1.xml><?xml version="1.0" encoding="utf-8"?>
-<ds:datastoreItem xmlns:ds="http://schemas.openxmlformats.org/officeDocument/2006/customXml" ds:itemID="{15874988-04B0-2F47-850C-F8D3113539BF}">
+<ds:datastoreItem xmlns:ds="http://schemas.openxmlformats.org/officeDocument/2006/customXml" ds:itemID="{DE520DAA-6A40-4E87-87F7-EDD73F69455E}">
   <ds:schemaRefs>
     <ds:schemaRef ds:uri="http://schemas.openxmlformats.org/officeDocument/2006/bibliography"/>
   </ds:schemaRefs>

</xml_diff>

<commit_message>
doc: final report referencing
</commit_message>
<xml_diff>
--- a/doc/BluebrookAirport_SDI_Final/REPORT/BluebrookAirport_SDI_Report.docx
+++ b/doc/BluebrookAirport_SDI_Final/REPORT/BluebrookAirport_SDI_Report.docx
@@ -1,6 +1,6 @@
 
 <file path=word/document.xml><?xml version="1.0" encoding="utf-8"?>
-<w:document xmlns:wpc="http://schemas.microsoft.com/office/word/2010/wordprocessingCanvas" xmlns:cx="http://schemas.microsoft.com/office/drawing/2014/chartex" xmlns:cx1="http://schemas.microsoft.com/office/drawing/2015/9/8/chartex" xmlns:mc="http://schemas.openxmlformats.org/markup-compatibility/2006" xmlns:o="urn:schemas-microsoft-com:office:office" xmlns:r="http://schemas.openxmlformats.org/officeDocument/2006/relationships" xmlns:m="http://schemas.openxmlformats.org/officeDocument/2006/math" xmlns:v="urn:schemas-microsoft-com:vml" xmlns:wp14="http://schemas.microsoft.com/office/word/2010/wordprocessingDrawing" xmlns:wp="http://schemas.openxmlformats.org/drawingml/2006/wordprocessingDrawing" xmlns:w10="urn:schemas-microsoft-com:office:word" xmlns:w="http://schemas.openxmlformats.org/wordprocessingml/2006/main" xmlns:w14="http://schemas.microsoft.com/office/word/2010/wordml" xmlns:w15="http://schemas.microsoft.com/office/word/2012/wordml" xmlns:w16se="http://schemas.microsoft.com/office/word/2015/wordml/symex" xmlns:wpg="http://schemas.microsoft.com/office/word/2010/wordprocessingGroup" xmlns:wpi="http://schemas.microsoft.com/office/word/2010/wordprocessingInk" xmlns:wne="http://schemas.microsoft.com/office/word/2006/wordml" xmlns:wps="http://schemas.microsoft.com/office/word/2010/wordprocessingShape" mc:Ignorable="w14 w15 w16se wp14">
+<w:document xmlns:wpc="http://schemas.microsoft.com/office/word/2010/wordprocessingCanvas" xmlns:mo="http://schemas.microsoft.com/office/mac/office/2008/main" xmlns:mc="http://schemas.openxmlformats.org/markup-compatibility/2006" xmlns:mv="urn:schemas-microsoft-com:mac:vml" xmlns:o="urn:schemas-microsoft-com:office:office" xmlns:r="http://schemas.openxmlformats.org/officeDocument/2006/relationships" xmlns:m="http://schemas.openxmlformats.org/officeDocument/2006/math" xmlns:v="urn:schemas-microsoft-com:vml" xmlns:wp14="http://schemas.microsoft.com/office/word/2010/wordprocessingDrawing" xmlns:wp="http://schemas.openxmlformats.org/drawingml/2006/wordprocessingDrawing" xmlns:w10="urn:schemas-microsoft-com:office:word" xmlns:w="http://schemas.openxmlformats.org/wordprocessingml/2006/main" xmlns:w14="http://schemas.microsoft.com/office/word/2010/wordml" xmlns:w15="http://schemas.microsoft.com/office/word/2012/wordml" xmlns:wpg="http://schemas.microsoft.com/office/word/2010/wordprocessingGroup" xmlns:wpi="http://schemas.microsoft.com/office/word/2010/wordprocessingInk" xmlns:wne="http://schemas.microsoft.com/office/word/2006/wordml" xmlns:wps="http://schemas.microsoft.com/office/word/2010/wordprocessingShape" mc:Ignorable="w14 w15 wp14">
   <w:background w:color="FFFFFF"/>
   <w:body>
     <w:p/>
@@ -55,6 +55,7 @@
           <w:b/>
           <w:bCs/>
           <w:noProof/>
+          <w:lang w:eastAsia="en-GB"/>
         </w:rPr>
         <w:drawing>
           <wp:inline distT="0" distB="0" distL="0" distR="0" wp14:anchorId="082BE3B7" wp14:editId="16CB892C">
@@ -122,12 +123,21 @@
         </w:rPr>
         <w:t xml:space="preserve">Project Title: </w:t>
       </w:r>
+      <w:proofErr w:type="spellStart"/>
       <w:r>
         <w:rPr>
           <w:sz w:val="28"/>
           <w:szCs w:val="28"/>
         </w:rPr>
-        <w:t>Bluebrook Airport</w:t>
+        <w:t>Bluebrook</w:t>
+      </w:r>
+      <w:proofErr w:type="spellEnd"/>
+      <w:r>
+        <w:rPr>
+          <w:sz w:val="28"/>
+          <w:szCs w:val="28"/>
+        </w:rPr>
+        <w:t xml:space="preserve"> Airport</w:t>
       </w:r>
     </w:p>
     <w:p>
@@ -171,15 +181,33 @@
     </w:p>
     <w:p>
       <w:r>
-        <w:t>Paul Havelin</w:t>
-      </w:r>
+        <w:t xml:space="preserve">Paul </w:t>
+      </w:r>
+      <w:proofErr w:type="spellStart"/>
+      <w:r>
+        <w:t>Havelin</w:t>
+      </w:r>
+      <w:proofErr w:type="spellEnd"/>
       <w:r>
         <w:t xml:space="preserve"> – N0623631</w:t>
       </w:r>
     </w:p>
     <w:p>
-      <w:r>
-        <w:t>Adil Rajal Hussain</w:t>
+      <w:proofErr w:type="spellStart"/>
+      <w:r>
+        <w:t>Adil</w:t>
+      </w:r>
+      <w:proofErr w:type="spellEnd"/>
+      <w:r>
+        <w:t xml:space="preserve"> </w:t>
+      </w:r>
+      <w:proofErr w:type="spellStart"/>
+      <w:r>
+        <w:t>Rajal</w:t>
+      </w:r>
+      <w:proofErr w:type="spellEnd"/>
+      <w:r>
+        <w:t xml:space="preserve"> Hussain</w:t>
       </w:r>
       <w:r>
         <w:t xml:space="preserve"> – N0626369</w:t>
@@ -344,6 +372,11 @@
       </w:pPr>
       <w:r>
         <w:t>Passengers/Security and admin have different level of access to the system</w:t>
+      </w:r>
+    </w:p>
+    <w:p>
+      <w:r>
+        <w:t>See Table 1.</w:t>
       </w:r>
     </w:p>
     <w:tbl>
@@ -678,6 +711,8 @@
               <w:t>Assign staff to terminal</w:t>
             </w:r>
           </w:p>
+          <w:p/>
+          <w:p/>
         </w:tc>
         <w:tc>
           <w:tcPr>
@@ -700,6 +735,7 @@
           </w:tcPr>
           <w:p>
             <w:r>
+              <w:lastRenderedPageBreak/>
               <w:t>FR5</w:t>
             </w:r>
           </w:p>
@@ -723,11 +759,7 @@
               <w:pStyle w:val="NoSpacing"/>
             </w:pPr>
             <w:r>
-              <w:t xml:space="preserve">Correlate requirements 1 and 2. Generate error messages if there is an attempt to assign a runway/airport bay being used in a </w:t>
-            </w:r>
-            <w:r>
-              <w:lastRenderedPageBreak/>
-              <w:t>particular time slot.</w:t>
+              <w:t>Correlate requirements 1 and 2. Generate error messages if there is an attempt to assign a runway/airport bay being used in a particular time slot.</w:t>
             </w:r>
           </w:p>
           <w:p>
@@ -742,7 +774,6 @@
           </w:tcPr>
           <w:p>
             <w:r>
-              <w:lastRenderedPageBreak/>
               <w:t>Functional</w:t>
             </w:r>
           </w:p>
@@ -851,6 +882,9 @@
             <w:tcW w:w="1343" w:type="dxa"/>
           </w:tcPr>
           <w:p>
+            <w:pPr>
+              <w:keepNext/>
+            </w:pPr>
             <w:r>
               <w:t>Functional</w:t>
             </w:r>
@@ -858,13 +892,28 @@
         </w:tc>
       </w:tr>
     </w:tbl>
+    <w:p>
+      <w:pPr>
+        <w:pStyle w:val="Caption"/>
+      </w:pPr>
+      <w:r>
+        <w:t xml:space="preserve">Table </w:t>
+      </w:r>
+      <w:fldSimple w:instr=" SEQ Table \* ARABIC ">
+        <w:r>
+          <w:rPr>
+            <w:noProof/>
+          </w:rPr>
+          <w:t>1</w:t>
+        </w:r>
+      </w:fldSimple>
+    </w:p>
     <w:p/>
     <w:p/>
     <w:p/>
     <w:p/>
     <w:p/>
     <w:p/>
-    <w:p/>
     <w:p>
       <w:r>
         <w:br w:type="page"/>
@@ -932,13 +981,28 @@
     </w:p>
     <w:p>
       <w:r>
-        <w:t>By designing a use case diagram the system is able to be visualised and to see how interactions will be taking place between different elements. For example, you can see how the Administrator has access to very high level functions that the Customer will also be able to see once completing steps beforehand.</w:t>
-      </w:r>
-    </w:p>
-    <w:p>
+        <w:t xml:space="preserve">By designing a use case </w:t>
+      </w:r>
+      <w:proofErr w:type="gramStart"/>
+      <w:r>
+        <w:t>diagram</w:t>
+      </w:r>
+      <w:proofErr w:type="gramEnd"/>
+      <w:r>
+        <w:t xml:space="preserve"> the system is able to be visualised and to see how interactions will be taking place between different elements. For example, you can see how the Administrator has access to very high level functions that the Customer will also be able to see once completing steps beforehand.</w:t>
+      </w:r>
+      <w:r>
+        <w:t xml:space="preserve"> See Figure 1.</w:t>
+      </w:r>
+    </w:p>
+    <w:p>
+      <w:pPr>
+        <w:keepNext/>
+      </w:pPr>
       <w:r>
         <w:rPr>
           <w:noProof/>
+          <w:lang w:eastAsia="en-GB"/>
         </w:rPr>
         <w:drawing>
           <wp:inline distT="0" distB="0" distL="0" distR="0" wp14:anchorId="37B094FA" wp14:editId="674BB0D2">
@@ -990,7 +1054,25 @@
         </w:drawing>
       </w:r>
     </w:p>
-    <w:p/>
+    <w:p>
+      <w:pPr>
+        <w:pStyle w:val="Caption"/>
+      </w:pPr>
+      <w:r>
+        <w:t xml:space="preserve">Figure </w:t>
+      </w:r>
+      <w:fldSimple w:instr=" SEQ Figure \* ARABIC ">
+        <w:r>
+          <w:rPr>
+            <w:noProof/>
+          </w:rPr>
+          <w:t>1</w:t>
+        </w:r>
+      </w:fldSimple>
+      <w:r>
+        <w:t>: Use Case</w:t>
+      </w:r>
+    </w:p>
     <w:p>
       <w:r>
         <w:t xml:space="preserve">More in-depth, text-based use cases to describe this diagram can be found in appendices. </w:t>
@@ -1012,8 +1094,10 @@
         </w:rPr>
         <w:t>UML Activity/Sequence Diagrams</w:t>
       </w:r>
+      <w:bookmarkStart w:id="11" w:name="_GoBack"/>
       <w:bookmarkEnd w:id="9"/>
       <w:bookmarkEnd w:id="10"/>
+      <w:bookmarkEnd w:id="11"/>
     </w:p>
     <w:p>
       <w:r>
@@ -1021,14 +1105,18 @@
       </w:r>
     </w:p>
     <w:p>
+      <w:pPr>
+        <w:keepNext/>
+      </w:pPr>
       <w:r>
         <w:rPr>
           <w:noProof/>
+          <w:lang w:eastAsia="en-GB"/>
         </w:rPr>
         <w:drawing>
-          <wp:inline distT="0" distB="0" distL="0" distR="0" wp14:anchorId="2578CE08" wp14:editId="17B06FDD">
-            <wp:extent cx="3917541" cy="7143750"/>
-            <wp:effectExtent l="0" t="0" r="6985" b="0"/>
+          <wp:inline distT="0" distB="0" distL="0" distR="0" wp14:anchorId="2578CE08" wp14:editId="1F8C769A">
+            <wp:extent cx="3727880" cy="6797898"/>
+            <wp:effectExtent l="0" t="0" r="6350" b="9525"/>
             <wp:docPr id="6" name="Picture 6" descr="C:\Users\Joe\Desktop\Comp Sci\GitHub Repos\Software-Design-Imp\doc\2. Requirements\DatabaseSystem_SequenceDiagram1.png"/>
             <wp:cNvGraphicFramePr>
               <a:graphicFrameLocks xmlns:a="http://schemas.openxmlformats.org/drawingml/2006/main" noChangeAspect="1"/>
@@ -1058,7 +1146,7 @@
                   <pic:spPr bwMode="auto">
                     <a:xfrm>
                       <a:off x="0" y="0"/>
-                      <a:ext cx="3917541" cy="7143750"/>
+                      <a:ext cx="3729547" cy="6800938"/>
                     </a:xfrm>
                     <a:prstGeom prst="rect">
                       <a:avLst/>
@@ -1076,8 +1164,40 @@
       </w:r>
     </w:p>
     <w:p>
-      <w:bookmarkStart w:id="11" w:name="_Toc477527188"/>
-      <w:bookmarkStart w:id="12" w:name="_Toc481430549"/>
+      <w:pPr>
+        <w:pStyle w:val="Caption"/>
+      </w:pPr>
+      <w:r>
+        <w:t xml:space="preserve">Figure </w:t>
+      </w:r>
+      <w:fldSimple w:instr=" SEQ Figure \* ARABIC ">
+        <w:r>
+          <w:rPr>
+            <w:noProof/>
+          </w:rPr>
+          <w:t>2</w:t>
+        </w:r>
+      </w:fldSimple>
+      <w:r>
+        <w:t>: Sequence Diagram</w:t>
+      </w:r>
+    </w:p>
+    <w:p>
+      <w:pPr>
+        <w:rPr>
+          <w:highlight w:val="darkGreen"/>
+        </w:rPr>
+      </w:pPr>
+      <w:bookmarkStart w:id="12" w:name="_Toc477527188"/>
+      <w:bookmarkStart w:id="13" w:name="_Toc481430549"/>
+      <w:r>
+        <w:rPr>
+          <w:highlight w:val="darkGreen"/>
+        </w:rPr>
+        <w:br w:type="page"/>
+      </w:r>
+    </w:p>
+    <w:p>
       <w:r>
         <w:rPr>
           <w:highlight w:val="darkGreen"/>
@@ -1091,13 +1211,17 @@
         </w:rPr>
         <w:t>UML Class Diagrams</w:t>
       </w:r>
-      <w:bookmarkEnd w:id="11"/>
       <w:bookmarkEnd w:id="12"/>
-    </w:p>
-    <w:p>
+      <w:bookmarkEnd w:id="13"/>
+    </w:p>
+    <w:p>
+      <w:pPr>
+        <w:keepNext/>
+      </w:pPr>
       <w:r>
         <w:rPr>
           <w:noProof/>
+          <w:lang w:eastAsia="en-GB"/>
         </w:rPr>
         <w:drawing>
           <wp:inline distT="0" distB="0" distL="0" distR="0" wp14:anchorId="510BED78" wp14:editId="617E75F5">
@@ -1148,6 +1272,27 @@
           </wp:inline>
         </w:drawing>
       </w:r>
+    </w:p>
+    <w:p>
+      <w:pPr>
+        <w:pStyle w:val="Caption"/>
+      </w:pPr>
+      <w:r>
+        <w:t xml:space="preserve">Figure </w:t>
+      </w:r>
+      <w:fldSimple w:instr=" SEQ Figure \* ARABIC ">
+        <w:r>
+          <w:rPr>
+            <w:noProof/>
+          </w:rPr>
+          <w:t>3</w:t>
+        </w:r>
+      </w:fldSimple>
+      <w:r>
+        <w:t>: Class Diagram</w:t>
+      </w:r>
+    </w:p>
+    <w:p>
       <w:r>
         <w:br w:type="page"/>
       </w:r>
@@ -1158,8 +1303,8 @@
           <w:highlight w:val="darkGreen"/>
         </w:rPr>
       </w:pPr>
-      <w:bookmarkStart w:id="13" w:name="_Toc477527189"/>
-      <w:bookmarkStart w:id="14" w:name="_Toc481430550"/>
+      <w:bookmarkStart w:id="14" w:name="_Toc477527189"/>
+      <w:bookmarkStart w:id="15" w:name="_Toc481430550"/>
       <w:r>
         <w:rPr>
           <w:highlight w:val="darkGreen"/>
@@ -1173,8 +1318,8 @@
         </w:rPr>
         <w:t>Approach</w:t>
       </w:r>
-      <w:bookmarkEnd w:id="13"/>
       <w:bookmarkEnd w:id="14"/>
+      <w:bookmarkEnd w:id="15"/>
     </w:p>
     <w:p>
       <w:r>
@@ -1186,7 +1331,13 @@
     </w:p>
     <w:p>
       <w:r>
-        <w:t xml:space="preserve">Methodologies are methods which are used to carry out projects and manage development teams in the IT industry. Many different mythologies fall under the agile mythology category. The main difference between agile methodologies and more traditional mythologies (Waterfall for example).  Unlike waterfall model, agile mythologies follow a sequential approach which gives us room to change the requirements of the projects if we were to decide to aim for higher grades during the project. </w:t>
+        <w:t>Methodologies are methods which are used to carry out projects and manage development teams in the IT industry. Many different mythologies fall under the agile mythology category. The main difference between agile methodologies and more traditional mythologies (Waterfall for example).  Unlike waterfall model, agile mythologies follow a sequential approach</w:t>
+      </w:r>
+      <w:r>
+        <w:t xml:space="preserve"> (see Figure 4)</w:t>
+      </w:r>
+      <w:r>
+        <w:t xml:space="preserve"> which gives us room to change the requirements of the projects if we were to decide to aim for higher grades during the project. </w:t>
       </w:r>
     </w:p>
     <w:p>
@@ -1211,15 +1362,13 @@
     </w:p>
     <w:p>
       <w:pPr>
+        <w:keepNext/>
         <w:jc w:val="center"/>
-        <w:rPr>
-          <w:b/>
-          <w:bCs/>
-        </w:rPr>
       </w:pPr>
       <w:r>
         <w:rPr>
           <w:noProof/>
+          <w:lang w:eastAsia="en-GB"/>
         </w:rPr>
         <w:drawing>
           <wp:inline distT="0" distB="0" distL="0" distR="0" wp14:anchorId="6A072465" wp14:editId="53740AF9">
@@ -1260,6 +1409,30 @@
     </w:p>
     <w:p>
       <w:pPr>
+        <w:pStyle w:val="Caption"/>
+        <w:jc w:val="center"/>
+        <w:rPr>
+          <w:b/>
+          <w:bCs/>
+        </w:rPr>
+      </w:pPr>
+      <w:r>
+        <w:t xml:space="preserve">Figure </w:t>
+      </w:r>
+      <w:fldSimple w:instr=" SEQ Figure \* ARABIC ">
+        <w:r>
+          <w:rPr>
+            <w:noProof/>
+          </w:rPr>
+          <w:t>4</w:t>
+        </w:r>
+      </w:fldSimple>
+      <w:r>
+        <w:t>: Agile Scrum Diagram</w:t>
+      </w:r>
+    </w:p>
+    <w:p>
+      <w:pPr>
         <w:rPr>
           <w:highlight w:val="darkGreen"/>
         </w:rPr>
@@ -1380,8 +1553,30 @@
         <w:rPr>
           <w:highlight w:val="darkGreen"/>
         </w:rPr>
-        <w:t>. MosCow Anlaysis</w:t>
-      </w:r>
+        <w:t xml:space="preserve">. </w:t>
+      </w:r>
+      <w:proofErr w:type="spellStart"/>
+      <w:r>
+        <w:rPr>
+          <w:highlight w:val="darkGreen"/>
+        </w:rPr>
+        <w:t>MosCow</w:t>
+      </w:r>
+      <w:proofErr w:type="spellEnd"/>
+      <w:r>
+        <w:rPr>
+          <w:highlight w:val="darkGreen"/>
+        </w:rPr>
+        <w:t xml:space="preserve"> </w:t>
+      </w:r>
+      <w:proofErr w:type="spellStart"/>
+      <w:r>
+        <w:rPr>
+          <w:highlight w:val="darkGreen"/>
+        </w:rPr>
+        <w:t>Anlaysis</w:t>
+      </w:r>
+      <w:proofErr w:type="spellEnd"/>
     </w:p>
     <w:tbl>
       <w:tblPr>
@@ -1673,11 +1868,30 @@
           <w:tcPr>
             <w:tcW w:w="1860" w:type="dxa"/>
           </w:tcPr>
-          <w:p/>
+          <w:p>
+            <w:pPr>
+              <w:keepNext/>
+            </w:pPr>
+          </w:p>
         </w:tc>
       </w:tr>
     </w:tbl>
-    <w:p/>
+    <w:p>
+      <w:pPr>
+        <w:pStyle w:val="Caption"/>
+      </w:pPr>
+      <w:r>
+        <w:t xml:space="preserve">Table </w:t>
+      </w:r>
+      <w:fldSimple w:instr=" SEQ Table \* ARABIC ">
+        <w:r>
+          <w:rPr>
+            <w:noProof/>
+          </w:rPr>
+          <w:t>2</w:t>
+        </w:r>
+      </w:fldSimple>
+    </w:p>
     <w:p>
       <w:pPr>
         <w:rPr>
@@ -1708,12 +1922,36 @@
     </w:p>
     <w:p>
       <w:r>
-        <w:t>The Bluebrook Airport system utilises an object-oriented approach in its code design. The entire concept of the program revolves around objects interacting with one another, such as users, flights and planes, making object-orientated programming ideal and efficient. Additionally, in a system like an airport booking system, maintainability is something that should always be thought about as the travel industry evolves and object-oriented design lends itself very well to this – adding functionality to objects is a much easier process than going through a procedural based program.</w:t>
-      </w:r>
-    </w:p>
-    <w:p>
-      <w:r>
-        <w:t>One useful feature of object-oriented programming is inheritance, which is something that has been utilised with the User class. There are several methods that all users should be able to perform, such as update their details, but additionally each different type of user will have different methods that they want to invoke. For example, regular accounts exclusively would want to view their flight details and their frequent flier points whereas staff accounts would want to be able to print off flight chart details and manually override flight details if required. None of these things should be accessed by the other class, which means we can make use of inheritance to make two subclasses, UserRegular and UserStaff. This is flexible and helps with maintenance, as we can make specific user subclasses for each staff role to allow them to do perform their own methods without having to rewrite all the shared methods inherited from the User class individually.</w:t>
+        <w:t xml:space="preserve">The </w:t>
+      </w:r>
+      <w:proofErr w:type="spellStart"/>
+      <w:r>
+        <w:t>Bluebrook</w:t>
+      </w:r>
+      <w:proofErr w:type="spellEnd"/>
+      <w:r>
+        <w:t xml:space="preserve"> Airport system utilises an object-oriented approach in its code design. The entire concept of the program revolves around objects interacting with one another, such as users, flights and planes, making object-orientated programming ideal and efficient. Additionally, in a system like an airport booking system, maintainability is something that should always be thought about as the travel industry evolves and object-oriented design lends itself very well to this – adding functionality to objects is a much easier process than going through a procedural based program.</w:t>
+      </w:r>
+    </w:p>
+    <w:p>
+      <w:r>
+        <w:t xml:space="preserve">One useful feature of object-oriented programming is inheritance, which is something that has been utilised with the User class. There are several methods that all users should be able to perform, such as update their details, but additionally each different type of user will have different methods that they want to invoke. For example, regular accounts exclusively would want to view their flight details and their frequent flier points whereas staff accounts would want to be able to print off flight chart details and manually override flight details if required. None of these things should be accessed by the other class, which means we can make use of inheritance to make two subclasses, </w:t>
+      </w:r>
+      <w:proofErr w:type="spellStart"/>
+      <w:r>
+        <w:t>UserRegular</w:t>
+      </w:r>
+      <w:proofErr w:type="spellEnd"/>
+      <w:r>
+        <w:t xml:space="preserve"> and </w:t>
+      </w:r>
+      <w:proofErr w:type="spellStart"/>
+      <w:r>
+        <w:t>UserStaff</w:t>
+      </w:r>
+      <w:proofErr w:type="spellEnd"/>
+      <w:r>
+        <w:t>. This is flexible and helps with maintenance, as we can make specific user subclasses for each staff role to allow them to do perform their own methods without having to rewrite all the shared methods inherited from the User class individually.</w:t>
       </w:r>
     </w:p>
     <w:p>
@@ -1727,8 +1965,8 @@
           <w:highlight w:val="darkGreen"/>
         </w:rPr>
       </w:pPr>
-      <w:bookmarkStart w:id="15" w:name="_Toc477527190"/>
-      <w:bookmarkStart w:id="16" w:name="_Toc481430551"/>
+      <w:bookmarkStart w:id="16" w:name="_Toc477527190"/>
+      <w:bookmarkStart w:id="17" w:name="_Toc481430551"/>
       <w:r>
         <w:rPr>
           <w:highlight w:val="darkGreen"/>
@@ -1756,8 +1994,8 @@
         </w:rPr>
         <w:t>SDLC</w:t>
       </w:r>
-      <w:bookmarkEnd w:id="15"/>
       <w:bookmarkEnd w:id="16"/>
+      <w:bookmarkEnd w:id="17"/>
     </w:p>
     <w:p>
       <w:r>
@@ -1765,10 +2003,14 @@
       </w:r>
     </w:p>
     <w:p>
-      <w:bookmarkStart w:id="17" w:name="_Toc477527191"/>
+      <w:pPr>
+        <w:keepNext/>
+      </w:pPr>
+      <w:bookmarkStart w:id="18" w:name="_Toc477527191"/>
       <w:r>
         <w:rPr>
           <w:noProof/>
+          <w:lang w:eastAsia="en-GB"/>
         </w:rPr>
         <w:drawing>
           <wp:inline distT="0" distB="0" distL="0" distR="0" wp14:anchorId="27AB1E81" wp14:editId="39DE58EC">
@@ -1809,6 +2051,25 @@
     </w:p>
     <w:p>
       <w:pPr>
+        <w:pStyle w:val="Caption"/>
+      </w:pPr>
+      <w:r>
+        <w:t xml:space="preserve">Figure </w:t>
+      </w:r>
+      <w:fldSimple w:instr=" SEQ Figure \* ARABIC ">
+        <w:r>
+          <w:rPr>
+            <w:noProof/>
+          </w:rPr>
+          <w:t>5</w:t>
+        </w:r>
+      </w:fldSimple>
+      <w:r>
+        <w:t xml:space="preserve"> - Gantt Chart</w:t>
+      </w:r>
+    </w:p>
+    <w:p>
+      <w:pPr>
         <w:rPr>
           <w:rFonts w:eastAsiaTheme="majorEastAsia" w:cstheme="majorBidi"/>
           <w:color w:val="262626" w:themeColor="text1" w:themeTint="D9"/>
@@ -1824,7 +2085,7 @@
       </w:r>
     </w:p>
     <w:p>
-      <w:bookmarkStart w:id="18" w:name="_Toc481430552"/>
+      <w:bookmarkStart w:id="19" w:name="_Toc481430552"/>
       <w:r>
         <w:rPr>
           <w:highlight w:val="darkGreen"/>
@@ -1844,21 +2105,71 @@
         </w:rPr>
         <w:t>Data Structure</w:t>
       </w:r>
-      <w:bookmarkEnd w:id="17"/>
       <w:bookmarkEnd w:id="18"/>
-    </w:p>
-    <w:p>
-      <w:r>
-        <w:t>The chosen data structure for the Bluebrook Airport System is a linear structure; a queue. The purpose of a queue is to organise data is a First In, First Out (FIFO) structure. This is implemented in the flight time board, which will display the current system time, the flight ID, flight locations, terminal number, departure time and current system time. There is a fixed amount of flights displayed on screen at one time, previously sorted in the system by departure time. The system/current time exceeds the time on the lowest sorted time, the time dequeues from the timeboard and the row is hidden from the time board, as this happens a later time, previously not displayed will be enqueued on the time board. The process loops throughout the day until all flights for that day have departed the airport.</w:t>
+      <w:bookmarkEnd w:id="19"/>
+    </w:p>
+    <w:p>
+      <w:r>
+        <w:t xml:space="preserve">The chosen data structure for the </w:t>
+      </w:r>
+      <w:proofErr w:type="spellStart"/>
+      <w:r>
+        <w:t>Bluebrook</w:t>
+      </w:r>
+      <w:proofErr w:type="spellEnd"/>
+      <w:r>
+        <w:t xml:space="preserve"> Airport System is a linear structure; a queue. The purpose of a queue is to organise data is a First </w:t>
+      </w:r>
+      <w:proofErr w:type="gramStart"/>
+      <w:r>
+        <w:t>In</w:t>
+      </w:r>
+      <w:proofErr w:type="gramEnd"/>
+      <w:r>
+        <w:t>, First Out (FIFO) structure</w:t>
+      </w:r>
+      <w:r>
+        <w:t xml:space="preserve"> (see Table 3)</w:t>
+      </w:r>
+      <w:r>
+        <w:t xml:space="preserve">. This is implemented in the flight time board, which will display the current system time, the flight ID, flight locations, terminal number, departure time and current system time. There is a fixed amount of flights displayed on screen at one time, previously sorted in the system by departure time. The system/current time exceeds the time on the lowest sorted time, the time </w:t>
+      </w:r>
+      <w:proofErr w:type="spellStart"/>
+      <w:r>
+        <w:t>dequeues</w:t>
+      </w:r>
+      <w:proofErr w:type="spellEnd"/>
+      <w:r>
+        <w:t xml:space="preserve"> from the </w:t>
+      </w:r>
+      <w:proofErr w:type="spellStart"/>
+      <w:r>
+        <w:t>timeboard</w:t>
+      </w:r>
+      <w:proofErr w:type="spellEnd"/>
+      <w:r>
+        <w:t xml:space="preserve"> and the row is hidden from the time board, as this happens a later time, previously not displayed will be </w:t>
+      </w:r>
+      <w:proofErr w:type="spellStart"/>
+      <w:r>
+        <w:t>enqueued</w:t>
+      </w:r>
+      <w:proofErr w:type="spellEnd"/>
+      <w:r>
+        <w:t xml:space="preserve"> on the time board. The process loops throughout the day until all flights for that day have departed the airport.</w:t>
       </w:r>
       <w:r>
         <w:br/>
       </w:r>
     </w:p>
     <w:p>
+      <w:pPr>
+        <w:keepNext/>
+      </w:pPr>
       <w:r>
         <w:rPr>
           <w:noProof/>
+          <w:lang w:eastAsia="en-GB"/>
         </w:rPr>
         <w:drawing>
           <wp:inline distT="0" distB="0" distL="0" distR="0" wp14:anchorId="71E3C318" wp14:editId="6C3731BD">
@@ -1898,7 +2209,23 @@
       </w:r>
     </w:p>
     <w:p>
-      <w:bookmarkStart w:id="19" w:name="_Toc477527192"/>
+      <w:pPr>
+        <w:pStyle w:val="Caption"/>
+      </w:pPr>
+      <w:r>
+        <w:t xml:space="preserve">Table </w:t>
+      </w:r>
+      <w:fldSimple w:instr=" SEQ Table \* ARABIC ">
+        <w:r>
+          <w:rPr>
+            <w:noProof/>
+          </w:rPr>
+          <w:t>3</w:t>
+        </w:r>
+      </w:fldSimple>
+    </w:p>
+    <w:p>
+      <w:bookmarkStart w:id="20" w:name="_Toc477527192"/>
     </w:p>
     <w:p>
       <w:pPr>
@@ -1926,7 +2253,23 @@
         <w:t>Speed</w:t>
       </w:r>
       <w:r>
-        <w:t xml:space="preserve"> – queue are quick to implement, use and maintain as there is only two main stages to organising the data (enqueuer/dequeuer).</w:t>
+        <w:t xml:space="preserve"> – queue are quick to implement, use and maintain as there is only two main stages to organising the data (</w:t>
+      </w:r>
+      <w:proofErr w:type="spellStart"/>
+      <w:r>
+        <w:t>enqueuer</w:t>
+      </w:r>
+      <w:proofErr w:type="spellEnd"/>
+      <w:r>
+        <w:t>/</w:t>
+      </w:r>
+      <w:proofErr w:type="spellStart"/>
+      <w:r>
+        <w:t>dequeuer</w:t>
+      </w:r>
+      <w:proofErr w:type="spellEnd"/>
+      <w:r>
+        <w:t>).</w:t>
       </w:r>
       <w:r>
         <w:br/>
@@ -1985,7 +2328,15 @@
         <w:t>Sorting</w:t>
       </w:r>
       <w:r>
-        <w:t xml:space="preserve"> – Before the data can be put in the queue, it must be sorted first, in the case of the Bluebrook airport system, data must be sorted by time closest to system time.</w:t>
+        <w:t xml:space="preserve"> – Before the data can be put in the queue, it must be sorted first, in the case of the </w:t>
+      </w:r>
+      <w:proofErr w:type="spellStart"/>
+      <w:r>
+        <w:t>Bluebrook</w:t>
+      </w:r>
+      <w:proofErr w:type="spellEnd"/>
+      <w:r>
+        <w:t xml:space="preserve"> airport system, data must be sorted by time closest to system time.</w:t>
       </w:r>
       <w:r>
         <w:br/>
@@ -2028,7 +2379,7 @@
       </w:r>
     </w:p>
     <w:p>
-      <w:bookmarkStart w:id="20" w:name="_Toc481430553"/>
+      <w:bookmarkStart w:id="21" w:name="_Toc481430553"/>
       <w:r>
         <w:rPr>
           <w:highlight w:val="darkGreen"/>
@@ -2042,14 +2393,14 @@
         </w:rPr>
         <w:t xml:space="preserve">. </w:t>
       </w:r>
-      <w:bookmarkEnd w:id="19"/>
+      <w:bookmarkEnd w:id="20"/>
       <w:r>
         <w:rPr>
           <w:highlight w:val="darkGreen"/>
         </w:rPr>
         <w:t>Algorithms</w:t>
       </w:r>
-      <w:bookmarkEnd w:id="20"/>
+      <w:bookmarkEnd w:id="21"/>
     </w:p>
     <w:p>
       <w:r>
@@ -2057,7 +2408,7 @@
       </w:r>
     </w:p>
     <w:p>
-      <w:bookmarkStart w:id="21" w:name="_Toc481430554"/>
+      <w:bookmarkStart w:id="22" w:name="_Toc481430554"/>
       <w:r>
         <w:rPr>
           <w:highlight w:val="darkGreen"/>
@@ -2070,18 +2421,48 @@
         </w:rPr>
         <w:t>.1. Searching Algorithm</w:t>
       </w:r>
-      <w:bookmarkEnd w:id="21"/>
-    </w:p>
-    <w:p>
-      <w:r>
-        <w:t>For the implementation of a searching algorithm into the Bluebrook Airport system, the chosen algorithm is a Binary Search Tree.  The purpose of using a searching algorithm in the system is to search for data within the system. Data can include flight data, plane data and customer data, staff rotas.</w:t>
+      <w:bookmarkEnd w:id="22"/>
+    </w:p>
+    <w:p>
+      <w:r>
+        <w:t xml:space="preserve">For the implementation of a searching algorithm into the </w:t>
+      </w:r>
+      <w:proofErr w:type="spellStart"/>
+      <w:r>
+        <w:t>Bluebrook</w:t>
+      </w:r>
+      <w:proofErr w:type="spellEnd"/>
+      <w:r>
+        <w:t xml:space="preserve"> Airport system, the chosen algorithm is a Binary Search Tree</w:t>
+      </w:r>
+      <w:r>
+        <w:t xml:space="preserve"> (figure 6)</w:t>
+      </w:r>
+      <w:r>
+        <w:t>.  The purpose of using a searching algorithm in the system is to search for data within the system. Data can include flight data, plane data and customer data, staff rotas.</w:t>
       </w:r>
       <w:r>
         <w:br/>
       </w:r>
       <w:r>
         <w:br/>
-        <w:t>Each vertex has each 0, 1 or 2 branches, which holds a record/key. At each vertex, smaller keys than the vertex are added to a subtree on the left, larger or equal keys are added to the subtree on the right.</w:t>
+        <w:t xml:space="preserve">Each vertex has each 0, 1 or 2 branches, which holds a record/key. At each vertex, smaller keys than the vertex are added to a </w:t>
+      </w:r>
+      <w:proofErr w:type="spellStart"/>
+      <w:r>
+        <w:t>subtree</w:t>
+      </w:r>
+      <w:proofErr w:type="spellEnd"/>
+      <w:r>
+        <w:t xml:space="preserve"> on the left, larger or equal keys are added to the </w:t>
+      </w:r>
+      <w:proofErr w:type="spellStart"/>
+      <w:r>
+        <w:t>subtree</w:t>
+      </w:r>
+      <w:proofErr w:type="spellEnd"/>
+      <w:r>
+        <w:t xml:space="preserve"> on the right.</w:t>
       </w:r>
     </w:p>
     <w:p>
@@ -2160,16 +2541,15 @@
       </w:r>
     </w:p>
     <w:p>
-      <w:r>
-        <w:t>An example can be seen below in this diagram:</w:t>
-      </w:r>
-    </w:p>
-    <w:p>
-      <w:bookmarkStart w:id="22" w:name="_Toc481430555"/>
+      <w:pPr>
+        <w:keepNext/>
+      </w:pPr>
+      <w:bookmarkStart w:id="23" w:name="_Toc481430555"/>
       <w:r>
         <w:rPr>
           <w:rStyle w:val="Heading2Char"/>
           <w:noProof/>
+          <w:lang w:eastAsia="en-GB"/>
         </w:rPr>
         <w:drawing>
           <wp:inline distT="0" distB="0" distL="0" distR="0" wp14:anchorId="6F4A95BF" wp14:editId="4CB0D7B3">
@@ -2220,7 +2600,23 @@
           </wp:inline>
         </w:drawing>
       </w:r>
-      <w:bookmarkEnd w:id="22"/>
+      <w:bookmarkEnd w:id="23"/>
+    </w:p>
+    <w:p>
+      <w:pPr>
+        <w:pStyle w:val="Caption"/>
+      </w:pPr>
+      <w:r>
+        <w:t xml:space="preserve">Figure </w:t>
+      </w:r>
+      <w:fldSimple w:instr=" SEQ Figure \* ARABIC ">
+        <w:r>
+          <w:rPr>
+            <w:noProof/>
+          </w:rPr>
+          <w:t>6</w:t>
+        </w:r>
+      </w:fldSimple>
     </w:p>
     <w:p>
       <w:r>
@@ -2240,7 +2636,7 @@
         </w:rPr>
         <w:br/>
       </w:r>
-      <w:bookmarkStart w:id="23" w:name="_Toc481430556"/>
+      <w:bookmarkStart w:id="24" w:name="_Toc481430556"/>
     </w:p>
     <w:p>
       <w:r>
@@ -2261,11 +2657,19 @@
         </w:rPr>
         <w:t>.2. Sorting Algorithm</w:t>
       </w:r>
-      <w:bookmarkEnd w:id="23"/>
-    </w:p>
-    <w:p>
-      <w:r>
-        <w:t>For the implementation of a sorting algorithm into the Bluebrook Airport system, the chosen algorithm is Quicksort.  The purpose of using a sorting algorithm in the system is to sort all flight times in order of earliest, this is essential for the time board as all flight times are added to the queue data structure for the time board.</w:t>
+      <w:bookmarkEnd w:id="24"/>
+    </w:p>
+    <w:p>
+      <w:r>
+        <w:t xml:space="preserve">For the implementation of a sorting algorithm into the </w:t>
+      </w:r>
+      <w:proofErr w:type="spellStart"/>
+      <w:r>
+        <w:t>Bluebrook</w:t>
+      </w:r>
+      <w:proofErr w:type="spellEnd"/>
+      <w:r>
+        <w:t xml:space="preserve"> Airport system, the chosen algorithm is Quicksort.  The purpose of using a sorting algorithm in the system is to sort all flight times in order of earliest, this is essential for the time board as all flight times are added to the queue data structure for the time board.</w:t>
       </w:r>
     </w:p>
     <w:p>
@@ -2332,8 +2736,8 @@
           <w:highlight w:val="darkGreen"/>
         </w:rPr>
       </w:pPr>
-      <w:bookmarkStart w:id="24" w:name="_Toc477527193"/>
-      <w:bookmarkStart w:id="25" w:name="_Toc481430557"/>
+      <w:bookmarkStart w:id="25" w:name="_Toc477527193"/>
+      <w:bookmarkStart w:id="26" w:name="_Toc481430557"/>
       <w:r>
         <w:rPr>
           <w:highlight w:val="darkGreen"/>
@@ -2347,8 +2751,8 @@
         </w:rPr>
         <w:t>Implementation</w:t>
       </w:r>
-      <w:bookmarkEnd w:id="24"/>
       <w:bookmarkEnd w:id="25"/>
+      <w:bookmarkEnd w:id="26"/>
     </w:p>
     <w:p>
       <w:r>
@@ -2394,7 +2798,15 @@
     </w:p>
     <w:p>
       <w:r>
-        <w:t>Once we are ready to upload our assignment, we will use test cases to go through the functions of our system and see if they work as they are intended; if they are not we will attempt to fix them before the final upload. Test plan cases will consist of 5 columns (Test No, Test Name, How we tested the feature, did it work? And if it did not work, how we fixed it) this testing process will help us determine if certain features work as intended.</w:t>
+        <w:t xml:space="preserve">Once we are ready to upload our assignment, we will use test cases to go through the functions of our system and see if they work as they are intended; if they are not we will attempt to fix them before the final upload. Test plan cases will consist of 5 columns (Test No, Test Name, </w:t>
+      </w:r>
+      <w:proofErr w:type="gramStart"/>
+      <w:r>
+        <w:t>How</w:t>
+      </w:r>
+      <w:proofErr w:type="gramEnd"/>
+      <w:r>
+        <w:t xml:space="preserve"> we tested the feature, did it work? And if it did not work, how we fixed it) this testing process will help us determine if certain features work as intended.</w:t>
       </w:r>
     </w:p>
     <w:p>
@@ -2437,8 +2849,6 @@
           <w:highlight w:val="darkGreen"/>
         </w:rPr>
       </w:pPr>
-      <w:bookmarkStart w:id="26" w:name="_GoBack"/>
-      <w:bookmarkEnd w:id="26"/>
       <w:r>
         <w:rPr>
           <w:highlight w:val="darkGreen"/>
@@ -2469,7 +2879,15 @@
     </w:p>
     <w:p>
       <w:r>
-        <w:t>The purpose of patterns in the Bluebrook Airport system is to make the programming easier to understand, fix bugs, ensure future errors.</w:t>
+        <w:t xml:space="preserve">The purpose of patterns in the </w:t>
+      </w:r>
+      <w:proofErr w:type="spellStart"/>
+      <w:r>
+        <w:t>Bluebrook</w:t>
+      </w:r>
+      <w:proofErr w:type="spellEnd"/>
+      <w:r>
+        <w:t xml:space="preserve"> Airport system is to make the programming easier to understand, fix bugs, ensure future errors.</w:t>
       </w:r>
       <w:r>
         <w:br/>
@@ -2517,8 +2935,30 @@
           <w:color w:val="00B050"/>
         </w:rPr>
         <w:br/>
-        <w:t>Functions used: AddBooking / GetCustomerInfo</w:t>
-      </w:r>
+        <w:t xml:space="preserve">Functions used: </w:t>
+      </w:r>
+      <w:proofErr w:type="spellStart"/>
+      <w:r>
+        <w:rPr>
+          <w:color w:val="00B050"/>
+        </w:rPr>
+        <w:t>AddBooking</w:t>
+      </w:r>
+      <w:proofErr w:type="spellEnd"/>
+      <w:r>
+        <w:rPr>
+          <w:color w:val="00B050"/>
+        </w:rPr>
+        <w:t xml:space="preserve"> / </w:t>
+      </w:r>
+      <w:proofErr w:type="spellStart"/>
+      <w:r>
+        <w:rPr>
+          <w:color w:val="00B050"/>
+        </w:rPr>
+        <w:t>GetCustomerInfo</w:t>
+      </w:r>
+      <w:proofErr w:type="spellEnd"/>
       <w:r>
         <w:rPr>
           <w:color w:val="00B050"/>
@@ -2619,21 +3059,35 @@
             <w:pPr>
               <w:pStyle w:val="NoSpacing"/>
             </w:pPr>
+            <w:proofErr w:type="spellStart"/>
             <w:r>
               <w:t>cFirstName</w:t>
             </w:r>
+            <w:proofErr w:type="spellEnd"/>
             <w:r>
               <w:br/>
+            </w:r>
+            <w:proofErr w:type="spellStart"/>
+            <w:r>
               <w:t>cLastName</w:t>
             </w:r>
+            <w:proofErr w:type="spellEnd"/>
             <w:r>
               <w:br/>
+            </w:r>
+            <w:proofErr w:type="spellStart"/>
+            <w:r>
               <w:t>cPhoneNo</w:t>
             </w:r>
+            <w:proofErr w:type="spellEnd"/>
             <w:r>
               <w:br/>
+            </w:r>
+            <w:proofErr w:type="spellStart"/>
+            <w:r>
               <w:t>cEmail</w:t>
             </w:r>
+            <w:proofErr w:type="spellEnd"/>
           </w:p>
           <w:p>
             <w:pPr>
@@ -2649,21 +3103,35 @@
             <w:pPr>
               <w:pStyle w:val="NoSpacing"/>
             </w:pPr>
+            <w:proofErr w:type="spellStart"/>
             <w:r>
               <w:t>bBookingNo</w:t>
             </w:r>
+            <w:proofErr w:type="spellEnd"/>
             <w:r>
               <w:br/>
+            </w:r>
+            <w:proofErr w:type="spellStart"/>
+            <w:r>
               <w:t>bSeats</w:t>
             </w:r>
+            <w:proofErr w:type="spellEnd"/>
             <w:r>
               <w:br/>
+            </w:r>
+            <w:proofErr w:type="spellStart"/>
+            <w:r>
               <w:t>bFlightNo</w:t>
             </w:r>
+            <w:proofErr w:type="spellEnd"/>
             <w:r>
               <w:br/>
+            </w:r>
+            <w:proofErr w:type="spellStart"/>
+            <w:r>
               <w:t>bFlightName</w:t>
             </w:r>
+            <w:proofErr w:type="spellEnd"/>
             <w:r>
               <w:br/>
             </w:r>
@@ -2676,28 +3144,59 @@
           <w:p>
             <w:pPr>
               <w:pStyle w:val="NoSpacing"/>
-            </w:pPr>
+              <w:keepNext/>
+            </w:pPr>
+            <w:proofErr w:type="spellStart"/>
             <w:r>
               <w:t>pCapacity</w:t>
             </w:r>
+            <w:proofErr w:type="spellEnd"/>
             <w:r>
               <w:br/>
+            </w:r>
+            <w:proofErr w:type="spellStart"/>
+            <w:r>
               <w:t>pStatus</w:t>
             </w:r>
+            <w:proofErr w:type="spellEnd"/>
             <w:r>
               <w:br/>
+            </w:r>
+            <w:proofErr w:type="spellStart"/>
+            <w:r>
               <w:t>pMileage</w:t>
             </w:r>
+            <w:proofErr w:type="spellEnd"/>
             <w:r>
               <w:br/>
+            </w:r>
+            <w:proofErr w:type="spellStart"/>
+            <w:r>
               <w:t>pTerminal</w:t>
             </w:r>
+            <w:proofErr w:type="spellEnd"/>
           </w:p>
         </w:tc>
       </w:tr>
     </w:tbl>
     <w:p>
       <w:pPr>
+        <w:pStyle w:val="Caption"/>
+      </w:pPr>
+      <w:r>
+        <w:t xml:space="preserve">Table </w:t>
+      </w:r>
+      <w:fldSimple w:instr=" SEQ Table \* ARABIC ">
+        <w:r>
+          <w:rPr>
+            <w:noProof/>
+          </w:rPr>
+          <w:t>4</w:t>
+        </w:r>
+      </w:fldSimple>
+    </w:p>
+    <w:p>
+      <w:pPr>
         <w:pStyle w:val="NoSpacing"/>
       </w:pPr>
       <w:r>
@@ -2761,7 +3260,11 @@
       </w:r>
       <w:r>
         <w:br/>
-        <w:t>The purpose of using functions within private classes is to add security to the program, in which only the current private class will have access to a specific function such as admin functions cannot be used by staff or regular customers.</w:t>
+        <w:t xml:space="preserve">The purpose of using functions within private classes is to add security to the program, in which only the current private class will have access to a specific function such as admin functions cannot be </w:t>
+      </w:r>
+      <w:r>
+        <w:lastRenderedPageBreak/>
+        <w:t>used by staff or regular customers.</w:t>
       </w:r>
       <w:r>
         <w:br/>
@@ -2773,7 +3276,6 @@
         <w:rPr>
           <w:b/>
         </w:rPr>
-        <w:lastRenderedPageBreak/>
         <w:t>Protected</w:t>
       </w:r>
       <w:r>
@@ -2799,7 +3301,31 @@
         <w:br/>
       </w:r>
       <w:r>
-        <w:t>void functions are used throughout the Bluebrook Airport, they are unique functions which do not return a value,  they are defined as camelCase using verbs as they are performing an action within the system such as the ‘createXML’ function, which is used create an xml file for the customer data to be stored in.</w:t>
+        <w:t xml:space="preserve">void functions are used throughout the </w:t>
+      </w:r>
+      <w:proofErr w:type="spellStart"/>
+      <w:r>
+        <w:t>Bluebrook</w:t>
+      </w:r>
+      <w:proofErr w:type="spellEnd"/>
+      <w:r>
+        <w:t xml:space="preserve"> Airport, they are unique functions which do not return a value,  they are defined as </w:t>
+      </w:r>
+      <w:proofErr w:type="spellStart"/>
+      <w:r>
+        <w:t>camelCase</w:t>
+      </w:r>
+      <w:proofErr w:type="spellEnd"/>
+      <w:r>
+        <w:t xml:space="preserve"> using verbs as they are performing an action within the system such as the ‘</w:t>
+      </w:r>
+      <w:proofErr w:type="spellStart"/>
+      <w:r>
+        <w:t>createXML</w:t>
+      </w:r>
+      <w:proofErr w:type="spellEnd"/>
+      <w:r>
+        <w:t>’ function, which is used create an xml file for the customer data to be stored in.</w:t>
       </w:r>
     </w:p>
     <w:p>
@@ -2817,7 +3343,15 @@
       </w:r>
       <w:r>
         <w:br/>
-        <w:t>Pre-processor directives are either defined in the C++ properites for the project or using a #define at the top of the program using #define followed by the directives in capitals. An example of this is the /////// directive in the /////// section of the system.</w:t>
+        <w:t xml:space="preserve">Pre-processor directives are either defined in the C++ </w:t>
+      </w:r>
+      <w:proofErr w:type="spellStart"/>
+      <w:r>
+        <w:t>properites</w:t>
+      </w:r>
+      <w:proofErr w:type="spellEnd"/>
+      <w:r>
+        <w:t xml:space="preserve"> for the project or using a #define at the top of the program using #define followed by the directives in capitals. An example of this is the /////// directive in the /////// section of the system.</w:t>
       </w:r>
     </w:p>
     <w:p>
@@ -2835,7 +3369,15 @@
       </w:r>
       <w:r>
         <w:br/>
-        <w:t>Boolean functions within the system are given correct Boolean names to return either a true or false output, an example for a function with the purpose of searching an xml file for a flight within the system is named ‘doesFlightExist’ as the function will return a value of True if the flight is found or a value of False if the flight cannot be found in the system. The purpose of this name is to include</w:t>
+        <w:t>Boolean functions within the system are given correct Boolean names to return either a true or false output, an example for a function with the purpose of searching an xml file for a flight within the system is named ‘</w:t>
+      </w:r>
+      <w:proofErr w:type="spellStart"/>
+      <w:r>
+        <w:t>doesFlightExist</w:t>
+      </w:r>
+      <w:proofErr w:type="spellEnd"/>
+      <w:r>
+        <w:t>’ as the function will return a value of True if the flight is found or a value of False if the flight cannot be found in the system. The purpose of this name is to include</w:t>
       </w:r>
     </w:p>
     <w:p/>
@@ -2912,7 +3454,15 @@
         <w:jc w:val="both"/>
       </w:pPr>
       <w:r>
-        <w:t xml:space="preserve">The fact that the system will always complete its required job regardless proves that it is reliable, however, as stated later on in this evaluation, it does require the specified files for the program to work properly as it doesn’t create its own XML files. However, as the code is modular in its programming style, it can edited and still work in full, for when a part of the program is under construction. </w:t>
+        <w:t xml:space="preserve">The fact that the system will always complete its required job regardless proves that it is reliable, however, as stated later on in this evaluation, it does require the specified files for the program to work properly as it doesn’t create its own XML files. However, as the code is modular in its programming style, it can </w:t>
+      </w:r>
+      <w:proofErr w:type="gramStart"/>
+      <w:r>
+        <w:t>edited</w:t>
+      </w:r>
+      <w:proofErr w:type="gramEnd"/>
+      <w:r>
+        <w:t xml:space="preserve"> and still work in full, for when a part of the program is under construction. </w:t>
       </w:r>
     </w:p>
     <w:p>
@@ -2937,7 +3487,15 @@
         <w:jc w:val="both"/>
       </w:pPr>
       <w:r>
-        <w:t>The security of the program is easily compromised. It holds user data as static strings in XML files that can be easily opened and viewed using file viewers, including passwords and email combinations. If this was to become a release it would have to be hashed and then decrypted when passwords are entered. This is also an issue due to the fact sensitive plane data is also set up as static information so can also be opened, which could compromise the planes and also be a threat to the passengers safety.</w:t>
+        <w:t xml:space="preserve">The security of the program is easily compromised. It holds user data as static strings in XML files that can be easily opened and viewed using file viewers, including passwords and email combinations. If this was to become a release it would have to be hashed and then decrypted when passwords are entered. This is also an issue due to the fact sensitive plane data is also set up as static information so can also be opened, which could compromise the planes and also be a threat to the </w:t>
+      </w:r>
+      <w:proofErr w:type="gramStart"/>
+      <w:r>
+        <w:t>passengers</w:t>
+      </w:r>
+      <w:proofErr w:type="gramEnd"/>
+      <w:r>
+        <w:t xml:space="preserve"> safety.</w:t>
       </w:r>
     </w:p>
     <w:p>
@@ -2970,7 +3528,15 @@
         <w:jc w:val="both"/>
       </w:pPr>
       <w:r>
-        <w:t>To improve this, we would have to add a directory that holds all the user information and the XML files, then this can moved around with the release rather than having to add everything later on. Or, another way of getting around this issue, is to be able to create the XML file if it doesn’t exist previously.</w:t>
+        <w:t xml:space="preserve">To improve this, we would have to add a directory that holds all the user information and the XML files, then this can </w:t>
+      </w:r>
+      <w:proofErr w:type="gramStart"/>
+      <w:r>
+        <w:t>moved</w:t>
+      </w:r>
+      <w:proofErr w:type="gramEnd"/>
+      <w:r>
+        <w:t xml:space="preserve"> around with the release rather than having to add everything later on. Or, another way of getting around this issue, is to be able to create the XML file if it doesn’t exist previously.</w:t>
       </w:r>
     </w:p>
     <w:p>
@@ -3043,7 +3609,15 @@
         <w:t xml:space="preserve">ed </w:t>
       </w:r>
       <w:r>
-        <w:t xml:space="preserve">when multiple people are adding to the code and Github commits can be completed more successfully. Also, due tot eh fact it is a command line based program, it is able to be added to slightly easier as new graphical interfaces don’t have to be made and instead one can just create a new function and add a text based number code that locates it in the menu. </w:t>
+        <w:t xml:space="preserve">when multiple people are adding to the code and </w:t>
+      </w:r>
+      <w:proofErr w:type="spellStart"/>
+      <w:r>
+        <w:t>Github</w:t>
+      </w:r>
+      <w:proofErr w:type="spellEnd"/>
+      <w:r>
+        <w:t xml:space="preserve"> commits can be completed more successfully. Also, due tot eh fact it is a command line based program, it is able to be added to slightly easier as new graphical interfaces don’t have to be made and instead one can just create a new function and add a text based number code that locates it in the menu. </w:t>
       </w:r>
     </w:p>
     <w:p>
@@ -3153,8 +3727,29 @@
       </w:r>
     </w:p>
     <w:p>
-      <w:r>
-        <w:t xml:space="preserve">Github turned out to be the fifth group member during this process. Although there was issues with branches early on in the process (especially when working on the same file which really isn’t easy), it allowed remote working and helped us to track the progress the group was making. Using Github instead of Dropbox was a lot better as this ensured that no one could affect the code itself and then it being lost forever as Github allows you to go back to a previous commit that basically backed up each and every implementation made. </w:t>
+      <w:proofErr w:type="spellStart"/>
+      <w:r>
+        <w:t>Github</w:t>
+      </w:r>
+      <w:proofErr w:type="spellEnd"/>
+      <w:r>
+        <w:t xml:space="preserve"> turned out to be the fifth group member during this process. Although there was issues with branches early on in the process (especially when working on the same file which really isn’t easy), it allowed remote working and helped us to track the progress the group was making. Using </w:t>
+      </w:r>
+      <w:proofErr w:type="spellStart"/>
+      <w:r>
+        <w:t>Github</w:t>
+      </w:r>
+      <w:proofErr w:type="spellEnd"/>
+      <w:r>
+        <w:t xml:space="preserve"> instead of Dropbox was a lot better as this ensured that no one could affect the code itself and then it being lost forever as </w:t>
+      </w:r>
+      <w:proofErr w:type="spellStart"/>
+      <w:r>
+        <w:t>Github</w:t>
+      </w:r>
+      <w:proofErr w:type="spellEnd"/>
+      <w:r>
+        <w:t xml:space="preserve"> allows you to go back to a previous commit that basically backed up each and every implementation made. </w:t>
       </w:r>
     </w:p>
     <w:p>
@@ -3252,7 +3847,15 @@
     </w:p>
     <w:p>
       <w:r>
-        <w:t>Another positive was the use of Github for the code development as well as the organisation of coursework files. This acted as a centralised location for all the work to be submitted with the safety of using the backups if things went wrong, as well as having a safe place to keep the files in case of memory loss. By using this we were also able to have issues generated, which could be assigned to different people and then labelled appropriately which helped organisation and led everyone to understand what they had to do.</w:t>
+        <w:t xml:space="preserve">Another positive was the use of </w:t>
+      </w:r>
+      <w:proofErr w:type="spellStart"/>
+      <w:r>
+        <w:t>Github</w:t>
+      </w:r>
+      <w:proofErr w:type="spellEnd"/>
+      <w:r>
+        <w:t xml:space="preserve"> for the code development as well as the organisation of coursework files. This acted as a centralised location for all the work to be submitted with the safety of using the backups if things went wrong, as well as having a safe place to keep the files in case of memory loss. By using this we were also able to have issues generated, which could be assigned to different people and then labelled appropriately which helped organisation and led everyone to understand what they had to do.</w:t>
       </w:r>
     </w:p>
     <w:p>
@@ -3590,7 +4193,21 @@
               <w:rPr>
                 <w:lang w:val="en-US"/>
               </w:rPr>
-              <w:t>User doesn’t confirm details, system returns to the main menu without saving</w:t>
+              <w:t xml:space="preserve">User doesn’t confirm </w:t>
+            </w:r>
+            <w:proofErr w:type="gramStart"/>
+            <w:r>
+              <w:rPr>
+                <w:lang w:val="en-US"/>
+              </w:rPr>
+              <w:t>details,</w:t>
+            </w:r>
+            <w:proofErr w:type="gramEnd"/>
+            <w:r>
+              <w:rPr>
+                <w:lang w:val="en-US"/>
+              </w:rPr>
+              <w:t xml:space="preserve"> system returns to the main menu without saving</w:t>
             </w:r>
           </w:p>
           <w:p>
@@ -4090,7 +4707,21 @@
               <w:rPr>
                 <w:lang w:val="en-US"/>
               </w:rPr>
-              <w:t>The user selects an unavailable or invalid seat name e.g ‘A566336’ an error message will occur and the booking will not be saved until a valid seat is entered.</w:t>
+              <w:t xml:space="preserve">The user selects an unavailable or invalid seat name </w:t>
+            </w:r>
+            <w:proofErr w:type="spellStart"/>
+            <w:r>
+              <w:rPr>
+                <w:lang w:val="en-US"/>
+              </w:rPr>
+              <w:t>e.g</w:t>
+            </w:r>
+            <w:proofErr w:type="spellEnd"/>
+            <w:r>
+              <w:rPr>
+                <w:lang w:val="en-US"/>
+              </w:rPr>
+              <w:t xml:space="preserve"> ‘A566336’ an error message will occur and the booking will not be saved until a valid seat is entered.</w:t>
             </w:r>
           </w:p>
         </w:tc>
@@ -5154,7 +5785,21 @@
               <w:rPr>
                 <w:lang w:val="en-US"/>
               </w:rPr>
-              <w:t>User doesn’t want to make an edit, wants file booking to remain the same, cancels edit booking midway through, returns to main menu, booking xml file is not appeneded.</w:t>
+              <w:t xml:space="preserve">User doesn’t want to make an edit, wants file booking to remain the same, cancels edit booking midway through, returns to main menu, booking xml file is not </w:t>
+            </w:r>
+            <w:proofErr w:type="spellStart"/>
+            <w:r>
+              <w:rPr>
+                <w:lang w:val="en-US"/>
+              </w:rPr>
+              <w:t>appeneded</w:t>
+            </w:r>
+            <w:proofErr w:type="spellEnd"/>
+            <w:r>
+              <w:rPr>
+                <w:lang w:val="en-US"/>
+              </w:rPr>
+              <w:t>.</w:t>
             </w:r>
           </w:p>
         </w:tc>
@@ -5674,7 +6319,35 @@
               <w:rPr>
                 <w:lang w:val="en-US"/>
               </w:rPr>
-              <w:t>Flights are not enqueued or de-queueded.</w:t>
+              <w:t xml:space="preserve">Flights are not </w:t>
+            </w:r>
+            <w:proofErr w:type="spellStart"/>
+            <w:r>
+              <w:rPr>
+                <w:lang w:val="en-US"/>
+              </w:rPr>
+              <w:t>enqueued</w:t>
+            </w:r>
+            <w:proofErr w:type="spellEnd"/>
+            <w:r>
+              <w:rPr>
+                <w:lang w:val="en-US"/>
+              </w:rPr>
+              <w:t xml:space="preserve"> or de-</w:t>
+            </w:r>
+            <w:proofErr w:type="spellStart"/>
+            <w:r>
+              <w:rPr>
+                <w:lang w:val="en-US"/>
+              </w:rPr>
+              <w:t>queueded</w:t>
+            </w:r>
+            <w:proofErr w:type="spellEnd"/>
+            <w:r>
+              <w:rPr>
+                <w:lang w:val="en-US"/>
+              </w:rPr>
+              <w:t>.</w:t>
             </w:r>
           </w:p>
           <w:p>
@@ -5951,7 +6624,21 @@
               <w:rPr>
                 <w:lang w:val="en-US"/>
               </w:rPr>
-              <w:t>Flight cannot be added to timeboard queue</w:t>
+              <w:t xml:space="preserve">Flight cannot be added to </w:t>
+            </w:r>
+            <w:proofErr w:type="spellStart"/>
+            <w:r>
+              <w:rPr>
+                <w:lang w:val="en-US"/>
+              </w:rPr>
+              <w:t>timeboard</w:t>
+            </w:r>
+            <w:proofErr w:type="spellEnd"/>
+            <w:r>
+              <w:rPr>
+                <w:lang w:val="en-US"/>
+              </w:rPr>
+              <w:t xml:space="preserve"> queue</w:t>
             </w:r>
           </w:p>
           <w:p>
@@ -5969,7 +6656,21 @@
               <w:rPr>
                 <w:lang w:val="en-US"/>
               </w:rPr>
-              <w:t>Flight gets delays to later than timeboard times.</w:t>
+              <w:t xml:space="preserve">Flight gets delays to later than </w:t>
+            </w:r>
+            <w:proofErr w:type="spellStart"/>
+            <w:r>
+              <w:rPr>
+                <w:lang w:val="en-US"/>
+              </w:rPr>
+              <w:t>timeboard</w:t>
+            </w:r>
+            <w:proofErr w:type="spellEnd"/>
+            <w:r>
+              <w:rPr>
+                <w:lang w:val="en-US"/>
+              </w:rPr>
+              <w:t xml:space="preserve"> times.</w:t>
             </w:r>
           </w:p>
         </w:tc>
@@ -7296,7 +7997,21 @@
               <w:rPr>
                 <w:lang w:val="en-US"/>
               </w:rPr>
-              <w:t>Plane info has not been updated after flight, e.g miles not added</w:t>
+              <w:t xml:space="preserve">Plane info has not been updated after flight, </w:t>
+            </w:r>
+            <w:proofErr w:type="spellStart"/>
+            <w:r>
+              <w:rPr>
+                <w:lang w:val="en-US"/>
+              </w:rPr>
+              <w:t>e.g</w:t>
+            </w:r>
+            <w:proofErr w:type="spellEnd"/>
+            <w:r>
+              <w:rPr>
+                <w:lang w:val="en-US"/>
+              </w:rPr>
+              <w:t xml:space="preserve"> miles not added</w:t>
             </w:r>
           </w:p>
           <w:p>
@@ -7800,7 +8515,21 @@
               <w:rPr>
                 <w:lang w:val="en-US"/>
               </w:rPr>
-              <w:t>If the user is logged in as a member as staff, when the user selects ‘Check Job’ from the menu, it will view their upcoming rotas including Terminal assignment and working times.</w:t>
+              <w:t xml:space="preserve">If the user is logged in as a member as staff, when the user selects ‘Check Job’ from the menu, it will view their upcoming </w:t>
+            </w:r>
+            <w:proofErr w:type="spellStart"/>
+            <w:r>
+              <w:rPr>
+                <w:lang w:val="en-US"/>
+              </w:rPr>
+              <w:t>rotas</w:t>
+            </w:r>
+            <w:proofErr w:type="spellEnd"/>
+            <w:r>
+              <w:rPr>
+                <w:lang w:val="en-US"/>
+              </w:rPr>
+              <w:t xml:space="preserve"> including Terminal assignment and working times.</w:t>
             </w:r>
           </w:p>
         </w:tc>
@@ -7993,6 +8722,7 @@
       <w:r>
         <w:rPr>
           <w:noProof/>
+          <w:lang w:eastAsia="en-GB"/>
         </w:rPr>
         <w:drawing>
           <wp:inline distT="0" distB="0" distL="0" distR="0" wp14:anchorId="7C6432AD" wp14:editId="3E6F7364">
@@ -8138,6 +8868,25 @@
         <w:t>BluebrookAiport_SDI_SDLC.pdf</w:t>
       </w:r>
     </w:p>
+    <w:p>
+      <w:r>
+        <w:br w:type="page"/>
+      </w:r>
+    </w:p>
+    <w:p>
+      <w:r>
+        <w:rPr>
+          <w:highlight w:val="darkGreen"/>
+        </w:rPr>
+        <w:lastRenderedPageBreak/>
+        <w:t>8. References</w:t>
+      </w:r>
+    </w:p>
+    <w:p>
+      <w:r>
+        <w:t>[add citations]</w:t>
+      </w:r>
+    </w:p>
     <w:sectPr>
       <w:pgSz w:w="11906" w:h="16838"/>
       <w:pgMar w:top="1440" w:right="1440" w:bottom="1440" w:left="1440" w:header="0" w:footer="720" w:gutter="0"/>
@@ -8150,7 +8899,7 @@
 </file>
 
 <file path=word/endnotes.xml><?xml version="1.0" encoding="utf-8"?>
-<w:endnotes xmlns:wpc="http://schemas.microsoft.com/office/word/2010/wordprocessingCanvas" xmlns:cx="http://schemas.microsoft.com/office/drawing/2014/chartex" xmlns:cx1="http://schemas.microsoft.com/office/drawing/2015/9/8/chartex" xmlns:mc="http://schemas.openxmlformats.org/markup-compatibility/2006" xmlns:o="urn:schemas-microsoft-com:office:office" xmlns:r="http://schemas.openxmlformats.org/officeDocument/2006/relationships" xmlns:m="http://schemas.openxmlformats.org/officeDocument/2006/math" xmlns:v="urn:schemas-microsoft-com:vml" xmlns:wp14="http://schemas.microsoft.com/office/word/2010/wordprocessingDrawing" xmlns:wp="http://schemas.openxmlformats.org/drawingml/2006/wordprocessingDrawing" xmlns:w10="urn:schemas-microsoft-com:office:word" xmlns:w="http://schemas.openxmlformats.org/wordprocessingml/2006/main" xmlns:w14="http://schemas.microsoft.com/office/word/2010/wordml" xmlns:w15="http://schemas.microsoft.com/office/word/2012/wordml" xmlns:w16se="http://schemas.microsoft.com/office/word/2015/wordml/symex" xmlns:wpg="http://schemas.microsoft.com/office/word/2010/wordprocessingGroup" xmlns:wpi="http://schemas.microsoft.com/office/word/2010/wordprocessingInk" xmlns:wne="http://schemas.microsoft.com/office/word/2006/wordml" xmlns:wps="http://schemas.microsoft.com/office/word/2010/wordprocessingShape" mc:Ignorable="w14 w15 w16se wp14">
+<w:endnotes xmlns:wpc="http://schemas.microsoft.com/office/word/2010/wordprocessingCanvas" xmlns:mo="http://schemas.microsoft.com/office/mac/office/2008/main" xmlns:mc="http://schemas.openxmlformats.org/markup-compatibility/2006" xmlns:mv="urn:schemas-microsoft-com:mac:vml" xmlns:o="urn:schemas-microsoft-com:office:office" xmlns:r="http://schemas.openxmlformats.org/officeDocument/2006/relationships" xmlns:m="http://schemas.openxmlformats.org/officeDocument/2006/math" xmlns:v="urn:schemas-microsoft-com:vml" xmlns:wp14="http://schemas.microsoft.com/office/word/2010/wordprocessingDrawing" xmlns:wp="http://schemas.openxmlformats.org/drawingml/2006/wordprocessingDrawing" xmlns:w10="urn:schemas-microsoft-com:office:word" xmlns:w="http://schemas.openxmlformats.org/wordprocessingml/2006/main" xmlns:w14="http://schemas.microsoft.com/office/word/2010/wordml" xmlns:w15="http://schemas.microsoft.com/office/word/2012/wordml" xmlns:wpg="http://schemas.microsoft.com/office/word/2010/wordprocessingGroup" xmlns:wpi="http://schemas.microsoft.com/office/word/2010/wordprocessingInk" xmlns:wne="http://schemas.microsoft.com/office/word/2006/wordml" xmlns:wps="http://schemas.microsoft.com/office/word/2010/wordprocessingShape" mc:Ignorable="w14 w15 wp14">
   <w:endnote w:type="separator" w:id="-1">
     <w:p>
       <w:pPr>
@@ -8175,7 +8924,7 @@
 </file>
 
 <file path=word/footer1.xml><?xml version="1.0" encoding="utf-8"?>
-<w:ftr xmlns:wpc="http://schemas.microsoft.com/office/word/2010/wordprocessingCanvas" xmlns:cx="http://schemas.microsoft.com/office/drawing/2014/chartex" xmlns:cx1="http://schemas.microsoft.com/office/drawing/2015/9/8/chartex" xmlns:mc="http://schemas.openxmlformats.org/markup-compatibility/2006" xmlns:o="urn:schemas-microsoft-com:office:office" xmlns:r="http://schemas.openxmlformats.org/officeDocument/2006/relationships" xmlns:m="http://schemas.openxmlformats.org/officeDocument/2006/math" xmlns:v="urn:schemas-microsoft-com:vml" xmlns:wp14="http://schemas.microsoft.com/office/word/2010/wordprocessingDrawing" xmlns:wp="http://schemas.openxmlformats.org/drawingml/2006/wordprocessingDrawing" xmlns:w10="urn:schemas-microsoft-com:office:word" xmlns:w="http://schemas.openxmlformats.org/wordprocessingml/2006/main" xmlns:w14="http://schemas.microsoft.com/office/word/2010/wordml" xmlns:w15="http://schemas.microsoft.com/office/word/2012/wordml" xmlns:w16se="http://schemas.microsoft.com/office/word/2015/wordml/symex" xmlns:wpg="http://schemas.microsoft.com/office/word/2010/wordprocessingGroup" xmlns:wpi="http://schemas.microsoft.com/office/word/2010/wordprocessingInk" xmlns:wne="http://schemas.microsoft.com/office/word/2006/wordml" xmlns:wps="http://schemas.microsoft.com/office/word/2010/wordprocessingShape" mc:Ignorable="w14 w15 w16se wp14">
+<w:ftr xmlns:wpc="http://schemas.microsoft.com/office/word/2010/wordprocessingCanvas" xmlns:mo="http://schemas.microsoft.com/office/mac/office/2008/main" xmlns:mc="http://schemas.openxmlformats.org/markup-compatibility/2006" xmlns:mv="urn:schemas-microsoft-com:mac:vml" xmlns:o="urn:schemas-microsoft-com:office:office" xmlns:r="http://schemas.openxmlformats.org/officeDocument/2006/relationships" xmlns:m="http://schemas.openxmlformats.org/officeDocument/2006/math" xmlns:v="urn:schemas-microsoft-com:vml" xmlns:wp14="http://schemas.microsoft.com/office/word/2010/wordprocessingDrawing" xmlns:wp="http://schemas.openxmlformats.org/drawingml/2006/wordprocessingDrawing" xmlns:w10="urn:schemas-microsoft-com:office:word" xmlns:w="http://schemas.openxmlformats.org/wordprocessingml/2006/main" xmlns:w14="http://schemas.microsoft.com/office/word/2010/wordml" xmlns:w15="http://schemas.microsoft.com/office/word/2012/wordml" xmlns:wpg="http://schemas.microsoft.com/office/word/2010/wordprocessingGroup" xmlns:wpi="http://schemas.microsoft.com/office/word/2010/wordprocessingInk" xmlns:wne="http://schemas.microsoft.com/office/word/2006/wordml" xmlns:wps="http://schemas.microsoft.com/office/word/2010/wordprocessingShape" mc:Ignorable="w14 w15 wp14">
   <w:p>
     <w:pPr>
       <w:tabs>
@@ -8198,7 +8947,7 @@
       <w:rPr>
         <w:noProof/>
       </w:rPr>
-      <w:t>17</w:t>
+      <w:t>6</w:t>
     </w:r>
     <w:r>
       <w:fldChar w:fldCharType="end"/>
@@ -8208,7 +8957,7 @@
 </file>
 
 <file path=word/footnotes.xml><?xml version="1.0" encoding="utf-8"?>
-<w:footnotes xmlns:wpc="http://schemas.microsoft.com/office/word/2010/wordprocessingCanvas" xmlns:cx="http://schemas.microsoft.com/office/drawing/2014/chartex" xmlns:cx1="http://schemas.microsoft.com/office/drawing/2015/9/8/chartex" xmlns:mc="http://schemas.openxmlformats.org/markup-compatibility/2006" xmlns:o="urn:schemas-microsoft-com:office:office" xmlns:r="http://schemas.openxmlformats.org/officeDocument/2006/relationships" xmlns:m="http://schemas.openxmlformats.org/officeDocument/2006/math" xmlns:v="urn:schemas-microsoft-com:vml" xmlns:wp14="http://schemas.microsoft.com/office/word/2010/wordprocessingDrawing" xmlns:wp="http://schemas.openxmlformats.org/drawingml/2006/wordprocessingDrawing" xmlns:w10="urn:schemas-microsoft-com:office:word" xmlns:w="http://schemas.openxmlformats.org/wordprocessingml/2006/main" xmlns:w14="http://schemas.microsoft.com/office/word/2010/wordml" xmlns:w15="http://schemas.microsoft.com/office/word/2012/wordml" xmlns:w16se="http://schemas.microsoft.com/office/word/2015/wordml/symex" xmlns:wpg="http://schemas.microsoft.com/office/word/2010/wordprocessingGroup" xmlns:wpi="http://schemas.microsoft.com/office/word/2010/wordprocessingInk" xmlns:wne="http://schemas.microsoft.com/office/word/2006/wordml" xmlns:wps="http://schemas.microsoft.com/office/word/2010/wordprocessingShape" mc:Ignorable="w14 w15 w16se wp14">
+<w:footnotes xmlns:wpc="http://schemas.microsoft.com/office/word/2010/wordprocessingCanvas" xmlns:mo="http://schemas.microsoft.com/office/mac/office/2008/main" xmlns:mc="http://schemas.openxmlformats.org/markup-compatibility/2006" xmlns:mv="urn:schemas-microsoft-com:mac:vml" xmlns:o="urn:schemas-microsoft-com:office:office" xmlns:r="http://schemas.openxmlformats.org/officeDocument/2006/relationships" xmlns:m="http://schemas.openxmlformats.org/officeDocument/2006/math" xmlns:v="urn:schemas-microsoft-com:vml" xmlns:wp14="http://schemas.microsoft.com/office/word/2010/wordprocessingDrawing" xmlns:wp="http://schemas.openxmlformats.org/drawingml/2006/wordprocessingDrawing" xmlns:w10="urn:schemas-microsoft-com:office:word" xmlns:w="http://schemas.openxmlformats.org/wordprocessingml/2006/main" xmlns:w14="http://schemas.microsoft.com/office/word/2010/wordml" xmlns:w15="http://schemas.microsoft.com/office/word/2012/wordml" xmlns:wpg="http://schemas.microsoft.com/office/word/2010/wordprocessingGroup" xmlns:wpi="http://schemas.microsoft.com/office/word/2010/wordprocessingInk" xmlns:wne="http://schemas.microsoft.com/office/word/2006/wordml" xmlns:wps="http://schemas.microsoft.com/office/word/2010/wordprocessingShape" mc:Ignorable="w14 w15 wp14">
   <w:footnote w:type="separator" w:id="-1">
     <w:p>
       <w:pPr>
@@ -8233,7 +8982,7 @@
 </file>
 
 <file path=word/header1.xml><?xml version="1.0" encoding="utf-8"?>
-<w:hdr xmlns:wpc="http://schemas.microsoft.com/office/word/2010/wordprocessingCanvas" xmlns:cx="http://schemas.microsoft.com/office/drawing/2014/chartex" xmlns:cx1="http://schemas.microsoft.com/office/drawing/2015/9/8/chartex" xmlns:mc="http://schemas.openxmlformats.org/markup-compatibility/2006" xmlns:o="urn:schemas-microsoft-com:office:office" xmlns:r="http://schemas.openxmlformats.org/officeDocument/2006/relationships" xmlns:m="http://schemas.openxmlformats.org/officeDocument/2006/math" xmlns:v="urn:schemas-microsoft-com:vml" xmlns:wp14="http://schemas.microsoft.com/office/word/2010/wordprocessingDrawing" xmlns:wp="http://schemas.openxmlformats.org/drawingml/2006/wordprocessingDrawing" xmlns:w10="urn:schemas-microsoft-com:office:word" xmlns:w="http://schemas.openxmlformats.org/wordprocessingml/2006/main" xmlns:w14="http://schemas.microsoft.com/office/word/2010/wordml" xmlns:w15="http://schemas.microsoft.com/office/word/2012/wordml" xmlns:w16se="http://schemas.microsoft.com/office/word/2015/wordml/symex" xmlns:wpg="http://schemas.microsoft.com/office/word/2010/wordprocessingGroup" xmlns:wpi="http://schemas.microsoft.com/office/word/2010/wordprocessingInk" xmlns:wne="http://schemas.microsoft.com/office/word/2006/wordml" xmlns:wps="http://schemas.microsoft.com/office/word/2010/wordprocessingShape" mc:Ignorable="w14 w15 w16se wp14">
+<w:hdr xmlns:wpc="http://schemas.microsoft.com/office/word/2010/wordprocessingCanvas" xmlns:mo="http://schemas.microsoft.com/office/mac/office/2008/main" xmlns:mc="http://schemas.openxmlformats.org/markup-compatibility/2006" xmlns:mv="urn:schemas-microsoft-com:mac:vml" xmlns:o="urn:schemas-microsoft-com:office:office" xmlns:r="http://schemas.openxmlformats.org/officeDocument/2006/relationships" xmlns:m="http://schemas.openxmlformats.org/officeDocument/2006/math" xmlns:v="urn:schemas-microsoft-com:vml" xmlns:wp14="http://schemas.microsoft.com/office/word/2010/wordprocessingDrawing" xmlns:wp="http://schemas.openxmlformats.org/drawingml/2006/wordprocessingDrawing" xmlns:w10="urn:schemas-microsoft-com:office:word" xmlns:w="http://schemas.openxmlformats.org/wordprocessingml/2006/main" xmlns:w14="http://schemas.microsoft.com/office/word/2010/wordml" xmlns:w15="http://schemas.microsoft.com/office/word/2012/wordml" xmlns:wpg="http://schemas.microsoft.com/office/word/2010/wordprocessingGroup" xmlns:wpi="http://schemas.microsoft.com/office/word/2010/wordprocessingInk" xmlns:wne="http://schemas.microsoft.com/office/word/2006/wordml" xmlns:wps="http://schemas.microsoft.com/office/word/2010/wordprocessingShape" mc:Ignorable="w14 w15 wp14">
   <w:p>
     <w:pPr>
       <w:tabs>
@@ -8268,8 +9017,8 @@
 </file>
 
 <file path=word/numbering.xml><?xml version="1.0" encoding="utf-8"?>
-<w:numbering xmlns:wpc="http://schemas.microsoft.com/office/word/2010/wordprocessingCanvas" xmlns:cx="http://schemas.microsoft.com/office/drawing/2014/chartex" xmlns:cx1="http://schemas.microsoft.com/office/drawing/2015/9/8/chartex" xmlns:mc="http://schemas.openxmlformats.org/markup-compatibility/2006" xmlns:o="urn:schemas-microsoft-com:office:office" xmlns:r="http://schemas.openxmlformats.org/officeDocument/2006/relationships" xmlns:m="http://schemas.openxmlformats.org/officeDocument/2006/math" xmlns:v="urn:schemas-microsoft-com:vml" xmlns:wp14="http://schemas.microsoft.com/office/word/2010/wordprocessingDrawing" xmlns:wp="http://schemas.openxmlformats.org/drawingml/2006/wordprocessingDrawing" xmlns:w10="urn:schemas-microsoft-com:office:word" xmlns:w="http://schemas.openxmlformats.org/wordprocessingml/2006/main" xmlns:w14="http://schemas.microsoft.com/office/word/2010/wordml" xmlns:w15="http://schemas.microsoft.com/office/word/2012/wordml" xmlns:w16se="http://schemas.microsoft.com/office/word/2015/wordml/symex" xmlns:wpg="http://schemas.microsoft.com/office/word/2010/wordprocessingGroup" xmlns:wpi="http://schemas.microsoft.com/office/word/2010/wordprocessingInk" xmlns:wne="http://schemas.microsoft.com/office/word/2006/wordml" xmlns:wps="http://schemas.microsoft.com/office/word/2010/wordprocessingShape" mc:Ignorable="w14 w15 w16se wp14">
-  <w:abstractNum w:abstractNumId="0" w15:restartNumberingAfterBreak="0">
+<w:numbering xmlns:wpc="http://schemas.microsoft.com/office/word/2010/wordprocessingCanvas" xmlns:mo="http://schemas.microsoft.com/office/mac/office/2008/main" xmlns:mc="http://schemas.openxmlformats.org/markup-compatibility/2006" xmlns:mv="urn:schemas-microsoft-com:mac:vml" xmlns:o="urn:schemas-microsoft-com:office:office" xmlns:r="http://schemas.openxmlformats.org/officeDocument/2006/relationships" xmlns:m="http://schemas.openxmlformats.org/officeDocument/2006/math" xmlns:v="urn:schemas-microsoft-com:vml" xmlns:wp14="http://schemas.microsoft.com/office/word/2010/wordprocessingDrawing" xmlns:wp="http://schemas.openxmlformats.org/drawingml/2006/wordprocessingDrawing" xmlns:w10="urn:schemas-microsoft-com:office:word" xmlns:w="http://schemas.openxmlformats.org/wordprocessingml/2006/main" xmlns:w14="http://schemas.microsoft.com/office/word/2010/wordml" xmlns:w15="http://schemas.microsoft.com/office/word/2012/wordml" xmlns:wpg="http://schemas.microsoft.com/office/word/2010/wordprocessingGroup" xmlns:wpi="http://schemas.microsoft.com/office/word/2010/wordprocessingInk" xmlns:wne="http://schemas.microsoft.com/office/word/2006/wordml" xmlns:wps="http://schemas.microsoft.com/office/word/2010/wordprocessingShape" mc:Ignorable="w14 w15 wp14">
+  <w:abstractNum w:abstractNumId="0">
     <w:nsid w:val="01AD764D"/>
     <w:multiLevelType w:val="hybridMultilevel"/>
     <w:tmpl w:val="7DA0E512"/>
@@ -8355,7 +9104,7 @@
       </w:pPr>
     </w:lvl>
   </w:abstractNum>
-  <w:abstractNum w:abstractNumId="1" w15:restartNumberingAfterBreak="0">
+  <w:abstractNum w:abstractNumId="1">
     <w:nsid w:val="046D7D0D"/>
     <w:multiLevelType w:val="multilevel"/>
     <w:tmpl w:val="67AA805A"/>
@@ -8468,7 +9217,7 @@
       </w:rPr>
     </w:lvl>
   </w:abstractNum>
-  <w:abstractNum w:abstractNumId="2" w15:restartNumberingAfterBreak="0">
+  <w:abstractNum w:abstractNumId="2">
     <w:nsid w:val="07B96E27"/>
     <w:multiLevelType w:val="hybridMultilevel"/>
     <w:tmpl w:val="63EA6CE2"/>
@@ -8557,7 +9306,7 @@
       </w:pPr>
     </w:lvl>
   </w:abstractNum>
-  <w:abstractNum w:abstractNumId="3" w15:restartNumberingAfterBreak="0">
+  <w:abstractNum w:abstractNumId="3">
     <w:nsid w:val="183D1324"/>
     <w:multiLevelType w:val="hybridMultilevel"/>
     <w:tmpl w:val="ABB851DA"/>
@@ -8646,7 +9395,7 @@
       </w:pPr>
     </w:lvl>
   </w:abstractNum>
-  <w:abstractNum w:abstractNumId="4" w15:restartNumberingAfterBreak="0">
+  <w:abstractNum w:abstractNumId="4">
     <w:nsid w:val="1A057571"/>
     <w:multiLevelType w:val="hybridMultilevel"/>
     <w:tmpl w:val="1958C72A"/>
@@ -8735,7 +9484,7 @@
       </w:pPr>
     </w:lvl>
   </w:abstractNum>
-  <w:abstractNum w:abstractNumId="5" w15:restartNumberingAfterBreak="0">
+  <w:abstractNum w:abstractNumId="5">
     <w:nsid w:val="1A184D10"/>
     <w:multiLevelType w:val="hybridMultilevel"/>
     <w:tmpl w:val="1B90D884"/>
@@ -8824,7 +9573,7 @@
       </w:pPr>
     </w:lvl>
   </w:abstractNum>
-  <w:abstractNum w:abstractNumId="6" w15:restartNumberingAfterBreak="0">
+  <w:abstractNum w:abstractNumId="6">
     <w:nsid w:val="1B9B2F09"/>
     <w:multiLevelType w:val="hybridMultilevel"/>
     <w:tmpl w:val="3FDC3FDA"/>
@@ -8910,7 +9659,7 @@
       </w:pPr>
     </w:lvl>
   </w:abstractNum>
-  <w:abstractNum w:abstractNumId="7" w15:restartNumberingAfterBreak="0">
+  <w:abstractNum w:abstractNumId="7">
     <w:nsid w:val="24120C54"/>
     <w:multiLevelType w:val="hybridMultilevel"/>
     <w:tmpl w:val="36D862C8"/>
@@ -8999,7 +9748,7 @@
       </w:pPr>
     </w:lvl>
   </w:abstractNum>
-  <w:abstractNum w:abstractNumId="8" w15:restartNumberingAfterBreak="0">
+  <w:abstractNum w:abstractNumId="8">
     <w:nsid w:val="25863F14"/>
     <w:multiLevelType w:val="hybridMultilevel"/>
     <w:tmpl w:val="D58CF932"/>
@@ -9088,7 +9837,7 @@
       </w:pPr>
     </w:lvl>
   </w:abstractNum>
-  <w:abstractNum w:abstractNumId="9" w15:restartNumberingAfterBreak="0">
+  <w:abstractNum w:abstractNumId="9">
     <w:nsid w:val="26747ADB"/>
     <w:multiLevelType w:val="hybridMultilevel"/>
     <w:tmpl w:val="85C452F8"/>
@@ -9177,7 +9926,7 @@
       </w:pPr>
     </w:lvl>
   </w:abstractNum>
-  <w:abstractNum w:abstractNumId="10" w15:restartNumberingAfterBreak="0">
+  <w:abstractNum w:abstractNumId="10">
     <w:nsid w:val="28481B7E"/>
     <w:multiLevelType w:val="hybridMultilevel"/>
     <w:tmpl w:val="87EE2668"/>
@@ -9266,7 +10015,7 @@
       </w:pPr>
     </w:lvl>
   </w:abstractNum>
-  <w:abstractNum w:abstractNumId="11" w15:restartNumberingAfterBreak="0">
+  <w:abstractNum w:abstractNumId="11">
     <w:nsid w:val="2F422FC6"/>
     <w:multiLevelType w:val="hybridMultilevel"/>
     <w:tmpl w:val="B248201A"/>
@@ -9355,7 +10104,7 @@
       </w:pPr>
     </w:lvl>
   </w:abstractNum>
-  <w:abstractNum w:abstractNumId="12" w15:restartNumberingAfterBreak="0">
+  <w:abstractNum w:abstractNumId="12">
     <w:nsid w:val="332C4F0F"/>
     <w:multiLevelType w:val="hybridMultilevel"/>
     <w:tmpl w:val="BE64ABF4"/>
@@ -9444,7 +10193,7 @@
       </w:pPr>
     </w:lvl>
   </w:abstractNum>
-  <w:abstractNum w:abstractNumId="13" w15:restartNumberingAfterBreak="0">
+  <w:abstractNum w:abstractNumId="13">
     <w:nsid w:val="35677316"/>
     <w:multiLevelType w:val="hybridMultilevel"/>
     <w:tmpl w:val="238AB6FE"/>
@@ -9533,7 +10282,7 @@
       </w:pPr>
     </w:lvl>
   </w:abstractNum>
-  <w:abstractNum w:abstractNumId="14" w15:restartNumberingAfterBreak="0">
+  <w:abstractNum w:abstractNumId="14">
     <w:nsid w:val="360A52F3"/>
     <w:multiLevelType w:val="hybridMultilevel"/>
     <w:tmpl w:val="C6B45FD2"/>
@@ -9622,7 +10371,7 @@
       </w:pPr>
     </w:lvl>
   </w:abstractNum>
-  <w:abstractNum w:abstractNumId="15" w15:restartNumberingAfterBreak="0">
+  <w:abstractNum w:abstractNumId="15">
     <w:nsid w:val="3B3F2018"/>
     <w:multiLevelType w:val="hybridMultilevel"/>
     <w:tmpl w:val="04269E0A"/>
@@ -9708,7 +10457,7 @@
       </w:pPr>
     </w:lvl>
   </w:abstractNum>
-  <w:abstractNum w:abstractNumId="16" w15:restartNumberingAfterBreak="0">
+  <w:abstractNum w:abstractNumId="16">
     <w:nsid w:val="498C53AD"/>
     <w:multiLevelType w:val="hybridMultilevel"/>
     <w:tmpl w:val="98C649C2"/>
@@ -9821,7 +10570,7 @@
       </w:rPr>
     </w:lvl>
   </w:abstractNum>
-  <w:abstractNum w:abstractNumId="17" w15:restartNumberingAfterBreak="0">
+  <w:abstractNum w:abstractNumId="17">
     <w:nsid w:val="49AF7F8D"/>
     <w:multiLevelType w:val="hybridMultilevel"/>
     <w:tmpl w:val="AFCC9D32"/>
@@ -9910,7 +10659,7 @@
       </w:pPr>
     </w:lvl>
   </w:abstractNum>
-  <w:abstractNum w:abstractNumId="18" w15:restartNumberingAfterBreak="0">
+  <w:abstractNum w:abstractNumId="18">
     <w:nsid w:val="4B7D35CC"/>
     <w:multiLevelType w:val="hybridMultilevel"/>
     <w:tmpl w:val="BAD6327A"/>
@@ -9999,7 +10748,7 @@
       </w:pPr>
     </w:lvl>
   </w:abstractNum>
-  <w:abstractNum w:abstractNumId="19" w15:restartNumberingAfterBreak="0">
+  <w:abstractNum w:abstractNumId="19">
     <w:nsid w:val="502B4AF5"/>
     <w:multiLevelType w:val="hybridMultilevel"/>
     <w:tmpl w:val="36D862C8"/>
@@ -10088,7 +10837,7 @@
       </w:pPr>
     </w:lvl>
   </w:abstractNum>
-  <w:abstractNum w:abstractNumId="20" w15:restartNumberingAfterBreak="0">
+  <w:abstractNum w:abstractNumId="20">
     <w:nsid w:val="50505DE5"/>
     <w:multiLevelType w:val="hybridMultilevel"/>
     <w:tmpl w:val="8A9CF7F4"/>
@@ -10177,7 +10926,7 @@
       </w:pPr>
     </w:lvl>
   </w:abstractNum>
-  <w:abstractNum w:abstractNumId="21" w15:restartNumberingAfterBreak="0">
+  <w:abstractNum w:abstractNumId="21">
     <w:nsid w:val="570D5279"/>
     <w:multiLevelType w:val="hybridMultilevel"/>
     <w:tmpl w:val="62AA7DF0"/>
@@ -10263,7 +11012,7 @@
       </w:pPr>
     </w:lvl>
   </w:abstractNum>
-  <w:abstractNum w:abstractNumId="22" w15:restartNumberingAfterBreak="0">
+  <w:abstractNum w:abstractNumId="22">
     <w:nsid w:val="59F25096"/>
     <w:multiLevelType w:val="hybridMultilevel"/>
     <w:tmpl w:val="99F4ABC6"/>
@@ -10352,7 +11101,7 @@
       </w:pPr>
     </w:lvl>
   </w:abstractNum>
-  <w:abstractNum w:abstractNumId="23" w15:restartNumberingAfterBreak="0">
+  <w:abstractNum w:abstractNumId="23">
     <w:nsid w:val="658B4E3B"/>
     <w:multiLevelType w:val="hybridMultilevel"/>
     <w:tmpl w:val="AD506A18"/>
@@ -10441,7 +11190,7 @@
       </w:pPr>
     </w:lvl>
   </w:abstractNum>
-  <w:abstractNum w:abstractNumId="24" w15:restartNumberingAfterBreak="0">
+  <w:abstractNum w:abstractNumId="24">
     <w:nsid w:val="70F66ABC"/>
     <w:multiLevelType w:val="hybridMultilevel"/>
     <w:tmpl w:val="06508A92"/>
@@ -10554,7 +11303,7 @@
       </w:rPr>
     </w:lvl>
   </w:abstractNum>
-  <w:abstractNum w:abstractNumId="25" w15:restartNumberingAfterBreak="0">
+  <w:abstractNum w:abstractNumId="25">
     <w:nsid w:val="71C73BD8"/>
     <w:multiLevelType w:val="hybridMultilevel"/>
     <w:tmpl w:val="D952C9F4"/>
@@ -10643,7 +11392,7 @@
       </w:pPr>
     </w:lvl>
   </w:abstractNum>
-  <w:abstractNum w:abstractNumId="26" w15:restartNumberingAfterBreak="0">
+  <w:abstractNum w:abstractNumId="26">
     <w:nsid w:val="76282E20"/>
     <w:multiLevelType w:val="multilevel"/>
     <w:tmpl w:val="5B4C0AAA"/>
@@ -10756,7 +11505,7 @@
       </w:rPr>
     </w:lvl>
   </w:abstractNum>
-  <w:abstractNum w:abstractNumId="27" w15:restartNumberingAfterBreak="0">
+  <w:abstractNum w:abstractNumId="27">
     <w:nsid w:val="79F877C9"/>
     <w:multiLevelType w:val="hybridMultilevel"/>
     <w:tmpl w:val="29AC2DEE"/>
@@ -10933,7 +11682,7 @@
 </file>
 
 <file path=word/styles.xml><?xml version="1.0" encoding="utf-8"?>
-<w:styles xmlns:mc="http://schemas.openxmlformats.org/markup-compatibility/2006" xmlns:r="http://schemas.openxmlformats.org/officeDocument/2006/relationships" xmlns:w="http://schemas.openxmlformats.org/wordprocessingml/2006/main" xmlns:w14="http://schemas.microsoft.com/office/word/2010/wordml" xmlns:w15="http://schemas.microsoft.com/office/word/2012/wordml" xmlns:w16se="http://schemas.microsoft.com/office/word/2015/wordml/symex" mc:Ignorable="w14 w15 w16se">
+<w:styles xmlns:mc="http://schemas.openxmlformats.org/markup-compatibility/2006" xmlns:r="http://schemas.openxmlformats.org/officeDocument/2006/relationships" xmlns:w="http://schemas.openxmlformats.org/wordprocessingml/2006/main" xmlns:w14="http://schemas.microsoft.com/office/word/2010/wordml" xmlns:w15="http://schemas.microsoft.com/office/word/2012/wordml" mc:Ignorable="w14 w15">
   <w:docDefaults>
     <w:rPrDefault>
       <w:rPr>
@@ -10949,7 +11698,7 @@
       </w:pPr>
     </w:pPrDefault>
   </w:docDefaults>
-  <w:latentStyles w:defLockedState="0" w:defUIPriority="99" w:defSemiHidden="0" w:defUnhideWhenUsed="0" w:defQFormat="0" w:count="371">
+  <w:latentStyles w:defLockedState="0" w:defUIPriority="99" w:defSemiHidden="0" w:defUnhideWhenUsed="0" w:defQFormat="0" w:count="380">
     <w:lsdException w:name="Normal" w:uiPriority="0" w:qFormat="1"/>
     <w:lsdException w:name="heading 1" w:uiPriority="9" w:qFormat="1"/>
     <w:lsdException w:name="heading 2" w:semiHidden="1" w:uiPriority="9" w:unhideWhenUsed="1" w:qFormat="1"/>
@@ -11592,6 +12341,13 @@
     <w:tblPr>
       <w:tblStyleRowBandSize w:val="1"/>
       <w:tblStyleColBandSize w:val="1"/>
+      <w:tblInd w:w="0" w:type="dxa"/>
+      <w:tblCellMar>
+        <w:top w:w="0" w:type="dxa"/>
+        <w:left w:w="108" w:type="dxa"/>
+        <w:bottom w:w="0" w:type="dxa"/>
+        <w:right w:w="108" w:type="dxa"/>
+      </w:tblCellMar>
     </w:tblPr>
   </w:style>
   <w:style w:type="paragraph" w:styleId="TOC1">
@@ -11751,7 +12507,6 @@
     <w:basedOn w:val="Normal"/>
     <w:next w:val="Normal"/>
     <w:uiPriority w:val="35"/>
-    <w:semiHidden/>
     <w:unhideWhenUsed/>
     <w:qFormat/>
     <w:rsid w:val="00590E85"/>
@@ -12046,6 +12801,7 @@
       <w:szCs w:val="21"/>
     </w:rPr>
     <w:tblPr>
+      <w:tblInd w:w="0" w:type="dxa"/>
       <w:tblBorders>
         <w:top w:val="single" w:sz="4" w:space="0" w:color="auto"/>
         <w:left w:val="single" w:sz="4" w:space="0" w:color="auto"/>
@@ -12054,6 +12810,12 @@
         <w:insideH w:val="single" w:sz="4" w:space="0" w:color="auto"/>
         <w:insideV w:val="single" w:sz="4" w:space="0" w:color="auto"/>
       </w:tblBorders>
+      <w:tblCellMar>
+        <w:top w:w="0" w:type="dxa"/>
+        <w:left w:w="108" w:type="dxa"/>
+        <w:bottom w:w="0" w:type="dxa"/>
+        <w:right w:w="108" w:type="dxa"/>
+      </w:tblCellMar>
     </w:tblPr>
   </w:style>
 </w:styles>
@@ -12321,11 +13083,11 @@
 </file>
 
 <file path=customXml/item1.xml><?xml version="1.0" encoding="utf-8"?>
-<b:Sources xmlns:b="http://schemas.openxmlformats.org/officeDocument/2006/bibliography" xmlns="http://schemas.openxmlformats.org/officeDocument/2006/bibliography" SelectedStyle="\APASixthEditionOfficeOnline.xsl" StyleName="APA" Version="6"/>
+<b:Sources xmlns:b="http://schemas.openxmlformats.org/officeDocument/2006/bibliography" xmlns="http://schemas.openxmlformats.org/officeDocument/2006/bibliography" SelectedStyle="/APA.XSL" StyleName="APA" Version="6"/>
 </file>
 
 <file path=customXml/itemProps1.xml><?xml version="1.0" encoding="utf-8"?>
-<ds:datastoreItem xmlns:ds="http://schemas.openxmlformats.org/officeDocument/2006/customXml" ds:itemID="{DE520DAA-6A40-4E87-87F7-EDD73F69455E}">
+<ds:datastoreItem xmlns:ds="http://schemas.openxmlformats.org/officeDocument/2006/customXml" ds:itemID="{316FCAED-1D68-684B-AC3B-F2577340C0AF}">
   <ds:schemaRefs>
     <ds:schemaRef ds:uri="http://schemas.openxmlformats.org/officeDocument/2006/bibliography"/>
   </ds:schemaRefs>

</xml_diff>